<commit_message>
for sabela: mapping viral beacon fields to new generic schema
</commit_message>
<xml_diff>
--- a/Beaconv2_schema_updates_for_dev.docx
+++ b/Beaconv2_schema_updates_for_dev.docx
@@ -3436,59 +3436,6 @@
         <w:rPr>
           <w:rFonts w:ascii="Helvetica" w:hAnsi="Helvetica" w:cs="Helvetica"/>
           <w:color w:val="4472C4" w:themeColor="accent1"/>
-        </w:rPr>
-        <w:t xml:space="preserve"> </w:t>
-      </w:r>
-      <w:r>
-        <w:rPr>
-          <w:rFonts w:ascii="Helvetica" w:hAnsi="Helvetica" w:cs="Helvetica"/>
-        </w:rPr>
-        <w:t>alphanumeric value (ISO8601 duration format)</w:t>
-      </w:r>
-      <w:r>
-        <w:rPr>
-          <w:rFonts w:ascii="Helvetica" w:hAnsi="Helvetica" w:cs="Helvetica"/>
-        </w:rPr>
-        <w:t>. Date at which sample is collected.</w:t>
-      </w:r>
-    </w:p>
-    <w:p>
-      <w:pPr>
-        <w:widowControl w:val="0"/>
-        <w:tabs>
-          <w:tab w:val="left" w:pos="720"/>
-          <w:tab w:val="left" w:pos="1440"/>
-          <w:tab w:val="left" w:pos="2160"/>
-          <w:tab w:val="left" w:pos="2880"/>
-          <w:tab w:val="left" w:pos="3600"/>
-          <w:tab w:val="left" w:pos="4320"/>
-          <w:tab w:val="left" w:pos="5040"/>
-          <w:tab w:val="left" w:pos="5760"/>
-          <w:tab w:val="left" w:pos="6480"/>
-          <w:tab w:val="left" w:pos="7200"/>
-          <w:tab w:val="left" w:pos="7920"/>
-          <w:tab w:val="left" w:pos="8640"/>
-        </w:tabs>
-        <w:autoSpaceDE w:val="0"/>
-        <w:autoSpaceDN w:val="0"/>
-        <w:adjustRightInd w:val="0"/>
-        <w:rPr>
-          <w:rFonts w:ascii="Helvetica" w:hAnsi="Helvetica" w:cs="Helvetica"/>
-          <w:u w:val="single"/>
-        </w:rPr>
-      </w:pPr>
-      <w:proofErr w:type="spellStart"/>
-      <w:r>
-        <w:rPr>
-          <w:rFonts w:ascii="Helvetica" w:hAnsi="Helvetica" w:cs="Helvetica"/>
-          <w:u w:val="single"/>
-        </w:rPr>
-        <w:t>IndividualAgeAtCollection</w:t>
-      </w:r>
-      <w:proofErr w:type="spellEnd"/>
-      <w:r>
-        <w:rPr>
-          <w:rFonts w:ascii="Helvetica" w:hAnsi="Helvetica" w:cs="Helvetica"/>
           <w:u w:val="single"/>
         </w:rPr>
         <w:t xml:space="preserve"> </w:t>
@@ -3501,112 +3448,63 @@
         </w:rPr>
         <w:t>A</w:t>
       </w:r>
-    </w:p>
-    <w:p>
-      <w:pPr>
-        <w:widowControl w:val="0"/>
-        <w:tabs>
-          <w:tab w:val="left" w:pos="720"/>
-          <w:tab w:val="left" w:pos="1440"/>
-          <w:tab w:val="left" w:pos="2160"/>
-          <w:tab w:val="left" w:pos="2880"/>
-          <w:tab w:val="left" w:pos="3600"/>
-          <w:tab w:val="left" w:pos="4320"/>
-          <w:tab w:val="left" w:pos="5040"/>
-          <w:tab w:val="left" w:pos="5760"/>
-          <w:tab w:val="left" w:pos="6480"/>
-          <w:tab w:val="left" w:pos="7200"/>
-          <w:tab w:val="left" w:pos="7920"/>
-          <w:tab w:val="left" w:pos="8640"/>
-        </w:tabs>
-        <w:autoSpaceDE w:val="0"/>
-        <w:autoSpaceDN w:val="0"/>
-        <w:adjustRightInd w:val="0"/>
-        <w:rPr>
-          <w:rFonts w:ascii="Helvetica" w:hAnsi="Helvetica" w:cs="Helvetica"/>
-        </w:rPr>
-      </w:pPr>
-      <w:proofErr w:type="spellStart"/>
-      <w:r>
-        <w:rPr>
-          <w:rFonts w:ascii="Helvetica" w:hAnsi="Helvetica" w:cs="Helvetica"/>
-          <w:color w:val="4472C4" w:themeColor="accent1"/>
-          <w:u w:val="single"/>
-        </w:rPr>
-        <w:t>sampleOriginType</w:t>
-      </w:r>
-      <w:proofErr w:type="spellEnd"/>
-      <w:r>
-        <w:rPr>
-          <w:rFonts w:ascii="Helvetica" w:hAnsi="Helvetica" w:cs="Helvetica"/>
-        </w:rPr>
-        <w:t xml:space="preserve"> categorical value (ontology ID)</w:t>
-      </w:r>
-      <w:r>
-        <w:rPr>
-          <w:rFonts w:ascii="Helvetica" w:hAnsi="Helvetica" w:cs="Helvetica"/>
-        </w:rPr>
-        <w:t xml:space="preserve"> </w:t>
-      </w:r>
-      <w:r>
-        <w:rPr>
-          <w:rFonts w:ascii="Helvetica" w:hAnsi="Helvetica" w:cs="Helvetica"/>
-        </w:rPr>
-        <w:t>Category</w:t>
-      </w:r>
-      <w:r>
-        <w:rPr>
-          <w:rFonts w:ascii="Helvetica" w:hAnsi="Helvetica" w:cs="Helvetica"/>
-        </w:rPr>
-        <w:t xml:space="preserve"> </w:t>
-      </w:r>
-      <w:r>
-        <w:rPr>
-          <w:rFonts w:ascii="Helvetica" w:hAnsi="Helvetica" w:cs="Helvetica"/>
-        </w:rPr>
-        <w:t xml:space="preserve">of </w:t>
-      </w:r>
-      <w:r>
-        <w:rPr>
-          <w:rFonts w:ascii="Helvetica" w:hAnsi="Helvetica" w:cs="Helvetica"/>
-        </w:rPr>
-        <w:t xml:space="preserve">sample </w:t>
-      </w:r>
-      <w:r>
-        <w:rPr>
-          <w:rFonts w:ascii="Helvetica" w:hAnsi="Helvetica" w:cs="Helvetica"/>
-        </w:rPr>
-        <w:t>origin</w:t>
-      </w:r>
-      <w:r>
-        <w:rPr>
-          <w:rFonts w:ascii="Helvetica" w:hAnsi="Helvetica" w:cs="Helvetica"/>
-        </w:rPr>
-        <w:t xml:space="preserve"> </w:t>
-      </w:r>
-      <w:proofErr w:type="spellStart"/>
-      <w:r>
-        <w:rPr>
-          <w:rFonts w:ascii="Helvetica" w:hAnsi="Helvetica" w:cs="Helvetica"/>
-        </w:rPr>
-        <w:t>e.g</w:t>
-      </w:r>
-      <w:proofErr w:type="spellEnd"/>
-      <w:r>
-        <w:rPr>
-          <w:rFonts w:ascii="Helvetica" w:hAnsi="Helvetica" w:cs="Helvetica"/>
-        </w:rPr>
-        <w:t xml:space="preserve"> </w:t>
-      </w:r>
-      <w:r>
-        <w:rPr>
-          <w:rFonts w:ascii="Helvetica" w:hAnsi="Helvetica" w:cs="Helvetica"/>
-        </w:rPr>
-        <w:t>“organism primary tissue”, “organism xenograft”, “organism-derived fluid”, “cell culture”, “environmental sample”</w:t>
-      </w:r>
-      <w:r>
-        <w:rPr>
-          <w:rFonts w:ascii="Helvetica" w:hAnsi="Helvetica" w:cs="Helvetica"/>
+      <w:r>
+        <w:rPr>
+          <w:rFonts w:ascii="Helvetica" w:hAnsi="Helvetica" w:cs="Helvetica"/>
+        </w:rPr>
+        <w:t xml:space="preserve"> </w:t>
+      </w:r>
+      <w:r>
+        <w:rPr>
+          <w:rFonts w:ascii="Helvetica" w:hAnsi="Helvetica" w:cs="Helvetica"/>
+        </w:rPr>
+        <w:t>alphanumeric value (ISO8601 duration format)</w:t>
+      </w:r>
+      <w:r>
+        <w:rPr>
+          <w:rFonts w:ascii="Helvetica" w:hAnsi="Helvetica" w:cs="Helvetica"/>
+        </w:rPr>
+        <w:t>. Date at which sample is collected.</w:t>
+      </w:r>
+    </w:p>
+    <w:p>
+      <w:pPr>
+        <w:widowControl w:val="0"/>
+        <w:tabs>
+          <w:tab w:val="left" w:pos="720"/>
+          <w:tab w:val="left" w:pos="1440"/>
+          <w:tab w:val="left" w:pos="2160"/>
+          <w:tab w:val="left" w:pos="2880"/>
+          <w:tab w:val="left" w:pos="3600"/>
+          <w:tab w:val="left" w:pos="4320"/>
+          <w:tab w:val="left" w:pos="5040"/>
+          <w:tab w:val="left" w:pos="5760"/>
+          <w:tab w:val="left" w:pos="6480"/>
+          <w:tab w:val="left" w:pos="7200"/>
+          <w:tab w:val="left" w:pos="7920"/>
+          <w:tab w:val="left" w:pos="8640"/>
+        </w:tabs>
+        <w:autoSpaceDE w:val="0"/>
+        <w:autoSpaceDN w:val="0"/>
+        <w:adjustRightInd w:val="0"/>
+        <w:rPr>
+          <w:rFonts w:ascii="Helvetica" w:hAnsi="Helvetica" w:cs="Helvetica"/>
+          <w:u w:val="single"/>
+        </w:rPr>
+      </w:pPr>
+      <w:proofErr w:type="spellStart"/>
+      <w:r>
+        <w:rPr>
+          <w:rFonts w:ascii="Helvetica" w:hAnsi="Helvetica" w:cs="Helvetica"/>
+          <w:u w:val="single"/>
+        </w:rPr>
+        <w:t>IndividualAgeAtCollection</w:t>
+      </w:r>
+      <w:proofErr w:type="spellEnd"/>
+      <w:r>
+        <w:rPr>
+          <w:rFonts w:ascii="Helvetica" w:hAnsi="Helvetica" w:cs="Helvetica"/>
+          <w:u w:val="single"/>
         </w:rPr>
         <w:t xml:space="preserve"> </w:t>
       </w:r>
@@ -3650,6 +3548,135 @@
           <w:color w:val="4472C4" w:themeColor="accent1"/>
           <w:u w:val="single"/>
         </w:rPr>
+        <w:t>sampleOriginType</w:t>
+      </w:r>
+      <w:proofErr w:type="spellEnd"/>
+      <w:r>
+        <w:rPr>
+          <w:rFonts w:ascii="Helvetica" w:hAnsi="Helvetica" w:cs="Helvetica"/>
+        </w:rPr>
+        <w:t xml:space="preserve"> </w:t>
+      </w:r>
+      <w:r>
+        <w:rPr>
+          <w:rFonts w:ascii="Helvetica" w:hAnsi="Helvetica" w:cs="Helvetica"/>
+          <w:color w:val="D9D9D9" w:themeColor="background1" w:themeShade="D9"/>
+          <w:shd w:val="pct15" w:color="auto" w:fill="FFFFFF"/>
+        </w:rPr>
+        <w:t>A</w:t>
+      </w:r>
+      <w:r>
+        <w:rPr>
+          <w:rFonts w:ascii="Helvetica" w:hAnsi="Helvetica" w:cs="Helvetica"/>
+        </w:rPr>
+        <w:t xml:space="preserve"> </w:t>
+      </w:r>
+      <w:r>
+        <w:rPr>
+          <w:rFonts w:ascii="Helvetica" w:hAnsi="Helvetica" w:cs="Helvetica"/>
+        </w:rPr>
+        <w:t>categorical value (ontology ID)</w:t>
+      </w:r>
+      <w:r>
+        <w:rPr>
+          <w:rFonts w:ascii="Helvetica" w:hAnsi="Helvetica" w:cs="Helvetica"/>
+        </w:rPr>
+        <w:t xml:space="preserve"> </w:t>
+      </w:r>
+      <w:r>
+        <w:rPr>
+          <w:rFonts w:ascii="Helvetica" w:hAnsi="Helvetica" w:cs="Helvetica"/>
+        </w:rPr>
+        <w:t>Category</w:t>
+      </w:r>
+      <w:r>
+        <w:rPr>
+          <w:rFonts w:ascii="Helvetica" w:hAnsi="Helvetica" w:cs="Helvetica"/>
+        </w:rPr>
+        <w:t xml:space="preserve"> </w:t>
+      </w:r>
+      <w:r>
+        <w:rPr>
+          <w:rFonts w:ascii="Helvetica" w:hAnsi="Helvetica" w:cs="Helvetica"/>
+        </w:rPr>
+        <w:t xml:space="preserve">of </w:t>
+      </w:r>
+      <w:r>
+        <w:rPr>
+          <w:rFonts w:ascii="Helvetica" w:hAnsi="Helvetica" w:cs="Helvetica"/>
+        </w:rPr>
+        <w:t xml:space="preserve">sample </w:t>
+      </w:r>
+      <w:r>
+        <w:rPr>
+          <w:rFonts w:ascii="Helvetica" w:hAnsi="Helvetica" w:cs="Helvetica"/>
+        </w:rPr>
+        <w:t>origin</w:t>
+      </w:r>
+      <w:r>
+        <w:rPr>
+          <w:rFonts w:ascii="Helvetica" w:hAnsi="Helvetica" w:cs="Helvetica"/>
+        </w:rPr>
+        <w:t xml:space="preserve"> </w:t>
+      </w:r>
+      <w:proofErr w:type="spellStart"/>
+      <w:r>
+        <w:rPr>
+          <w:rFonts w:ascii="Helvetica" w:hAnsi="Helvetica" w:cs="Helvetica"/>
+        </w:rPr>
+        <w:t>e.g</w:t>
+      </w:r>
+      <w:proofErr w:type="spellEnd"/>
+      <w:r>
+        <w:rPr>
+          <w:rFonts w:ascii="Helvetica" w:hAnsi="Helvetica" w:cs="Helvetica"/>
+        </w:rPr>
+        <w:t xml:space="preserve"> </w:t>
+      </w:r>
+      <w:r>
+        <w:rPr>
+          <w:rFonts w:ascii="Helvetica" w:hAnsi="Helvetica" w:cs="Helvetica"/>
+        </w:rPr>
+        <w:t>“organism primary tissue”, “organism xenograft”, “organism-derived fluid”, “cell culture”, “environmental sample”</w:t>
+      </w:r>
+      <w:r>
+        <w:rPr>
+          <w:rFonts w:ascii="Helvetica" w:hAnsi="Helvetica" w:cs="Helvetica"/>
+        </w:rPr>
+        <w:t xml:space="preserve"> </w:t>
+      </w:r>
+    </w:p>
+    <w:p>
+      <w:pPr>
+        <w:widowControl w:val="0"/>
+        <w:tabs>
+          <w:tab w:val="left" w:pos="720"/>
+          <w:tab w:val="left" w:pos="1440"/>
+          <w:tab w:val="left" w:pos="2160"/>
+          <w:tab w:val="left" w:pos="2880"/>
+          <w:tab w:val="left" w:pos="3600"/>
+          <w:tab w:val="left" w:pos="4320"/>
+          <w:tab w:val="left" w:pos="5040"/>
+          <w:tab w:val="left" w:pos="5760"/>
+          <w:tab w:val="left" w:pos="6480"/>
+          <w:tab w:val="left" w:pos="7200"/>
+          <w:tab w:val="left" w:pos="7920"/>
+          <w:tab w:val="left" w:pos="8640"/>
+        </w:tabs>
+        <w:autoSpaceDE w:val="0"/>
+        <w:autoSpaceDN w:val="0"/>
+        <w:adjustRightInd w:val="0"/>
+        <w:rPr>
+          <w:rFonts w:ascii="Helvetica" w:hAnsi="Helvetica" w:cs="Helvetica"/>
+        </w:rPr>
+      </w:pPr>
+      <w:proofErr w:type="spellStart"/>
+      <w:r>
+        <w:rPr>
+          <w:rFonts w:ascii="Helvetica" w:hAnsi="Helvetica" w:cs="Helvetica"/>
+          <w:color w:val="4472C4" w:themeColor="accent1"/>
+          <w:u w:val="single"/>
+        </w:rPr>
         <w:t>sampleOriginDetail</w:t>
       </w:r>
       <w:proofErr w:type="spellEnd"/>
@@ -3657,7 +3684,27 @@
         <w:rPr>
           <w:rFonts w:ascii="Helvetica" w:hAnsi="Helvetica" w:cs="Helvetica"/>
         </w:rPr>
-        <w:t xml:space="preserve"> categorical value (ontology ID) </w:t>
+        <w:t xml:space="preserve"> </w:t>
+      </w:r>
+      <w:r>
+        <w:rPr>
+          <w:rFonts w:ascii="Helvetica" w:hAnsi="Helvetica" w:cs="Helvetica"/>
+          <w:color w:val="D9D9D9" w:themeColor="background1" w:themeShade="D9"/>
+          <w:shd w:val="pct15" w:color="auto" w:fill="FFFFFF"/>
+        </w:rPr>
+        <w:t>A</w:t>
+      </w:r>
+      <w:r>
+        <w:rPr>
+          <w:rFonts w:ascii="Helvetica" w:hAnsi="Helvetica" w:cs="Helvetica"/>
+        </w:rPr>
+        <w:t xml:space="preserve"> </w:t>
+      </w:r>
+      <w:r>
+        <w:rPr>
+          <w:rFonts w:ascii="Helvetica" w:hAnsi="Helvetica" w:cs="Helvetica"/>
+        </w:rPr>
+        <w:t xml:space="preserve">categorical value (ontology ID) </w:t>
       </w:r>
       <w:r>
         <w:rPr>
@@ -3698,20 +3745,8 @@
         </w:rPr>
         <w:t>, “nasopharyngeal swab”</w:t>
       </w:r>
-      <w:r>
-        <w:rPr>
-          <w:rFonts w:ascii="Helvetica" w:hAnsi="Helvetica" w:cs="Helvetica"/>
-        </w:rPr>
-        <w:t xml:space="preserve"> </w:t>
-      </w:r>
-      <w:r>
-        <w:rPr>
-          <w:rFonts w:ascii="Helvetica" w:hAnsi="Helvetica" w:cs="Helvetica"/>
-          <w:color w:val="D9D9D9" w:themeColor="background1" w:themeShade="D9"/>
-          <w:shd w:val="pct15" w:color="auto" w:fill="FFFFFF"/>
-        </w:rPr>
-        <w:t>A</w:t>
-      </w:r>
+      <w:bookmarkStart w:id="0" w:name="_GoBack"/>
+      <w:bookmarkEnd w:id="0"/>
     </w:p>
     <w:p>
       <w:pPr>
@@ -5147,15 +5182,7 @@
         <w:rPr>
           <w:rFonts w:ascii="Helvetica" w:hAnsi="Helvetica" w:cs="Helvetica"/>
         </w:rPr>
-        <w:t xml:space="preserve"> </w:t>
-      </w:r>
-      <w:bookmarkStart w:id="0" w:name="_GoBack"/>
-      <w:bookmarkEnd w:id="0"/>
-      <w:r>
-        <w:rPr>
-          <w:rFonts w:ascii="Helvetica" w:hAnsi="Helvetica" w:cs="Helvetica"/>
-        </w:rPr>
-        <w:t>list of PMIDs</w:t>
+        <w:t xml:space="preserve"> list of PMIDs</w:t>
       </w:r>
     </w:p>
     <w:p>
@@ -8720,6 +8747,33 @@
     <w:semiHidden/>
     <w:unhideWhenUsed/>
   </w:style>
+  <w:style w:type="paragraph" w:styleId="BalloonText">
+    <w:name w:val="Balloon Text"/>
+    <w:basedOn w:val="Normal"/>
+    <w:link w:val="BalloonTextChar"/>
+    <w:uiPriority w:val="99"/>
+    <w:semiHidden/>
+    <w:unhideWhenUsed/>
+    <w:rsid w:val="00E92C02"/>
+    <w:rPr>
+      <w:rFonts w:ascii="Times New Roman" w:hAnsi="Times New Roman" w:cs="Times New Roman"/>
+      <w:sz w:val="18"/>
+      <w:szCs w:val="18"/>
+    </w:rPr>
+  </w:style>
+  <w:style w:type="character" w:customStyle="1" w:styleId="BalloonTextChar">
+    <w:name w:val="Balloon Text Char"/>
+    <w:basedOn w:val="DefaultParagraphFont"/>
+    <w:link w:val="BalloonText"/>
+    <w:uiPriority w:val="99"/>
+    <w:semiHidden/>
+    <w:rsid w:val="00E92C02"/>
+    <w:rPr>
+      <w:rFonts w:ascii="Times New Roman" w:hAnsi="Times New Roman" w:cs="Times New Roman"/>
+      <w:sz w:val="18"/>
+      <w:szCs w:val="18"/>
+    </w:rPr>
+  </w:style>
 </w:styles>
 </file>
 

</xml_diff>

<commit_message>
cleaner mapping doc and minor fixes on schema doc
</commit_message>
<xml_diff>
--- a/Beaconv2_schema_updates_for_dev.docx
+++ b/Beaconv2_schema_updates_for_dev.docx
@@ -149,7 +149,19 @@
         <w:rPr>
           <w:rFonts w:ascii="Helvetica" w:hAnsi="Helvetica" w:cs="Helvetica"/>
         </w:rPr>
-        <w:t xml:space="preserve"> are things </w:t>
+        <w:t xml:space="preserve"> are </w:t>
+      </w:r>
+      <w:r>
+        <w:rPr>
+          <w:rFonts w:ascii="Helvetica" w:hAnsi="Helvetica" w:cs="Helvetica"/>
+        </w:rPr>
+        <w:t>fields</w:t>
+      </w:r>
+      <w:r>
+        <w:rPr>
+          <w:rFonts w:ascii="Helvetica" w:hAnsi="Helvetica" w:cs="Helvetica"/>
+        </w:rPr>
+        <w:t xml:space="preserve"> </w:t>
       </w:r>
       <w:r>
         <w:rPr>
@@ -161,18 +173,6 @@
         <w:rPr>
           <w:rFonts w:ascii="Helvetica" w:hAnsi="Helvetica" w:cs="Helvetica"/>
         </w:rPr>
-        <w:t>available</w:t>
-      </w:r>
-      <w:r>
-        <w:rPr>
-          <w:rFonts w:ascii="Helvetica" w:hAnsi="Helvetica" w:cs="Helvetica"/>
-        </w:rPr>
-        <w:t xml:space="preserve"> </w:t>
-      </w:r>
-      <w:r>
-        <w:rPr>
-          <w:rFonts w:ascii="Helvetica" w:hAnsi="Helvetica" w:cs="Helvetica"/>
-        </w:rPr>
         <w:t xml:space="preserve">in </w:t>
       </w:r>
       <w:r>
@@ -185,31 +185,57 @@
         <w:rPr>
           <w:rFonts w:ascii="Helvetica" w:hAnsi="Helvetica" w:cs="Helvetica"/>
         </w:rPr>
-        <w:t xml:space="preserve"> data so far</w:t>
-      </w:r>
-    </w:p>
-    <w:p>
-      <w:pPr>
-        <w:widowControl w:val="0"/>
-        <w:tabs>
-          <w:tab w:val="left" w:pos="720"/>
-          <w:tab w:val="left" w:pos="1440"/>
-          <w:tab w:val="left" w:pos="2160"/>
-          <w:tab w:val="left" w:pos="2880"/>
-          <w:tab w:val="left" w:pos="3600"/>
-          <w:tab w:val="left" w:pos="4320"/>
-          <w:tab w:val="left" w:pos="5040"/>
-          <w:tab w:val="left" w:pos="5760"/>
-          <w:tab w:val="left" w:pos="6480"/>
-          <w:tab w:val="left" w:pos="7200"/>
-          <w:tab w:val="left" w:pos="7920"/>
-          <w:tab w:val="left" w:pos="8640"/>
-        </w:tabs>
-        <w:autoSpaceDE w:val="0"/>
-        <w:autoSpaceDN w:val="0"/>
-        <w:adjustRightInd w:val="0"/>
-        <w:rPr>
-          <w:rFonts w:ascii="Helvetica" w:hAnsi="Helvetica" w:cs="Helvetica"/>
+        <w:t xml:space="preserve"> (the mapping of those into the corresponding fields here is in </w:t>
+      </w:r>
+      <w:hyperlink r:id="rId4" w:history="1">
+        <w:r>
+          <w:rPr>
+            <w:rStyle w:val="Hyperlink"/>
+            <w:rFonts w:ascii="Helvetica" w:hAnsi="Helvetica" w:cs="Helvetica"/>
+          </w:rPr>
+          <w:t>https://github.com/clauw87/virusbeacon/blob/raw_ideas/</w:t>
+        </w:r>
+        <w:r>
+          <w:rPr>
+            <w:rStyle w:val="Hyperlink"/>
+            <w:rFonts w:ascii="Helvetica" w:hAnsi="Helvetica" w:cs="Helvetica"/>
+          </w:rPr>
+          <w:t>virus_beacon_schema_v1_to_generic.md</w:t>
+        </w:r>
+      </w:hyperlink>
+      <w:bookmarkStart w:id="0" w:name="_GoBack"/>
+      <w:bookmarkEnd w:id="0"/>
+      <w:r>
+        <w:rPr>
+          <w:rFonts w:ascii="Helvetica" w:hAnsi="Helvetica" w:cs="Helvetica"/>
+          <w:lang w:val="de-DE"/>
+        </w:rPr>
+        <w:t>)</w:t>
+      </w:r>
+    </w:p>
+    <w:p>
+      <w:pPr>
+        <w:widowControl w:val="0"/>
+        <w:tabs>
+          <w:tab w:val="left" w:pos="720"/>
+          <w:tab w:val="left" w:pos="1440"/>
+          <w:tab w:val="left" w:pos="2160"/>
+          <w:tab w:val="left" w:pos="2880"/>
+          <w:tab w:val="left" w:pos="3600"/>
+          <w:tab w:val="left" w:pos="4320"/>
+          <w:tab w:val="left" w:pos="5040"/>
+          <w:tab w:val="left" w:pos="5760"/>
+          <w:tab w:val="left" w:pos="6480"/>
+          <w:tab w:val="left" w:pos="7200"/>
+          <w:tab w:val="left" w:pos="7920"/>
+          <w:tab w:val="left" w:pos="8640"/>
+        </w:tabs>
+        <w:autoSpaceDE w:val="0"/>
+        <w:autoSpaceDN w:val="0"/>
+        <w:adjustRightInd w:val="0"/>
+        <w:rPr>
+          <w:rFonts w:ascii="Helvetica" w:hAnsi="Helvetica" w:cs="Helvetica"/>
+          <w:lang w:val="de-DE"/>
         </w:rPr>
       </w:pPr>
     </w:p>
@@ -326,28 +352,7 @@
           <w:rFonts w:ascii="Helvetica" w:hAnsi="Helvetica" w:cs="Helvetica"/>
           <w:u w:val="single"/>
         </w:rPr>
-        <w:t>r</w:t>
-      </w:r>
-      <w:r>
-        <w:rPr>
-          <w:rFonts w:ascii="Helvetica" w:hAnsi="Helvetica" w:cs="Helvetica"/>
-          <w:u w:val="single"/>
-        </w:rPr>
-        <w:t>efA</w:t>
-      </w:r>
-      <w:r>
-        <w:rPr>
-          <w:rFonts w:ascii="Helvetica" w:hAnsi="Helvetica" w:cs="Helvetica"/>
-          <w:u w:val="single"/>
-        </w:rPr>
-        <w:t>ssembly</w:t>
-      </w:r>
-      <w:r>
-        <w:rPr>
-          <w:rFonts w:ascii="Helvetica" w:hAnsi="Helvetica" w:cs="Helvetica"/>
-          <w:u w:val="single"/>
-        </w:rPr>
-        <w:t>Id</w:t>
+        <w:t>refAssemblyId</w:t>
       </w:r>
       <w:proofErr w:type="spellEnd"/>
       <w:r>
@@ -429,14 +434,7 @@
           <w:rFonts w:ascii="Helvetica" w:hAnsi="Helvetica" w:cs="Helvetica"/>
           <w:u w:val="single"/>
         </w:rPr>
-        <w:t>end</w:t>
-      </w:r>
-      <w:r>
-        <w:rPr>
-          <w:rFonts w:ascii="Helvetica" w:hAnsi="Helvetica" w:cs="Helvetica"/>
-          <w:u w:val="single"/>
-        </w:rPr>
-        <w:t>Pos</w:t>
+        <w:t>endPos</w:t>
       </w:r>
       <w:proofErr w:type="spellEnd"/>
       <w:r>
@@ -476,14 +474,7 @@
           <w:rFonts w:ascii="Helvetica" w:hAnsi="Helvetica" w:cs="Helvetica"/>
           <w:u w:val="single"/>
         </w:rPr>
-        <w:t>ref</w:t>
-      </w:r>
-      <w:r>
-        <w:rPr>
-          <w:rFonts w:ascii="Helvetica" w:hAnsi="Helvetica" w:cs="Helvetica"/>
-          <w:u w:val="single"/>
-        </w:rPr>
-        <w:t xml:space="preserve"> </w:t>
+        <w:t xml:space="preserve">ref </w:t>
       </w:r>
     </w:p>
     <w:p>
@@ -1476,9 +1467,63 @@
           <w:rFonts w:ascii="Helvetica" w:hAnsi="Helvetica" w:cs="Helvetica"/>
           <w:color w:val="000000"/>
         </w:rPr>
-        <w:t xml:space="preserve"> list of </w:t>
-      </w:r>
-      <w:proofErr w:type="gramStart"/>
+        <w:t xml:space="preserve"> list of</w:t>
+      </w:r>
+    </w:p>
+    <w:p>
+      <w:pPr>
+        <w:widowControl w:val="0"/>
+        <w:tabs>
+          <w:tab w:val="left" w:pos="720"/>
+          <w:tab w:val="left" w:pos="1440"/>
+          <w:tab w:val="left" w:pos="2160"/>
+          <w:tab w:val="left" w:pos="2880"/>
+          <w:tab w:val="left" w:pos="3600"/>
+          <w:tab w:val="left" w:pos="4320"/>
+          <w:tab w:val="left" w:pos="5040"/>
+          <w:tab w:val="left" w:pos="5760"/>
+          <w:tab w:val="left" w:pos="6480"/>
+          <w:tab w:val="left" w:pos="7200"/>
+          <w:tab w:val="left" w:pos="7920"/>
+          <w:tab w:val="left" w:pos="8640"/>
+        </w:tabs>
+        <w:autoSpaceDE w:val="0"/>
+        <w:autoSpaceDN w:val="0"/>
+        <w:adjustRightInd w:val="0"/>
+        <w:rPr>
+          <w:rFonts w:ascii="Helvetica" w:hAnsi="Helvetica" w:cs="Helvetica"/>
+          <w:u w:val="single"/>
+        </w:rPr>
+      </w:pPr>
+      <w:r>
+        <w:rPr>
+          <w:rFonts w:ascii="Helvetica" w:hAnsi="Helvetica" w:cs="Helvetica"/>
+        </w:rPr>
+        <w:tab/>
+      </w:r>
+      <w:proofErr w:type="spellStart"/>
+      <w:r>
+        <w:rPr>
+          <w:rFonts w:ascii="Helvetica" w:hAnsi="Helvetica" w:cs="Helvetica"/>
+          <w:u w:val="single"/>
+        </w:rPr>
+        <w:t>disease</w:t>
+      </w:r>
+      <w:r>
+        <w:rPr>
+          <w:rFonts w:ascii="Helvetica" w:hAnsi="Helvetica" w:cs="Helvetica"/>
+          <w:u w:val="single"/>
+        </w:rPr>
+        <w:t>Id</w:t>
+      </w:r>
+      <w:proofErr w:type="spellEnd"/>
+      <w:r>
+        <w:rPr>
+          <w:rFonts w:ascii="Helvetica" w:hAnsi="Helvetica" w:cs="Helvetica"/>
+          <w:u w:val="single"/>
+        </w:rPr>
+        <w:t xml:space="preserve"> </w:t>
+      </w:r>
       <w:r>
         <w:rPr>
           <w:rFonts w:ascii="Helvetica" w:hAnsi="Helvetica" w:cs="Helvetica"/>
@@ -1487,95 +1532,225 @@
         </w:rPr>
         <w:t>A</w:t>
       </w:r>
-      <w:proofErr w:type="gramEnd"/>
-    </w:p>
-    <w:p>
-      <w:pPr>
-        <w:widowControl w:val="0"/>
-        <w:tabs>
-          <w:tab w:val="left" w:pos="720"/>
-          <w:tab w:val="left" w:pos="1440"/>
-          <w:tab w:val="left" w:pos="2160"/>
-          <w:tab w:val="left" w:pos="2880"/>
-          <w:tab w:val="left" w:pos="3600"/>
-          <w:tab w:val="left" w:pos="4320"/>
-          <w:tab w:val="left" w:pos="5040"/>
-          <w:tab w:val="left" w:pos="5760"/>
-          <w:tab w:val="left" w:pos="6480"/>
-          <w:tab w:val="left" w:pos="7200"/>
-          <w:tab w:val="left" w:pos="7920"/>
-          <w:tab w:val="left" w:pos="8640"/>
-        </w:tabs>
-        <w:autoSpaceDE w:val="0"/>
-        <w:autoSpaceDN w:val="0"/>
-        <w:adjustRightInd w:val="0"/>
-        <w:rPr>
-          <w:rFonts w:ascii="Helvetica" w:hAnsi="Helvetica" w:cs="Helvetica"/>
-          <w:u w:val="single"/>
-        </w:rPr>
-      </w:pPr>
-      <w:r>
-        <w:rPr>
-          <w:rFonts w:ascii="Helvetica" w:hAnsi="Helvetica" w:cs="Helvetica"/>
-        </w:rPr>
+    </w:p>
+    <w:p>
+      <w:pPr>
+        <w:widowControl w:val="0"/>
+        <w:tabs>
+          <w:tab w:val="left" w:pos="720"/>
+          <w:tab w:val="left" w:pos="1440"/>
+          <w:tab w:val="left" w:pos="2160"/>
+          <w:tab w:val="left" w:pos="2880"/>
+          <w:tab w:val="left" w:pos="3600"/>
+          <w:tab w:val="left" w:pos="4320"/>
+          <w:tab w:val="left" w:pos="5040"/>
+          <w:tab w:val="left" w:pos="5760"/>
+          <w:tab w:val="left" w:pos="6480"/>
+          <w:tab w:val="left" w:pos="7200"/>
+          <w:tab w:val="left" w:pos="7920"/>
+          <w:tab w:val="left" w:pos="8640"/>
+        </w:tabs>
+        <w:autoSpaceDE w:val="0"/>
+        <w:autoSpaceDN w:val="0"/>
+        <w:adjustRightInd w:val="0"/>
+        <w:rPr>
+          <w:rFonts w:ascii="Helvetica" w:hAnsi="Helvetica" w:cs="Helvetica"/>
+          <w:u w:val="single"/>
+        </w:rPr>
+      </w:pPr>
+      <w:r>
+        <w:rPr>
+          <w:rFonts w:ascii="Helvetica" w:hAnsi="Helvetica" w:cs="Helvetica"/>
+        </w:rPr>
+        <w:lastRenderedPageBreak/>
         <w:tab/>
       </w:r>
       <w:proofErr w:type="spellStart"/>
       <w:r>
         <w:rPr>
           <w:rFonts w:ascii="Helvetica" w:hAnsi="Helvetica" w:cs="Helvetica"/>
-          <w:u w:val="single"/>
-        </w:rPr>
-        <w:t>disease</w:t>
-      </w:r>
-      <w:r>
-        <w:rPr>
-          <w:rFonts w:ascii="Helvetica" w:hAnsi="Helvetica" w:cs="Helvetica"/>
-          <w:u w:val="single"/>
-        </w:rPr>
-        <w:t>Id</w:t>
-      </w:r>
-      <w:proofErr w:type="spellEnd"/>
-      <w:r>
-        <w:rPr>
-          <w:rFonts w:ascii="Helvetica" w:hAnsi="Helvetica" w:cs="Helvetica"/>
-          <w:u w:val="single"/>
-        </w:rPr>
-        <w:t xml:space="preserve"> </w:t>
-      </w:r>
-      <w:r>
+          <w:color w:val="4472C4" w:themeColor="accent1"/>
+          <w:u w:val="single"/>
+        </w:rPr>
+        <w:t>dateOfOnset</w:t>
+      </w:r>
+      <w:proofErr w:type="spellEnd"/>
+    </w:p>
+    <w:p>
+      <w:pPr>
+        <w:widowControl w:val="0"/>
+        <w:tabs>
+          <w:tab w:val="left" w:pos="720"/>
+          <w:tab w:val="left" w:pos="1440"/>
+          <w:tab w:val="left" w:pos="2160"/>
+          <w:tab w:val="left" w:pos="2880"/>
+          <w:tab w:val="left" w:pos="3600"/>
+          <w:tab w:val="left" w:pos="4320"/>
+          <w:tab w:val="left" w:pos="5040"/>
+          <w:tab w:val="left" w:pos="5760"/>
+          <w:tab w:val="left" w:pos="6480"/>
+          <w:tab w:val="left" w:pos="7200"/>
+          <w:tab w:val="left" w:pos="7920"/>
+          <w:tab w:val="left" w:pos="8640"/>
+        </w:tabs>
+        <w:autoSpaceDE w:val="0"/>
+        <w:autoSpaceDN w:val="0"/>
+        <w:adjustRightInd w:val="0"/>
+        <w:rPr>
+          <w:rFonts w:ascii="Helvetica" w:hAnsi="Helvetica" w:cs="Helvetica"/>
+          <w:u w:val="single"/>
+        </w:rPr>
+      </w:pPr>
+      <w:r>
+        <w:rPr>
+          <w:rFonts w:ascii="Helvetica" w:hAnsi="Helvetica" w:cs="Helvetica"/>
+        </w:rPr>
+        <w:tab/>
+      </w:r>
+      <w:proofErr w:type="spellStart"/>
+      <w:r>
+        <w:rPr>
+          <w:rFonts w:ascii="Helvetica" w:hAnsi="Helvetica" w:cs="Helvetica"/>
+          <w:u w:val="single"/>
+        </w:rPr>
+        <w:t>ageOfOnset</w:t>
+      </w:r>
+      <w:proofErr w:type="spellEnd"/>
+      <w:r>
+        <w:rPr>
+          <w:rFonts w:ascii="Helvetica" w:hAnsi="Helvetica" w:cs="Helvetica"/>
+          <w:u w:val="single"/>
+        </w:rPr>
+        <w:t xml:space="preserve"> </w:t>
+      </w:r>
+    </w:p>
+    <w:p>
+      <w:pPr>
+        <w:widowControl w:val="0"/>
+        <w:tabs>
+          <w:tab w:val="left" w:pos="720"/>
+          <w:tab w:val="left" w:pos="1440"/>
+          <w:tab w:val="left" w:pos="2160"/>
+          <w:tab w:val="left" w:pos="2880"/>
+          <w:tab w:val="left" w:pos="3600"/>
+          <w:tab w:val="left" w:pos="4320"/>
+          <w:tab w:val="left" w:pos="5040"/>
+          <w:tab w:val="left" w:pos="5760"/>
+          <w:tab w:val="left" w:pos="6480"/>
+          <w:tab w:val="left" w:pos="7200"/>
+          <w:tab w:val="left" w:pos="7920"/>
+          <w:tab w:val="left" w:pos="8640"/>
+        </w:tabs>
+        <w:autoSpaceDE w:val="0"/>
+        <w:autoSpaceDN w:val="0"/>
+        <w:adjustRightInd w:val="0"/>
+        <w:rPr>
+          <w:rFonts w:ascii="Helvetica" w:hAnsi="Helvetica" w:cs="Helvetica"/>
+        </w:rPr>
+      </w:pPr>
+      <w:r>
+        <w:rPr>
+          <w:rFonts w:ascii="Helvetica" w:hAnsi="Helvetica" w:cs="Helvetica"/>
+        </w:rPr>
+        <w:tab/>
+      </w:r>
+      <w:r>
+        <w:rPr>
+          <w:rFonts w:ascii="Helvetica" w:hAnsi="Helvetica" w:cs="Helvetica"/>
+        </w:rPr>
+        <w:tab/>
+      </w:r>
+      <w:r>
+        <w:rPr>
+          <w:rFonts w:ascii="Helvetica" w:hAnsi="Helvetica" w:cs="Helvetica"/>
+          <w:u w:val="single"/>
+        </w:rPr>
+        <w:t>age</w:t>
+      </w:r>
+      <w:r>
+        <w:rPr>
+          <w:rFonts w:ascii="Helvetica" w:hAnsi="Helvetica" w:cs="Helvetica"/>
+        </w:rPr>
+        <w:t xml:space="preserve"> alphanumeric value (ISO8601 duration format)</w:t>
+      </w:r>
+    </w:p>
+    <w:p>
+      <w:pPr>
+        <w:widowControl w:val="0"/>
+        <w:tabs>
+          <w:tab w:val="left" w:pos="720"/>
+          <w:tab w:val="left" w:pos="1440"/>
+          <w:tab w:val="left" w:pos="2160"/>
+          <w:tab w:val="left" w:pos="2880"/>
+          <w:tab w:val="left" w:pos="3600"/>
+          <w:tab w:val="left" w:pos="4320"/>
+          <w:tab w:val="left" w:pos="5040"/>
+          <w:tab w:val="left" w:pos="5760"/>
+          <w:tab w:val="left" w:pos="6480"/>
+          <w:tab w:val="left" w:pos="7200"/>
+          <w:tab w:val="left" w:pos="7920"/>
+          <w:tab w:val="left" w:pos="8640"/>
+        </w:tabs>
+        <w:autoSpaceDE w:val="0"/>
+        <w:autoSpaceDN w:val="0"/>
+        <w:adjustRightInd w:val="0"/>
+        <w:rPr>
+          <w:rFonts w:ascii="Helvetica" w:hAnsi="Helvetica" w:cs="Helvetica"/>
+        </w:rPr>
+      </w:pPr>
+      <w:r>
+        <w:rPr>
+          <w:rFonts w:ascii="Helvetica" w:hAnsi="Helvetica" w:cs="Helvetica"/>
+        </w:rPr>
+        <w:t xml:space="preserve">          </w:t>
+      </w:r>
+      <w:r>
+        <w:rPr>
+          <w:rFonts w:ascii="Helvetica" w:hAnsi="Helvetica" w:cs="Helvetica"/>
+        </w:rPr>
+        <w:tab/>
+      </w:r>
+      <w:proofErr w:type="spellStart"/>
+      <w:r>
+        <w:rPr>
+          <w:rFonts w:ascii="Helvetica" w:hAnsi="Helvetica" w:cs="Helvetica"/>
+          <w:u w:val="single"/>
+        </w:rPr>
+        <w:t>ageGroup</w:t>
+      </w:r>
+      <w:proofErr w:type="spellEnd"/>
+      <w:r>
+        <w:rPr>
+          <w:rFonts w:ascii="Helvetica" w:hAnsi="Helvetica" w:cs="Helvetica"/>
+        </w:rPr>
+        <w:t xml:space="preserve"> categorical value (ontology ID)</w:t>
+      </w:r>
+    </w:p>
+    <w:p>
+      <w:pPr>
+        <w:widowControl w:val="0"/>
+        <w:tabs>
+          <w:tab w:val="left" w:pos="720"/>
+          <w:tab w:val="left" w:pos="1440"/>
+          <w:tab w:val="left" w:pos="2160"/>
+          <w:tab w:val="left" w:pos="2880"/>
+          <w:tab w:val="left" w:pos="3600"/>
+          <w:tab w:val="left" w:pos="4320"/>
+          <w:tab w:val="left" w:pos="5040"/>
+          <w:tab w:val="left" w:pos="5760"/>
+          <w:tab w:val="left" w:pos="6480"/>
+          <w:tab w:val="left" w:pos="7200"/>
+          <w:tab w:val="left" w:pos="7920"/>
+          <w:tab w:val="left" w:pos="8640"/>
+        </w:tabs>
+        <w:autoSpaceDE w:val="0"/>
+        <w:autoSpaceDN w:val="0"/>
+        <w:adjustRightInd w:val="0"/>
         <w:rPr>
           <w:rFonts w:ascii="Helvetica" w:hAnsi="Helvetica" w:cs="Helvetica"/>
           <w:color w:val="D9D9D9" w:themeColor="background1" w:themeShade="D9"/>
           <w:shd w:val="pct15" w:color="auto" w:fill="FFFFFF"/>
         </w:rPr>
-        <w:t>A</w:t>
-      </w:r>
-    </w:p>
-    <w:p>
-      <w:pPr>
-        <w:widowControl w:val="0"/>
-        <w:tabs>
-          <w:tab w:val="left" w:pos="720"/>
-          <w:tab w:val="left" w:pos="1440"/>
-          <w:tab w:val="left" w:pos="2160"/>
-          <w:tab w:val="left" w:pos="2880"/>
-          <w:tab w:val="left" w:pos="3600"/>
-          <w:tab w:val="left" w:pos="4320"/>
-          <w:tab w:val="left" w:pos="5040"/>
-          <w:tab w:val="left" w:pos="5760"/>
-          <w:tab w:val="left" w:pos="6480"/>
-          <w:tab w:val="left" w:pos="7200"/>
-          <w:tab w:val="left" w:pos="7920"/>
-          <w:tab w:val="left" w:pos="8640"/>
-        </w:tabs>
-        <w:autoSpaceDE w:val="0"/>
-        <w:autoSpaceDN w:val="0"/>
-        <w:adjustRightInd w:val="0"/>
-        <w:rPr>
-          <w:rFonts w:ascii="Helvetica" w:hAnsi="Helvetica" w:cs="Helvetica"/>
-          <w:u w:val="single"/>
-        </w:rPr>
       </w:pPr>
       <w:r>
         <w:rPr>
@@ -1583,193 +1758,70 @@
         </w:rPr>
         <w:tab/>
       </w:r>
-      <w:proofErr w:type="spellStart"/>
-      <w:r>
-        <w:rPr>
-          <w:rFonts w:ascii="Helvetica" w:hAnsi="Helvetica" w:cs="Helvetica"/>
-          <w:color w:val="4472C4" w:themeColor="accent1"/>
-          <w:u w:val="single"/>
-        </w:rPr>
-        <w:t>dateOfOnset</w:t>
-      </w:r>
-      <w:proofErr w:type="spellEnd"/>
-    </w:p>
-    <w:p>
-      <w:pPr>
-        <w:widowControl w:val="0"/>
-        <w:tabs>
-          <w:tab w:val="left" w:pos="720"/>
-          <w:tab w:val="left" w:pos="1440"/>
-          <w:tab w:val="left" w:pos="2160"/>
-          <w:tab w:val="left" w:pos="2880"/>
-          <w:tab w:val="left" w:pos="3600"/>
-          <w:tab w:val="left" w:pos="4320"/>
-          <w:tab w:val="left" w:pos="5040"/>
-          <w:tab w:val="left" w:pos="5760"/>
-          <w:tab w:val="left" w:pos="6480"/>
-          <w:tab w:val="left" w:pos="7200"/>
-          <w:tab w:val="left" w:pos="7920"/>
-          <w:tab w:val="left" w:pos="8640"/>
-        </w:tabs>
-        <w:autoSpaceDE w:val="0"/>
-        <w:autoSpaceDN w:val="0"/>
-        <w:adjustRightInd w:val="0"/>
-        <w:rPr>
-          <w:rFonts w:ascii="Helvetica" w:hAnsi="Helvetica" w:cs="Helvetica"/>
-          <w:u w:val="single"/>
-        </w:rPr>
-      </w:pPr>
-      <w:r>
-        <w:rPr>
-          <w:rFonts w:ascii="Helvetica" w:hAnsi="Helvetica" w:cs="Helvetica"/>
-        </w:rPr>
-        <w:tab/>
-      </w:r>
-      <w:proofErr w:type="spellStart"/>
-      <w:r>
-        <w:rPr>
-          <w:rFonts w:ascii="Helvetica" w:hAnsi="Helvetica" w:cs="Helvetica"/>
-          <w:u w:val="single"/>
-        </w:rPr>
-        <w:t>ageOfOnset</w:t>
-      </w:r>
-      <w:proofErr w:type="spellEnd"/>
-      <w:r>
-        <w:rPr>
-          <w:rFonts w:ascii="Helvetica" w:hAnsi="Helvetica" w:cs="Helvetica"/>
-          <w:u w:val="single"/>
-        </w:rPr>
-        <w:t xml:space="preserve"> </w:t>
-      </w:r>
-    </w:p>
-    <w:p>
-      <w:pPr>
-        <w:widowControl w:val="0"/>
-        <w:tabs>
-          <w:tab w:val="left" w:pos="720"/>
-          <w:tab w:val="left" w:pos="1440"/>
-          <w:tab w:val="left" w:pos="2160"/>
-          <w:tab w:val="left" w:pos="2880"/>
-          <w:tab w:val="left" w:pos="3600"/>
-          <w:tab w:val="left" w:pos="4320"/>
-          <w:tab w:val="left" w:pos="5040"/>
-          <w:tab w:val="left" w:pos="5760"/>
-          <w:tab w:val="left" w:pos="6480"/>
-          <w:tab w:val="left" w:pos="7200"/>
-          <w:tab w:val="left" w:pos="7920"/>
-          <w:tab w:val="left" w:pos="8640"/>
-        </w:tabs>
-        <w:autoSpaceDE w:val="0"/>
-        <w:autoSpaceDN w:val="0"/>
-        <w:adjustRightInd w:val="0"/>
-        <w:rPr>
-          <w:rFonts w:ascii="Helvetica" w:hAnsi="Helvetica" w:cs="Helvetica"/>
-        </w:rPr>
-      </w:pPr>
-      <w:r>
-        <w:rPr>
-          <w:rFonts w:ascii="Helvetica" w:hAnsi="Helvetica" w:cs="Helvetica"/>
-        </w:rPr>
-        <w:lastRenderedPageBreak/>
-        <w:tab/>
-      </w:r>
-      <w:r>
-        <w:rPr>
-          <w:rFonts w:ascii="Helvetica" w:hAnsi="Helvetica" w:cs="Helvetica"/>
-        </w:rPr>
-        <w:tab/>
-      </w:r>
-      <w:r>
-        <w:rPr>
-          <w:rFonts w:ascii="Helvetica" w:hAnsi="Helvetica" w:cs="Helvetica"/>
-          <w:u w:val="single"/>
-        </w:rPr>
-        <w:t>age</w:t>
-      </w:r>
-      <w:r>
-        <w:rPr>
-          <w:rFonts w:ascii="Helvetica" w:hAnsi="Helvetica" w:cs="Helvetica"/>
-        </w:rPr>
-        <w:t xml:space="preserve"> alphanumeric value (ISO8601 duration format)</w:t>
-      </w:r>
-    </w:p>
-    <w:p>
-      <w:pPr>
-        <w:widowControl w:val="0"/>
-        <w:tabs>
-          <w:tab w:val="left" w:pos="720"/>
-          <w:tab w:val="left" w:pos="1440"/>
-          <w:tab w:val="left" w:pos="2160"/>
-          <w:tab w:val="left" w:pos="2880"/>
-          <w:tab w:val="left" w:pos="3600"/>
-          <w:tab w:val="left" w:pos="4320"/>
-          <w:tab w:val="left" w:pos="5040"/>
-          <w:tab w:val="left" w:pos="5760"/>
-          <w:tab w:val="left" w:pos="6480"/>
-          <w:tab w:val="left" w:pos="7200"/>
-          <w:tab w:val="left" w:pos="7920"/>
-          <w:tab w:val="left" w:pos="8640"/>
-        </w:tabs>
-        <w:autoSpaceDE w:val="0"/>
-        <w:autoSpaceDN w:val="0"/>
-        <w:adjustRightInd w:val="0"/>
-        <w:rPr>
-          <w:rFonts w:ascii="Helvetica" w:hAnsi="Helvetica" w:cs="Helvetica"/>
-        </w:rPr>
-      </w:pPr>
-      <w:r>
-        <w:rPr>
-          <w:rFonts w:ascii="Helvetica" w:hAnsi="Helvetica" w:cs="Helvetica"/>
-        </w:rPr>
-        <w:t xml:space="preserve">          </w:t>
-      </w:r>
-      <w:r>
-        <w:rPr>
-          <w:rFonts w:ascii="Helvetica" w:hAnsi="Helvetica" w:cs="Helvetica"/>
-        </w:rPr>
-        <w:tab/>
-      </w:r>
-      <w:proofErr w:type="spellStart"/>
-      <w:r>
-        <w:rPr>
-          <w:rFonts w:ascii="Helvetica" w:hAnsi="Helvetica" w:cs="Helvetica"/>
-          <w:u w:val="single"/>
-        </w:rPr>
-        <w:t>ageGroup</w:t>
-      </w:r>
-      <w:proofErr w:type="spellEnd"/>
-      <w:r>
-        <w:rPr>
-          <w:rFonts w:ascii="Helvetica" w:hAnsi="Helvetica" w:cs="Helvetica"/>
-        </w:rPr>
-        <w:t xml:space="preserve"> categorical value (ontology ID)</w:t>
-      </w:r>
-    </w:p>
-    <w:p>
-      <w:pPr>
-        <w:widowControl w:val="0"/>
-        <w:tabs>
-          <w:tab w:val="left" w:pos="720"/>
-          <w:tab w:val="left" w:pos="1440"/>
-          <w:tab w:val="left" w:pos="2160"/>
-          <w:tab w:val="left" w:pos="2880"/>
-          <w:tab w:val="left" w:pos="3600"/>
-          <w:tab w:val="left" w:pos="4320"/>
-          <w:tab w:val="left" w:pos="5040"/>
-          <w:tab w:val="left" w:pos="5760"/>
-          <w:tab w:val="left" w:pos="6480"/>
-          <w:tab w:val="left" w:pos="7200"/>
-          <w:tab w:val="left" w:pos="7920"/>
-          <w:tab w:val="left" w:pos="8640"/>
-        </w:tabs>
-        <w:autoSpaceDE w:val="0"/>
-        <w:autoSpaceDN w:val="0"/>
-        <w:adjustRightInd w:val="0"/>
+      <w:r>
+        <w:rPr>
+          <w:rFonts w:ascii="Helvetica" w:hAnsi="Helvetica" w:cs="Helvetica"/>
+          <w:u w:val="single"/>
+        </w:rPr>
+        <w:t>stage</w:t>
+      </w:r>
+      <w:r>
+        <w:rPr>
+          <w:rFonts w:ascii="Helvetica" w:hAnsi="Helvetica" w:cs="Helvetica"/>
+        </w:rPr>
+        <w:t xml:space="preserve"> </w:t>
+      </w:r>
+      <w:r>
         <w:rPr>
           <w:rFonts w:ascii="Helvetica" w:hAnsi="Helvetica" w:cs="Helvetica"/>
           <w:color w:val="D9D9D9" w:themeColor="background1" w:themeShade="D9"/>
           <w:shd w:val="pct15" w:color="auto" w:fill="FFFFFF"/>
         </w:rPr>
+        <w:t>A</w:t>
+      </w:r>
+      <w:r>
+        <w:rPr>
+          <w:rFonts w:ascii="Helvetica" w:hAnsi="Helvetica" w:cs="Helvetica"/>
+        </w:rPr>
+        <w:t xml:space="preserve"> </w:t>
+      </w:r>
+      <w:r>
+        <w:rPr>
+          <w:rFonts w:ascii="Helvetica" w:hAnsi="Helvetica" w:cs="Helvetica"/>
+        </w:rPr>
+        <w:t>categorical value (ontology ID)</w:t>
+      </w:r>
+      <w:r>
+        <w:rPr>
+          <w:rFonts w:ascii="Helvetica" w:hAnsi="Helvetica" w:cs="Helvetica"/>
+          <w:color w:val="0000FF"/>
+        </w:rPr>
+        <w:t xml:space="preserve"> </w:t>
+      </w:r>
+    </w:p>
+    <w:p>
+      <w:pPr>
+        <w:widowControl w:val="0"/>
+        <w:tabs>
+          <w:tab w:val="left" w:pos="720"/>
+          <w:tab w:val="left" w:pos="1440"/>
+          <w:tab w:val="left" w:pos="2160"/>
+          <w:tab w:val="left" w:pos="2880"/>
+          <w:tab w:val="left" w:pos="3600"/>
+          <w:tab w:val="left" w:pos="4320"/>
+          <w:tab w:val="left" w:pos="5040"/>
+          <w:tab w:val="left" w:pos="5760"/>
+          <w:tab w:val="left" w:pos="6480"/>
+          <w:tab w:val="left" w:pos="7200"/>
+          <w:tab w:val="left" w:pos="7920"/>
+          <w:tab w:val="left" w:pos="8640"/>
+        </w:tabs>
+        <w:autoSpaceDE w:val="0"/>
+        <w:autoSpaceDN w:val="0"/>
+        <w:adjustRightInd w:val="0"/>
+        <w:rPr>
+          <w:rFonts w:ascii="Helvetica" w:hAnsi="Helvetica" w:cs="Helvetica"/>
+        </w:rPr>
       </w:pPr>
       <w:r>
         <w:rPr>
@@ -1782,18 +1834,11 @@
           <w:rFonts w:ascii="Helvetica" w:hAnsi="Helvetica" w:cs="Helvetica"/>
           <w:u w:val="single"/>
         </w:rPr>
-        <w:t>stage</w:t>
-      </w:r>
-      <w:r>
-        <w:rPr>
-          <w:rFonts w:ascii="Helvetica" w:hAnsi="Helvetica" w:cs="Helvetica"/>
-        </w:rPr>
-        <w:t xml:space="preserve"> categorical value (ontology ID)</w:t>
-      </w:r>
-      <w:r>
-        <w:rPr>
-          <w:rFonts w:ascii="Helvetica" w:hAnsi="Helvetica" w:cs="Helvetica"/>
-          <w:color w:val="0000FF"/>
+        <w:t>outcome</w:t>
+      </w:r>
+      <w:r>
+        <w:rPr>
+          <w:rFonts w:ascii="Helvetica" w:hAnsi="Helvetica" w:cs="Helvetica"/>
         </w:rPr>
         <w:t xml:space="preserve"> </w:t>
       </w:r>
@@ -1805,29 +1850,93 @@
         </w:rPr>
         <w:t>A</w:t>
       </w:r>
-    </w:p>
-    <w:p>
-      <w:pPr>
-        <w:widowControl w:val="0"/>
-        <w:tabs>
-          <w:tab w:val="left" w:pos="720"/>
-          <w:tab w:val="left" w:pos="1440"/>
-          <w:tab w:val="left" w:pos="2160"/>
-          <w:tab w:val="left" w:pos="2880"/>
-          <w:tab w:val="left" w:pos="3600"/>
-          <w:tab w:val="left" w:pos="4320"/>
-          <w:tab w:val="left" w:pos="5040"/>
-          <w:tab w:val="left" w:pos="5760"/>
-          <w:tab w:val="left" w:pos="6480"/>
-          <w:tab w:val="left" w:pos="7200"/>
-          <w:tab w:val="left" w:pos="7920"/>
-          <w:tab w:val="left" w:pos="8640"/>
-        </w:tabs>
-        <w:autoSpaceDE w:val="0"/>
-        <w:autoSpaceDN w:val="0"/>
-        <w:adjustRightInd w:val="0"/>
-        <w:rPr>
-          <w:rFonts w:ascii="Helvetica" w:hAnsi="Helvetica" w:cs="Helvetica"/>
+      <w:r>
+        <w:rPr>
+          <w:rFonts w:ascii="Helvetica" w:hAnsi="Helvetica" w:cs="Helvetica"/>
+        </w:rPr>
+        <w:t xml:space="preserve"> </w:t>
+      </w:r>
+      <w:r>
+        <w:rPr>
+          <w:rFonts w:ascii="Helvetica" w:hAnsi="Helvetica" w:cs="Helvetica"/>
+        </w:rPr>
+        <w:t>categorical value (ontology ID)</w:t>
+      </w:r>
+      <w:r>
+        <w:rPr>
+          <w:rFonts w:ascii="Helvetica" w:hAnsi="Helvetica" w:cs="Helvetica"/>
+          <w:color w:val="0000FF"/>
+        </w:rPr>
+        <w:t xml:space="preserve"> </w:t>
+      </w:r>
+      <w:r>
+        <w:rPr>
+          <w:rFonts w:ascii="Helvetica" w:hAnsi="Helvetica" w:cs="Helvetica"/>
+          <w:color w:val="000000" w:themeColor="text1"/>
+        </w:rPr>
+        <w:t xml:space="preserve">Outcome of disease </w:t>
+      </w:r>
+      <w:proofErr w:type="spellStart"/>
+      <w:r>
+        <w:rPr>
+          <w:rFonts w:ascii="Helvetica" w:hAnsi="Helvetica" w:cs="Helvetica"/>
+          <w:color w:val="000000" w:themeColor="text1"/>
+        </w:rPr>
+        <w:t>e.g</w:t>
+      </w:r>
+      <w:proofErr w:type="spellEnd"/>
+      <w:r>
+        <w:rPr>
+          <w:rFonts w:ascii="Helvetica" w:hAnsi="Helvetica" w:cs="Helvetica"/>
+          <w:color w:val="000000" w:themeColor="text1"/>
+        </w:rPr>
+        <w:t xml:space="preserve"> fatal </w:t>
+      </w:r>
+      <w:r>
+        <w:rPr>
+          <w:rFonts w:ascii="Helvetica" w:hAnsi="Helvetica" w:cs="Helvetica"/>
+          <w:color w:val="000000" w:themeColor="text1"/>
+        </w:rPr>
+        <w:t>(death)</w:t>
+      </w:r>
+      <w:r>
+        <w:rPr>
+          <w:rFonts w:ascii="Helvetica" w:hAnsi="Helvetica" w:cs="Helvetica"/>
+          <w:color w:val="000000" w:themeColor="text1"/>
+        </w:rPr>
+        <w:t xml:space="preserve"> </w:t>
+      </w:r>
+      <w:r>
+        <w:rPr>
+          <w:rFonts w:ascii="Helvetica" w:hAnsi="Helvetica" w:cs="Helvetica"/>
+          <w:color w:val="000000" w:themeColor="text1"/>
+        </w:rPr>
+        <w:t>or non-fatal</w:t>
+      </w:r>
+    </w:p>
+    <w:p>
+      <w:pPr>
+        <w:widowControl w:val="0"/>
+        <w:tabs>
+          <w:tab w:val="left" w:pos="720"/>
+          <w:tab w:val="left" w:pos="1440"/>
+          <w:tab w:val="left" w:pos="2160"/>
+          <w:tab w:val="left" w:pos="2880"/>
+          <w:tab w:val="left" w:pos="3600"/>
+          <w:tab w:val="left" w:pos="4320"/>
+          <w:tab w:val="left" w:pos="5040"/>
+          <w:tab w:val="left" w:pos="5760"/>
+          <w:tab w:val="left" w:pos="6480"/>
+          <w:tab w:val="left" w:pos="7200"/>
+          <w:tab w:val="left" w:pos="7920"/>
+          <w:tab w:val="left" w:pos="8640"/>
+        </w:tabs>
+        <w:autoSpaceDE w:val="0"/>
+        <w:autoSpaceDN w:val="0"/>
+        <w:adjustRightInd w:val="0"/>
+        <w:rPr>
+          <w:rFonts w:ascii="Helvetica" w:hAnsi="Helvetica" w:cs="Helvetica"/>
+          <w:color w:val="000000" w:themeColor="text1"/>
         </w:rPr>
       </w:pPr>
       <w:r>
@@ -1839,13 +1948,500 @@
       <w:r>
         <w:rPr>
           <w:rFonts w:ascii="Helvetica" w:hAnsi="Helvetica" w:cs="Helvetica"/>
-          <w:u w:val="single"/>
-        </w:rPr>
-        <w:t>outcome</w:t>
-      </w:r>
-      <w:r>
-        <w:rPr>
-          <w:rFonts w:ascii="Helvetica" w:hAnsi="Helvetica" w:cs="Helvetica"/>
+          <w:color w:val="4472C4" w:themeColor="accent1"/>
+          <w:u w:val="single"/>
+        </w:rPr>
+        <w:t>level/severity</w:t>
+      </w:r>
+      <w:r>
+        <w:rPr>
+          <w:rFonts w:ascii="Helvetica" w:hAnsi="Helvetica" w:cs="Helvetica"/>
+        </w:rPr>
+        <w:t xml:space="preserve"> categorical value (ontology ID</w:t>
+      </w:r>
+      <w:r>
+        <w:rPr>
+          <w:rFonts w:ascii="Helvetica" w:hAnsi="Helvetica" w:cs="Helvetica"/>
+          <w:color w:val="000000" w:themeColor="text1"/>
+        </w:rPr>
+        <w:t xml:space="preserve"> Level/severity </w:t>
+      </w:r>
+      <w:r>
+        <w:rPr>
+          <w:rFonts w:ascii="Helvetica" w:hAnsi="Helvetica" w:cs="Helvetica"/>
+          <w:color w:val="000000" w:themeColor="text1"/>
+        </w:rPr>
+        <w:t xml:space="preserve">when and </w:t>
+      </w:r>
+      <w:r>
+        <w:rPr>
+          <w:rFonts w:ascii="Helvetica" w:hAnsi="Helvetica" w:cs="Helvetica"/>
+          <w:color w:val="000000" w:themeColor="text1"/>
+        </w:rPr>
+        <w:t xml:space="preserve">as applicable to disease observed </w:t>
+      </w:r>
+      <w:proofErr w:type="spellStart"/>
+      <w:r>
+        <w:rPr>
+          <w:rFonts w:ascii="Helvetica" w:hAnsi="Helvetica" w:cs="Helvetica"/>
+          <w:color w:val="000000" w:themeColor="text1"/>
+        </w:rPr>
+        <w:t>e.g</w:t>
+      </w:r>
+      <w:proofErr w:type="spellEnd"/>
+      <w:r>
+        <w:rPr>
+          <w:rFonts w:ascii="Helvetica" w:hAnsi="Helvetica" w:cs="Helvetica"/>
+          <w:color w:val="000000" w:themeColor="text1"/>
+        </w:rPr>
+        <w:t xml:space="preserve"> “mild”, “severe”</w:t>
+      </w:r>
+      <w:r>
+        <w:rPr>
+          <w:rFonts w:ascii="Helvetica" w:hAnsi="Helvetica" w:cs="Helvetica"/>
+          <w:color w:val="000000" w:themeColor="text1"/>
+        </w:rPr>
+        <w:t xml:space="preserve"> </w:t>
+      </w:r>
+    </w:p>
+    <w:p>
+      <w:pPr>
+        <w:widowControl w:val="0"/>
+        <w:tabs>
+          <w:tab w:val="left" w:pos="720"/>
+          <w:tab w:val="left" w:pos="1440"/>
+          <w:tab w:val="left" w:pos="2160"/>
+          <w:tab w:val="left" w:pos="2880"/>
+          <w:tab w:val="left" w:pos="3600"/>
+          <w:tab w:val="left" w:pos="4320"/>
+          <w:tab w:val="left" w:pos="5040"/>
+          <w:tab w:val="left" w:pos="5760"/>
+          <w:tab w:val="left" w:pos="6480"/>
+          <w:tab w:val="left" w:pos="7200"/>
+          <w:tab w:val="left" w:pos="7920"/>
+          <w:tab w:val="left" w:pos="8640"/>
+        </w:tabs>
+        <w:autoSpaceDE w:val="0"/>
+        <w:autoSpaceDN w:val="0"/>
+        <w:adjustRightInd w:val="0"/>
+        <w:rPr>
+          <w:rFonts w:ascii="Helvetica" w:hAnsi="Helvetica" w:cs="Helvetica"/>
+        </w:rPr>
+      </w:pPr>
+      <w:r>
+        <w:rPr>
+          <w:rFonts w:ascii="Helvetica" w:hAnsi="Helvetica" w:cs="Helvetica"/>
+        </w:rPr>
+        <w:tab/>
+      </w:r>
+      <w:proofErr w:type="spellStart"/>
+      <w:r>
+        <w:rPr>
+          <w:rFonts w:ascii="Helvetica" w:hAnsi="Helvetica" w:cs="Helvetica"/>
+          <w:u w:val="single"/>
+        </w:rPr>
+        <w:t>familyHistory</w:t>
+      </w:r>
+      <w:proofErr w:type="spellEnd"/>
+      <w:r>
+        <w:rPr>
+          <w:rFonts w:ascii="Helvetica" w:hAnsi="Helvetica" w:cs="Helvetica"/>
+        </w:rPr>
+        <w:t xml:space="preserve"> </w:t>
+      </w:r>
+    </w:p>
+    <w:p>
+      <w:pPr>
+        <w:widowControl w:val="0"/>
+        <w:tabs>
+          <w:tab w:val="left" w:pos="720"/>
+          <w:tab w:val="left" w:pos="1440"/>
+          <w:tab w:val="left" w:pos="2160"/>
+          <w:tab w:val="left" w:pos="2880"/>
+          <w:tab w:val="left" w:pos="3600"/>
+          <w:tab w:val="left" w:pos="4320"/>
+          <w:tab w:val="left" w:pos="5040"/>
+          <w:tab w:val="left" w:pos="5760"/>
+          <w:tab w:val="left" w:pos="6480"/>
+          <w:tab w:val="left" w:pos="7200"/>
+          <w:tab w:val="left" w:pos="7920"/>
+          <w:tab w:val="left" w:pos="8640"/>
+        </w:tabs>
+        <w:autoSpaceDE w:val="0"/>
+        <w:autoSpaceDN w:val="0"/>
+        <w:adjustRightInd w:val="0"/>
+        <w:rPr>
+          <w:rFonts w:ascii="Helvetica" w:hAnsi="Helvetica" w:cs="Helvetica"/>
+          <w:color w:val="000000"/>
+        </w:rPr>
+      </w:pPr>
+      <w:r>
+        <w:rPr>
+          <w:rFonts w:ascii="Helvetica" w:hAnsi="Helvetica" w:cs="Helvetica"/>
+          <w:color w:val="4472C4" w:themeColor="accent1"/>
+          <w:u w:val="single"/>
+        </w:rPr>
+        <w:t>treatment</w:t>
+      </w:r>
+      <w:r>
+        <w:rPr>
+          <w:rFonts w:ascii="Helvetica" w:hAnsi="Helvetica" w:cs="Helvetica"/>
+          <w:color w:val="4472C4" w:themeColor="accent1"/>
+          <w:u w:val="single"/>
+        </w:rPr>
+        <w:t xml:space="preserve">s </w:t>
+      </w:r>
+      <w:r>
+        <w:rPr>
+          <w:rFonts w:ascii="Helvetica" w:hAnsi="Helvetica" w:cs="Helvetica"/>
+          <w:color w:val="000000"/>
+        </w:rPr>
+        <w:t xml:space="preserve">list of </w:t>
+      </w:r>
+    </w:p>
+    <w:p>
+      <w:pPr>
+        <w:widowControl w:val="0"/>
+        <w:tabs>
+          <w:tab w:val="left" w:pos="720"/>
+          <w:tab w:val="left" w:pos="1440"/>
+          <w:tab w:val="left" w:pos="2160"/>
+          <w:tab w:val="left" w:pos="2880"/>
+          <w:tab w:val="left" w:pos="3600"/>
+          <w:tab w:val="left" w:pos="4320"/>
+          <w:tab w:val="left" w:pos="5040"/>
+          <w:tab w:val="left" w:pos="5760"/>
+          <w:tab w:val="left" w:pos="6480"/>
+          <w:tab w:val="left" w:pos="7200"/>
+          <w:tab w:val="left" w:pos="7920"/>
+          <w:tab w:val="left" w:pos="8640"/>
+        </w:tabs>
+        <w:autoSpaceDE w:val="0"/>
+        <w:autoSpaceDN w:val="0"/>
+        <w:adjustRightInd w:val="0"/>
+        <w:rPr>
+          <w:rFonts w:ascii="Helvetica" w:hAnsi="Helvetica" w:cs="Helvetica"/>
+          <w:color w:val="4472C4" w:themeColor="accent1"/>
+          <w:u w:val="single"/>
+        </w:rPr>
+      </w:pPr>
+      <w:r>
+        <w:rPr>
+          <w:rFonts w:ascii="Helvetica" w:hAnsi="Helvetica" w:cs="Helvetica"/>
+          <w:color w:val="4472C4" w:themeColor="accent1"/>
+        </w:rPr>
+        <w:tab/>
+      </w:r>
+      <w:r>
+        <w:rPr>
+          <w:rFonts w:ascii="Helvetica" w:hAnsi="Helvetica" w:cs="Helvetica"/>
+          <w:color w:val="4472C4" w:themeColor="accent1"/>
+          <w:u w:val="single"/>
+        </w:rPr>
+        <w:t>id</w:t>
+      </w:r>
+      <w:r>
+        <w:rPr>
+          <w:rFonts w:ascii="Helvetica" w:hAnsi="Helvetica" w:cs="Helvetica"/>
+          <w:color w:val="FF00FF"/>
+        </w:rPr>
+        <w:t xml:space="preserve"> </w:t>
+      </w:r>
+      <w:r>
+        <w:rPr>
+          <w:rFonts w:ascii="Helvetica" w:hAnsi="Helvetica" w:cs="Helvetica"/>
+        </w:rPr>
+        <w:t xml:space="preserve">categorical value (ontology ID) </w:t>
+      </w:r>
+      <w:proofErr w:type="spellStart"/>
+      <w:r>
+        <w:rPr>
+          <w:rFonts w:ascii="Helvetica" w:hAnsi="Helvetica" w:cs="Helvetica"/>
+        </w:rPr>
+        <w:t>eg.</w:t>
+      </w:r>
+      <w:proofErr w:type="spellEnd"/>
+      <w:r>
+        <w:rPr>
+          <w:rFonts w:ascii="Helvetica" w:hAnsi="Helvetica" w:cs="Helvetica"/>
+        </w:rPr>
+        <w:t xml:space="preserve"> chemotherapy</w:t>
+      </w:r>
+      <w:r>
+        <w:rPr>
+          <w:rFonts w:ascii="Helvetica" w:hAnsi="Helvetica" w:cs="Helvetica"/>
+          <w:color w:val="4472C4" w:themeColor="accent1"/>
+          <w:u w:val="single"/>
+        </w:rPr>
+        <w:t xml:space="preserve"> </w:t>
+      </w:r>
+    </w:p>
+    <w:p>
+      <w:pPr>
+        <w:widowControl w:val="0"/>
+        <w:tabs>
+          <w:tab w:val="left" w:pos="720"/>
+          <w:tab w:val="left" w:pos="1440"/>
+          <w:tab w:val="left" w:pos="2160"/>
+          <w:tab w:val="left" w:pos="2880"/>
+          <w:tab w:val="left" w:pos="3600"/>
+          <w:tab w:val="left" w:pos="4320"/>
+          <w:tab w:val="left" w:pos="5040"/>
+          <w:tab w:val="left" w:pos="5760"/>
+          <w:tab w:val="left" w:pos="6480"/>
+          <w:tab w:val="left" w:pos="7200"/>
+          <w:tab w:val="left" w:pos="7920"/>
+          <w:tab w:val="left" w:pos="8640"/>
+        </w:tabs>
+        <w:autoSpaceDE w:val="0"/>
+        <w:autoSpaceDN w:val="0"/>
+        <w:adjustRightInd w:val="0"/>
+        <w:rPr>
+          <w:rFonts w:ascii="Helvetica" w:hAnsi="Helvetica" w:cs="Helvetica"/>
+          <w:color w:val="FF00FF"/>
+        </w:rPr>
+      </w:pPr>
+      <w:r>
+        <w:rPr>
+          <w:rFonts w:ascii="Helvetica" w:hAnsi="Helvetica" w:cs="Helvetica"/>
+          <w:color w:val="4472C4" w:themeColor="accent1"/>
+        </w:rPr>
+        <w:tab/>
+      </w:r>
+      <w:proofErr w:type="spellStart"/>
+      <w:r>
+        <w:rPr>
+          <w:rFonts w:ascii="Helvetica" w:hAnsi="Helvetica" w:cs="Helvetica"/>
+          <w:color w:val="4472C4" w:themeColor="accent1"/>
+          <w:u w:val="single"/>
+        </w:rPr>
+        <w:t>dateAtOnset</w:t>
+      </w:r>
+      <w:proofErr w:type="spellEnd"/>
+      <w:r>
+        <w:rPr>
+          <w:rFonts w:ascii="Helvetica" w:hAnsi="Helvetica" w:cs="Helvetica"/>
+          <w:color w:val="4472C4" w:themeColor="accent1"/>
+        </w:rPr>
+        <w:t xml:space="preserve"> </w:t>
+      </w:r>
+      <w:r>
+        <w:rPr>
+          <w:rFonts w:ascii="Helvetica" w:hAnsi="Helvetica" w:cs="Helvetica"/>
+        </w:rPr>
+        <w:t>alphanumeric value (ISO8601 duration format)</w:t>
+      </w:r>
+    </w:p>
+    <w:p>
+      <w:pPr>
+        <w:widowControl w:val="0"/>
+        <w:tabs>
+          <w:tab w:val="left" w:pos="720"/>
+          <w:tab w:val="left" w:pos="1440"/>
+          <w:tab w:val="left" w:pos="2160"/>
+          <w:tab w:val="left" w:pos="2880"/>
+          <w:tab w:val="left" w:pos="3600"/>
+          <w:tab w:val="left" w:pos="4320"/>
+          <w:tab w:val="left" w:pos="5040"/>
+          <w:tab w:val="left" w:pos="5760"/>
+          <w:tab w:val="left" w:pos="6480"/>
+          <w:tab w:val="left" w:pos="7200"/>
+          <w:tab w:val="left" w:pos="7920"/>
+          <w:tab w:val="left" w:pos="8640"/>
+        </w:tabs>
+        <w:autoSpaceDE w:val="0"/>
+        <w:autoSpaceDN w:val="0"/>
+        <w:adjustRightInd w:val="0"/>
+        <w:rPr>
+          <w:rFonts w:ascii="Helvetica" w:hAnsi="Helvetica" w:cs="Helvetica"/>
+          <w:color w:val="FF00FF"/>
+        </w:rPr>
+      </w:pPr>
+      <w:r>
+        <w:rPr>
+          <w:rFonts w:ascii="Helvetica" w:hAnsi="Helvetica" w:cs="Helvetica"/>
+          <w:color w:val="FF00FF"/>
+        </w:rPr>
+        <w:tab/>
+      </w:r>
+      <w:proofErr w:type="spellStart"/>
+      <w:r>
+        <w:rPr>
+          <w:rFonts w:ascii="Helvetica" w:hAnsi="Helvetica" w:cs="Helvetica"/>
+          <w:color w:val="4472C4" w:themeColor="accent1"/>
+          <w:u w:val="single"/>
+        </w:rPr>
+        <w:t>ageOfOnset</w:t>
+      </w:r>
+      <w:proofErr w:type="spellEnd"/>
+      <w:r>
+        <w:rPr>
+          <w:rFonts w:ascii="Helvetica" w:hAnsi="Helvetica" w:cs="Helvetica"/>
+          <w:color w:val="FF00FF"/>
+        </w:rPr>
+        <w:t xml:space="preserve"> </w:t>
+      </w:r>
+    </w:p>
+    <w:p>
+      <w:pPr>
+        <w:widowControl w:val="0"/>
+        <w:tabs>
+          <w:tab w:val="left" w:pos="720"/>
+          <w:tab w:val="left" w:pos="1440"/>
+          <w:tab w:val="left" w:pos="2160"/>
+          <w:tab w:val="left" w:pos="2880"/>
+          <w:tab w:val="left" w:pos="3600"/>
+          <w:tab w:val="left" w:pos="4320"/>
+          <w:tab w:val="left" w:pos="5040"/>
+          <w:tab w:val="left" w:pos="5760"/>
+          <w:tab w:val="left" w:pos="6480"/>
+          <w:tab w:val="left" w:pos="7200"/>
+          <w:tab w:val="left" w:pos="7920"/>
+          <w:tab w:val="left" w:pos="8640"/>
+        </w:tabs>
+        <w:autoSpaceDE w:val="0"/>
+        <w:autoSpaceDN w:val="0"/>
+        <w:adjustRightInd w:val="0"/>
+        <w:rPr>
+          <w:rFonts w:ascii="Helvetica" w:hAnsi="Helvetica" w:cs="Helvetica"/>
+          <w:color w:val="FF00FF"/>
+        </w:rPr>
+      </w:pPr>
+      <w:r>
+        <w:rPr>
+          <w:rFonts w:ascii="Helvetica" w:hAnsi="Helvetica" w:cs="Helvetica"/>
+          <w:color w:val="FF00FF"/>
+        </w:rPr>
+        <w:tab/>
+      </w:r>
+      <w:r>
+        <w:rPr>
+          <w:rFonts w:ascii="Helvetica" w:hAnsi="Helvetica" w:cs="Helvetica"/>
+          <w:color w:val="FF00FF"/>
+        </w:rPr>
+        <w:tab/>
+      </w:r>
+      <w:r>
+        <w:rPr>
+          <w:rFonts w:ascii="Helvetica" w:hAnsi="Helvetica" w:cs="Helvetica"/>
+          <w:color w:val="4472C4" w:themeColor="accent1"/>
+          <w:u w:val="single"/>
+        </w:rPr>
+        <w:t>age</w:t>
+      </w:r>
+      <w:r>
+        <w:rPr>
+          <w:rFonts w:ascii="Helvetica" w:hAnsi="Helvetica" w:cs="Helvetica"/>
+          <w:color w:val="FF00FF"/>
+        </w:rPr>
+        <w:t xml:space="preserve"> </w:t>
+      </w:r>
+      <w:r>
+        <w:rPr>
+          <w:rFonts w:ascii="Helvetica" w:hAnsi="Helvetica" w:cs="Helvetica"/>
+        </w:rPr>
+        <w:t>alphanumeric value (ISO8601 duration format)</w:t>
+      </w:r>
+    </w:p>
+    <w:p>
+      <w:pPr>
+        <w:widowControl w:val="0"/>
+        <w:tabs>
+          <w:tab w:val="left" w:pos="720"/>
+          <w:tab w:val="left" w:pos="1440"/>
+          <w:tab w:val="left" w:pos="2160"/>
+          <w:tab w:val="left" w:pos="2880"/>
+          <w:tab w:val="left" w:pos="3600"/>
+          <w:tab w:val="left" w:pos="4320"/>
+          <w:tab w:val="left" w:pos="5040"/>
+          <w:tab w:val="left" w:pos="5760"/>
+          <w:tab w:val="left" w:pos="6480"/>
+          <w:tab w:val="left" w:pos="7200"/>
+          <w:tab w:val="left" w:pos="7920"/>
+          <w:tab w:val="left" w:pos="8640"/>
+        </w:tabs>
+        <w:autoSpaceDE w:val="0"/>
+        <w:autoSpaceDN w:val="0"/>
+        <w:adjustRightInd w:val="0"/>
+        <w:rPr>
+          <w:rFonts w:ascii="Helvetica" w:hAnsi="Helvetica" w:cs="Helvetica"/>
+          <w:color w:val="FF00FF"/>
+        </w:rPr>
+      </w:pPr>
+      <w:r>
+        <w:rPr>
+          <w:rFonts w:ascii="Helvetica" w:hAnsi="Helvetica" w:cs="Helvetica"/>
+          <w:color w:val="FF00FF"/>
+        </w:rPr>
+        <w:tab/>
+      </w:r>
+      <w:r>
+        <w:rPr>
+          <w:rFonts w:ascii="Helvetica" w:hAnsi="Helvetica" w:cs="Helvetica"/>
+          <w:color w:val="4472C4" w:themeColor="accent1"/>
+          <w:u w:val="single"/>
+        </w:rPr>
+        <w:t>dose</w:t>
+      </w:r>
+      <w:r>
+        <w:rPr>
+          <w:rFonts w:ascii="Helvetica" w:hAnsi="Helvetica" w:cs="Helvetica"/>
+          <w:color w:val="FF00FF"/>
+        </w:rPr>
+        <w:t xml:space="preserve"> </w:t>
+      </w:r>
+      <w:r>
+        <w:rPr>
+          <w:rFonts w:ascii="Helvetica" w:hAnsi="Helvetica" w:cs="Helvetica"/>
+        </w:rPr>
+        <w:t>numerical value</w:t>
+      </w:r>
+    </w:p>
+    <w:p>
+      <w:pPr>
+        <w:widowControl w:val="0"/>
+        <w:tabs>
+          <w:tab w:val="left" w:pos="720"/>
+          <w:tab w:val="left" w:pos="1440"/>
+          <w:tab w:val="left" w:pos="2160"/>
+          <w:tab w:val="left" w:pos="2880"/>
+          <w:tab w:val="left" w:pos="3600"/>
+          <w:tab w:val="left" w:pos="4320"/>
+          <w:tab w:val="left" w:pos="5040"/>
+          <w:tab w:val="left" w:pos="5760"/>
+          <w:tab w:val="left" w:pos="6480"/>
+          <w:tab w:val="left" w:pos="7200"/>
+          <w:tab w:val="left" w:pos="7920"/>
+          <w:tab w:val="left" w:pos="8640"/>
+        </w:tabs>
+        <w:autoSpaceDE w:val="0"/>
+        <w:autoSpaceDN w:val="0"/>
+        <w:adjustRightInd w:val="0"/>
+        <w:rPr>
+          <w:rFonts w:ascii="Helvetica" w:hAnsi="Helvetica" w:cs="Helvetica"/>
+        </w:rPr>
+      </w:pPr>
+      <w:r>
+        <w:rPr>
+          <w:rFonts w:ascii="Helvetica" w:hAnsi="Helvetica" w:cs="Helvetica"/>
+          <w:color w:val="FF00FF"/>
+        </w:rPr>
+        <w:tab/>
+      </w:r>
+      <w:proofErr w:type="gramStart"/>
+      <w:r>
+        <w:rPr>
+          <w:rFonts w:ascii="Helvetica" w:hAnsi="Helvetica" w:cs="Helvetica"/>
+          <w:color w:val="4472C4" w:themeColor="accent1"/>
+          <w:u w:val="single"/>
+        </w:rPr>
+        <w:t>units</w:t>
+      </w:r>
+      <w:proofErr w:type="gramEnd"/>
+      <w:r>
+        <w:rPr>
+          <w:rFonts w:ascii="Helvetica" w:hAnsi="Helvetica" w:cs="Helvetica"/>
+          <w:color w:val="FF00FF"/>
         </w:rPr>
         <w:t xml:space="preserve"> </w:t>
       </w:r>
@@ -1855,89 +2451,29 @@
         </w:rPr>
         <w:t>categorical value (ontology ID)</w:t>
       </w:r>
-      <w:r>
-        <w:rPr>
-          <w:rFonts w:ascii="Helvetica" w:hAnsi="Helvetica" w:cs="Helvetica"/>
-          <w:color w:val="0000FF"/>
-        </w:rPr>
-        <w:t xml:space="preserve"> </w:t>
-      </w:r>
-      <w:r>
-        <w:rPr>
-          <w:rFonts w:ascii="Helvetica" w:hAnsi="Helvetica" w:cs="Helvetica"/>
-          <w:color w:val="000000" w:themeColor="text1"/>
-        </w:rPr>
-        <w:t xml:space="preserve">Outcome of disease </w:t>
-      </w:r>
-      <w:proofErr w:type="spellStart"/>
-      <w:r>
-        <w:rPr>
-          <w:rFonts w:ascii="Helvetica" w:hAnsi="Helvetica" w:cs="Helvetica"/>
-          <w:color w:val="000000" w:themeColor="text1"/>
-        </w:rPr>
-        <w:t>e.g</w:t>
-      </w:r>
-      <w:proofErr w:type="spellEnd"/>
-      <w:r>
-        <w:rPr>
-          <w:rFonts w:ascii="Helvetica" w:hAnsi="Helvetica" w:cs="Helvetica"/>
-          <w:color w:val="000000" w:themeColor="text1"/>
-        </w:rPr>
-        <w:t xml:space="preserve"> fatal </w:t>
-      </w:r>
-      <w:r>
-        <w:rPr>
-          <w:rFonts w:ascii="Helvetica" w:hAnsi="Helvetica" w:cs="Helvetica"/>
-          <w:color w:val="000000" w:themeColor="text1"/>
-        </w:rPr>
-        <w:t>(death)</w:t>
-      </w:r>
-      <w:r>
-        <w:rPr>
-          <w:rFonts w:ascii="Helvetica" w:hAnsi="Helvetica" w:cs="Helvetica"/>
-          <w:color w:val="000000" w:themeColor="text1"/>
-        </w:rPr>
-        <w:t xml:space="preserve"> </w:t>
-      </w:r>
-      <w:r>
-        <w:rPr>
-          <w:rFonts w:ascii="Helvetica" w:hAnsi="Helvetica" w:cs="Helvetica"/>
-          <w:color w:val="000000" w:themeColor="text1"/>
-        </w:rPr>
-        <w:t xml:space="preserve">or non-fatal </w:t>
-      </w:r>
-      <w:r>
-        <w:rPr>
-          <w:rFonts w:ascii="Helvetica" w:hAnsi="Helvetica" w:cs="Helvetica"/>
-          <w:color w:val="D9D9D9" w:themeColor="background1" w:themeShade="D9"/>
-          <w:shd w:val="pct15" w:color="auto" w:fill="FFFFFF"/>
-        </w:rPr>
-        <w:t>A</w:t>
-      </w:r>
-    </w:p>
-    <w:p>
-      <w:pPr>
-        <w:widowControl w:val="0"/>
-        <w:tabs>
-          <w:tab w:val="left" w:pos="720"/>
-          <w:tab w:val="left" w:pos="1440"/>
-          <w:tab w:val="left" w:pos="2160"/>
-          <w:tab w:val="left" w:pos="2880"/>
-          <w:tab w:val="left" w:pos="3600"/>
-          <w:tab w:val="left" w:pos="4320"/>
-          <w:tab w:val="left" w:pos="5040"/>
-          <w:tab w:val="left" w:pos="5760"/>
-          <w:tab w:val="left" w:pos="6480"/>
-          <w:tab w:val="left" w:pos="7200"/>
-          <w:tab w:val="left" w:pos="7920"/>
-          <w:tab w:val="left" w:pos="8640"/>
-        </w:tabs>
-        <w:autoSpaceDE w:val="0"/>
-        <w:autoSpaceDN w:val="0"/>
-        <w:adjustRightInd w:val="0"/>
-        <w:rPr>
-          <w:rFonts w:ascii="Helvetica" w:hAnsi="Helvetica" w:cs="Helvetica"/>
-          <w:color w:val="000000" w:themeColor="text1"/>
+    </w:p>
+    <w:p>
+      <w:pPr>
+        <w:widowControl w:val="0"/>
+        <w:tabs>
+          <w:tab w:val="left" w:pos="720"/>
+          <w:tab w:val="left" w:pos="1440"/>
+          <w:tab w:val="left" w:pos="2160"/>
+          <w:tab w:val="left" w:pos="2880"/>
+          <w:tab w:val="left" w:pos="3600"/>
+          <w:tab w:val="left" w:pos="4320"/>
+          <w:tab w:val="left" w:pos="5040"/>
+          <w:tab w:val="left" w:pos="5760"/>
+          <w:tab w:val="left" w:pos="6480"/>
+          <w:tab w:val="left" w:pos="7200"/>
+          <w:tab w:val="left" w:pos="7920"/>
+          <w:tab w:val="left" w:pos="8640"/>
+        </w:tabs>
+        <w:autoSpaceDE w:val="0"/>
+        <w:autoSpaceDN w:val="0"/>
+        <w:adjustRightInd w:val="0"/>
+        <w:rPr>
+          <w:rFonts w:ascii="Helvetica" w:hAnsi="Helvetica" w:cs="Helvetica"/>
         </w:rPr>
       </w:pPr>
       <w:r>
@@ -1952,102 +2488,70 @@
           <w:color w:val="4472C4" w:themeColor="accent1"/>
           <w:u w:val="single"/>
         </w:rPr>
-        <w:t>level/severity</w:t>
-      </w:r>
-      <w:r>
-        <w:rPr>
-          <w:rFonts w:ascii="Helvetica" w:hAnsi="Helvetica" w:cs="Helvetica"/>
-        </w:rPr>
-        <w:t xml:space="preserve"> categorical value (ontology ID</w:t>
-      </w:r>
-      <w:r>
-        <w:rPr>
-          <w:rFonts w:ascii="Helvetica" w:hAnsi="Helvetica" w:cs="Helvetica"/>
-          <w:color w:val="000000" w:themeColor="text1"/>
-        </w:rPr>
-        <w:t xml:space="preserve"> </w:t>
-      </w:r>
-      <w:r>
-        <w:rPr>
-          <w:rFonts w:ascii="Helvetica" w:hAnsi="Helvetica" w:cs="Helvetica"/>
-          <w:color w:val="000000" w:themeColor="text1"/>
-        </w:rPr>
-        <w:t xml:space="preserve">Level/severity </w:t>
-      </w:r>
-      <w:r>
-        <w:rPr>
-          <w:rFonts w:ascii="Helvetica" w:hAnsi="Helvetica" w:cs="Helvetica"/>
-          <w:color w:val="000000" w:themeColor="text1"/>
-        </w:rPr>
-        <w:t xml:space="preserve">when and </w:t>
-      </w:r>
-      <w:r>
-        <w:rPr>
-          <w:rFonts w:ascii="Helvetica" w:hAnsi="Helvetica" w:cs="Helvetica"/>
-          <w:color w:val="000000" w:themeColor="text1"/>
-        </w:rPr>
-        <w:t xml:space="preserve">as applicable to </w:t>
-      </w:r>
-      <w:r>
-        <w:rPr>
-          <w:rFonts w:ascii="Helvetica" w:hAnsi="Helvetica" w:cs="Helvetica"/>
-          <w:color w:val="000000" w:themeColor="text1"/>
-        </w:rPr>
-        <w:t>disease</w:t>
-      </w:r>
-      <w:r>
-        <w:rPr>
-          <w:rFonts w:ascii="Helvetica" w:hAnsi="Helvetica" w:cs="Helvetica"/>
-          <w:color w:val="000000" w:themeColor="text1"/>
-        </w:rPr>
-        <w:t xml:space="preserve"> observed </w:t>
-      </w:r>
-      <w:proofErr w:type="spellStart"/>
-      <w:r>
-        <w:rPr>
-          <w:rFonts w:ascii="Helvetica" w:hAnsi="Helvetica" w:cs="Helvetica"/>
-          <w:color w:val="000000" w:themeColor="text1"/>
-        </w:rPr>
-        <w:t>e.g</w:t>
-      </w:r>
-      <w:proofErr w:type="spellEnd"/>
-      <w:r>
-        <w:rPr>
-          <w:rFonts w:ascii="Helvetica" w:hAnsi="Helvetica" w:cs="Helvetica"/>
-          <w:color w:val="000000" w:themeColor="text1"/>
-        </w:rPr>
-        <w:t xml:space="preserve"> “mild”, “severe”</w:t>
-      </w:r>
-      <w:r>
-        <w:rPr>
-          <w:rFonts w:ascii="Helvetica" w:hAnsi="Helvetica" w:cs="Helvetica"/>
-          <w:color w:val="000000" w:themeColor="text1"/>
-        </w:rPr>
-        <w:t xml:space="preserve"> </w:t>
-      </w:r>
-    </w:p>
-    <w:p>
-      <w:pPr>
-        <w:widowControl w:val="0"/>
-        <w:tabs>
-          <w:tab w:val="left" w:pos="720"/>
-          <w:tab w:val="left" w:pos="1440"/>
-          <w:tab w:val="left" w:pos="2160"/>
-          <w:tab w:val="left" w:pos="2880"/>
-          <w:tab w:val="left" w:pos="3600"/>
-          <w:tab w:val="left" w:pos="4320"/>
-          <w:tab w:val="left" w:pos="5040"/>
-          <w:tab w:val="left" w:pos="5760"/>
-          <w:tab w:val="left" w:pos="6480"/>
-          <w:tab w:val="left" w:pos="7200"/>
-          <w:tab w:val="left" w:pos="7920"/>
-          <w:tab w:val="left" w:pos="8640"/>
-        </w:tabs>
-        <w:autoSpaceDE w:val="0"/>
-        <w:autoSpaceDN w:val="0"/>
-        <w:adjustRightInd w:val="0"/>
-        <w:rPr>
-          <w:rFonts w:ascii="Helvetica" w:hAnsi="Helvetica" w:cs="Helvetica"/>
+        <w:t>schedule</w:t>
+      </w:r>
+      <w:r>
+        <w:rPr>
+          <w:rFonts w:ascii="Helvetica" w:hAnsi="Helvetica" w:cs="Helvetica"/>
+        </w:rPr>
+        <w:t xml:space="preserve"> free text for now </w:t>
+      </w:r>
+      <w:proofErr w:type="spellStart"/>
+      <w:r>
+        <w:rPr>
+          <w:rFonts w:ascii="Helvetica" w:hAnsi="Helvetica" w:cs="Helvetica"/>
+        </w:rPr>
+        <w:t>eg.</w:t>
+      </w:r>
+      <w:proofErr w:type="spellEnd"/>
+      <w:r>
+        <w:rPr>
+          <w:rFonts w:ascii="Helvetica" w:hAnsi="Helvetica" w:cs="Helvetica"/>
+        </w:rPr>
+        <w:t xml:space="preserve"> </w:t>
+      </w:r>
+      <w:r>
+        <w:rPr>
+          <w:rFonts w:ascii="Helvetica" w:hAnsi="Helvetica" w:cs="Helvetica"/>
+        </w:rPr>
+        <w:t>“</w:t>
+      </w:r>
+      <w:r>
+        <w:rPr>
+          <w:rFonts w:ascii="Helvetica" w:hAnsi="Helvetica" w:cs="Helvetica"/>
+        </w:rPr>
+        <w:t>3/week</w:t>
+      </w:r>
+      <w:r>
+        <w:rPr>
+          <w:rFonts w:ascii="Helvetica" w:hAnsi="Helvetica" w:cs="Helvetica"/>
+        </w:rPr>
+        <w:t>”</w:t>
+      </w:r>
+    </w:p>
+    <w:p>
+      <w:pPr>
+        <w:widowControl w:val="0"/>
+        <w:tabs>
+          <w:tab w:val="left" w:pos="720"/>
+          <w:tab w:val="left" w:pos="1440"/>
+          <w:tab w:val="left" w:pos="2160"/>
+          <w:tab w:val="left" w:pos="2880"/>
+          <w:tab w:val="left" w:pos="3600"/>
+          <w:tab w:val="left" w:pos="4320"/>
+          <w:tab w:val="left" w:pos="5040"/>
+          <w:tab w:val="left" w:pos="5760"/>
+          <w:tab w:val="left" w:pos="6480"/>
+          <w:tab w:val="left" w:pos="7200"/>
+          <w:tab w:val="left" w:pos="7920"/>
+          <w:tab w:val="left" w:pos="8640"/>
+        </w:tabs>
+        <w:autoSpaceDE w:val="0"/>
+        <w:autoSpaceDN w:val="0"/>
+        <w:adjustRightInd w:val="0"/>
+        <w:rPr>
+          <w:rFonts w:ascii="Helvetica" w:hAnsi="Helvetica" w:cs="Helvetica"/>
+          <w:color w:val="FF00FF"/>
         </w:rPr>
       </w:pPr>
       <w:r>
@@ -2056,552 +2560,68 @@
         </w:rPr>
         <w:tab/>
       </w:r>
-      <w:proofErr w:type="spellStart"/>
-      <w:r>
-        <w:rPr>
-          <w:rFonts w:ascii="Helvetica" w:hAnsi="Helvetica" w:cs="Helvetica"/>
-          <w:u w:val="single"/>
-        </w:rPr>
-        <w:t>familyHistory</w:t>
-      </w:r>
-      <w:proofErr w:type="spellEnd"/>
-      <w:r>
-        <w:rPr>
-          <w:rFonts w:ascii="Helvetica" w:hAnsi="Helvetica" w:cs="Helvetica"/>
-        </w:rPr>
-        <w:t xml:space="preserve"> </w:t>
-      </w:r>
-    </w:p>
-    <w:p>
-      <w:pPr>
-        <w:widowControl w:val="0"/>
-        <w:tabs>
-          <w:tab w:val="left" w:pos="720"/>
-          <w:tab w:val="left" w:pos="1440"/>
-          <w:tab w:val="left" w:pos="2160"/>
-          <w:tab w:val="left" w:pos="2880"/>
-          <w:tab w:val="left" w:pos="3600"/>
-          <w:tab w:val="left" w:pos="4320"/>
-          <w:tab w:val="left" w:pos="5040"/>
-          <w:tab w:val="left" w:pos="5760"/>
-          <w:tab w:val="left" w:pos="6480"/>
-          <w:tab w:val="left" w:pos="7200"/>
-          <w:tab w:val="left" w:pos="7920"/>
-          <w:tab w:val="left" w:pos="8640"/>
-        </w:tabs>
-        <w:autoSpaceDE w:val="0"/>
-        <w:autoSpaceDN w:val="0"/>
-        <w:adjustRightInd w:val="0"/>
-        <w:rPr>
-          <w:rFonts w:ascii="Helvetica" w:hAnsi="Helvetica" w:cs="Helvetica"/>
-          <w:color w:val="FF00FF"/>
-        </w:rPr>
-      </w:pPr>
       <w:r>
         <w:rPr>
           <w:rFonts w:ascii="Helvetica" w:hAnsi="Helvetica" w:cs="Helvetica"/>
           <w:color w:val="4472C4" w:themeColor="accent1"/>
           <w:u w:val="single"/>
         </w:rPr>
-        <w:t>treatment</w:t>
-      </w:r>
-    </w:p>
-    <w:p>
-      <w:pPr>
-        <w:widowControl w:val="0"/>
-        <w:tabs>
-          <w:tab w:val="left" w:pos="720"/>
-          <w:tab w:val="left" w:pos="1440"/>
-          <w:tab w:val="left" w:pos="2160"/>
-          <w:tab w:val="left" w:pos="2880"/>
-          <w:tab w:val="left" w:pos="3600"/>
-          <w:tab w:val="left" w:pos="4320"/>
-          <w:tab w:val="left" w:pos="5040"/>
-          <w:tab w:val="left" w:pos="5760"/>
-          <w:tab w:val="left" w:pos="6480"/>
-          <w:tab w:val="left" w:pos="7200"/>
-          <w:tab w:val="left" w:pos="7920"/>
-          <w:tab w:val="left" w:pos="8640"/>
-        </w:tabs>
-        <w:autoSpaceDE w:val="0"/>
-        <w:autoSpaceDN w:val="0"/>
-        <w:adjustRightInd w:val="0"/>
+        <w:t>duration</w:t>
+      </w:r>
+      <w:r>
+        <w:rPr>
+          <w:rFonts w:ascii="Helvetica" w:hAnsi="Helvetica" w:cs="Helvetica"/>
+        </w:rPr>
+        <w:t xml:space="preserve"> alphanumeric value (ISO8601 duration format)</w:t>
+      </w:r>
+    </w:p>
+    <w:p>
+      <w:pPr>
+        <w:widowControl w:val="0"/>
+        <w:tabs>
+          <w:tab w:val="left" w:pos="720"/>
+          <w:tab w:val="left" w:pos="1440"/>
+          <w:tab w:val="left" w:pos="2160"/>
+          <w:tab w:val="left" w:pos="2880"/>
+          <w:tab w:val="left" w:pos="3600"/>
+          <w:tab w:val="left" w:pos="4320"/>
+          <w:tab w:val="left" w:pos="5040"/>
+          <w:tab w:val="left" w:pos="5760"/>
+          <w:tab w:val="left" w:pos="6480"/>
+          <w:tab w:val="left" w:pos="7200"/>
+          <w:tab w:val="left" w:pos="7920"/>
+          <w:tab w:val="left" w:pos="8640"/>
+        </w:tabs>
+        <w:autoSpaceDE w:val="0"/>
+        <w:autoSpaceDN w:val="0"/>
+        <w:adjustRightInd w:val="0"/>
+        <w:rPr>
+          <w:rFonts w:ascii="Helvetica" w:hAnsi="Helvetica" w:cs="Helvetica"/>
+          <w:color w:val="000000"/>
+        </w:rPr>
+      </w:pPr>
+      <w:r>
         <w:rPr>
           <w:rFonts w:ascii="Helvetica" w:hAnsi="Helvetica" w:cs="Helvetica"/>
           <w:color w:val="4472C4" w:themeColor="accent1"/>
           <w:u w:val="single"/>
         </w:rPr>
-      </w:pPr>
+        <w:t>intervention</w:t>
+      </w:r>
       <w:r>
         <w:rPr>
           <w:rFonts w:ascii="Helvetica" w:hAnsi="Helvetica" w:cs="Helvetica"/>
           <w:color w:val="4472C4" w:themeColor="accent1"/>
-        </w:rPr>
-        <w:tab/>
-      </w:r>
-      <w:r>
-        <w:rPr>
-          <w:rFonts w:ascii="Helvetica" w:hAnsi="Helvetica" w:cs="Helvetica"/>
-          <w:color w:val="4472C4" w:themeColor="accent1"/>
-          <w:u w:val="single"/>
-        </w:rPr>
-        <w:t>id</w:t>
-      </w:r>
-      <w:r>
-        <w:rPr>
-          <w:rFonts w:ascii="Helvetica" w:hAnsi="Helvetica" w:cs="Helvetica"/>
-          <w:color w:val="FF00FF"/>
-        </w:rPr>
-        <w:t xml:space="preserve"> </w:t>
-      </w:r>
-      <w:r>
-        <w:rPr>
-          <w:rFonts w:ascii="Helvetica" w:hAnsi="Helvetica" w:cs="Helvetica"/>
-        </w:rPr>
-        <w:t xml:space="preserve">categorical value (ontology ID) </w:t>
-      </w:r>
-      <w:proofErr w:type="spellStart"/>
-      <w:r>
-        <w:rPr>
-          <w:rFonts w:ascii="Helvetica" w:hAnsi="Helvetica" w:cs="Helvetica"/>
-        </w:rPr>
-        <w:t>eg.</w:t>
-      </w:r>
-      <w:proofErr w:type="spellEnd"/>
-      <w:r>
-        <w:rPr>
-          <w:rFonts w:ascii="Helvetica" w:hAnsi="Helvetica" w:cs="Helvetica"/>
-        </w:rPr>
-        <w:t xml:space="preserve"> chemotherapy</w:t>
-      </w:r>
-      <w:r>
-        <w:rPr>
-          <w:rFonts w:ascii="Helvetica" w:hAnsi="Helvetica" w:cs="Helvetica"/>
-          <w:color w:val="4472C4" w:themeColor="accent1"/>
-          <w:u w:val="single"/>
-        </w:rPr>
-        <w:t xml:space="preserve"> </w:t>
-      </w:r>
-    </w:p>
-    <w:p>
-      <w:pPr>
-        <w:widowControl w:val="0"/>
-        <w:tabs>
-          <w:tab w:val="left" w:pos="720"/>
-          <w:tab w:val="left" w:pos="1440"/>
-          <w:tab w:val="left" w:pos="2160"/>
-          <w:tab w:val="left" w:pos="2880"/>
-          <w:tab w:val="left" w:pos="3600"/>
-          <w:tab w:val="left" w:pos="4320"/>
-          <w:tab w:val="left" w:pos="5040"/>
-          <w:tab w:val="left" w:pos="5760"/>
-          <w:tab w:val="left" w:pos="6480"/>
-          <w:tab w:val="left" w:pos="7200"/>
-          <w:tab w:val="left" w:pos="7920"/>
-          <w:tab w:val="left" w:pos="8640"/>
-        </w:tabs>
-        <w:autoSpaceDE w:val="0"/>
-        <w:autoSpaceDN w:val="0"/>
-        <w:adjustRightInd w:val="0"/>
-        <w:rPr>
-          <w:rFonts w:ascii="Helvetica" w:hAnsi="Helvetica" w:cs="Helvetica"/>
-          <w:color w:val="FF00FF"/>
-        </w:rPr>
-      </w:pPr>
-      <w:r>
-        <w:rPr>
-          <w:rFonts w:ascii="Helvetica" w:hAnsi="Helvetica" w:cs="Helvetica"/>
-          <w:color w:val="4472C4" w:themeColor="accent1"/>
-        </w:rPr>
-        <w:tab/>
-      </w:r>
-      <w:proofErr w:type="spellStart"/>
-      <w:r>
-        <w:rPr>
-          <w:rFonts w:ascii="Helvetica" w:hAnsi="Helvetica" w:cs="Helvetica"/>
-          <w:color w:val="4472C4" w:themeColor="accent1"/>
-          <w:u w:val="single"/>
-        </w:rPr>
-        <w:t>dateAtOnset</w:t>
-      </w:r>
-      <w:proofErr w:type="spellEnd"/>
-      <w:r>
-        <w:rPr>
-          <w:rFonts w:ascii="Helvetica" w:hAnsi="Helvetica" w:cs="Helvetica"/>
-          <w:color w:val="4472C4" w:themeColor="accent1"/>
-        </w:rPr>
-        <w:t xml:space="preserve"> </w:t>
-      </w:r>
-      <w:r>
-        <w:rPr>
-          <w:rFonts w:ascii="Helvetica" w:hAnsi="Helvetica" w:cs="Helvetica"/>
-        </w:rPr>
-        <w:t>alphanumeric value (ISO8601 duration format)</w:t>
-      </w:r>
-    </w:p>
-    <w:p>
-      <w:pPr>
-        <w:widowControl w:val="0"/>
-        <w:tabs>
-          <w:tab w:val="left" w:pos="720"/>
-          <w:tab w:val="left" w:pos="1440"/>
-          <w:tab w:val="left" w:pos="2160"/>
-          <w:tab w:val="left" w:pos="2880"/>
-          <w:tab w:val="left" w:pos="3600"/>
-          <w:tab w:val="left" w:pos="4320"/>
-          <w:tab w:val="left" w:pos="5040"/>
-          <w:tab w:val="left" w:pos="5760"/>
-          <w:tab w:val="left" w:pos="6480"/>
-          <w:tab w:val="left" w:pos="7200"/>
-          <w:tab w:val="left" w:pos="7920"/>
-          <w:tab w:val="left" w:pos="8640"/>
-        </w:tabs>
-        <w:autoSpaceDE w:val="0"/>
-        <w:autoSpaceDN w:val="0"/>
-        <w:adjustRightInd w:val="0"/>
-        <w:rPr>
-          <w:rFonts w:ascii="Helvetica" w:hAnsi="Helvetica" w:cs="Helvetica"/>
-          <w:color w:val="FF00FF"/>
-        </w:rPr>
-      </w:pPr>
-      <w:r>
-        <w:rPr>
-          <w:rFonts w:ascii="Helvetica" w:hAnsi="Helvetica" w:cs="Helvetica"/>
-          <w:color w:val="FF00FF"/>
-        </w:rPr>
-        <w:tab/>
-      </w:r>
-      <w:proofErr w:type="spellStart"/>
-      <w:r>
-        <w:rPr>
-          <w:rFonts w:ascii="Helvetica" w:hAnsi="Helvetica" w:cs="Helvetica"/>
-          <w:color w:val="4472C4" w:themeColor="accent1"/>
-          <w:u w:val="single"/>
-        </w:rPr>
-        <w:t>ageOfOnset</w:t>
-      </w:r>
-      <w:proofErr w:type="spellEnd"/>
-      <w:r>
-        <w:rPr>
-          <w:rFonts w:ascii="Helvetica" w:hAnsi="Helvetica" w:cs="Helvetica"/>
-          <w:color w:val="FF00FF"/>
-        </w:rPr>
-        <w:t xml:space="preserve"> </w:t>
-      </w:r>
-    </w:p>
-    <w:p>
-      <w:pPr>
-        <w:widowControl w:val="0"/>
-        <w:tabs>
-          <w:tab w:val="left" w:pos="720"/>
-          <w:tab w:val="left" w:pos="1440"/>
-          <w:tab w:val="left" w:pos="2160"/>
-          <w:tab w:val="left" w:pos="2880"/>
-          <w:tab w:val="left" w:pos="3600"/>
-          <w:tab w:val="left" w:pos="4320"/>
-          <w:tab w:val="left" w:pos="5040"/>
-          <w:tab w:val="left" w:pos="5760"/>
-          <w:tab w:val="left" w:pos="6480"/>
-          <w:tab w:val="left" w:pos="7200"/>
-          <w:tab w:val="left" w:pos="7920"/>
-          <w:tab w:val="left" w:pos="8640"/>
-        </w:tabs>
-        <w:autoSpaceDE w:val="0"/>
-        <w:autoSpaceDN w:val="0"/>
-        <w:adjustRightInd w:val="0"/>
-        <w:rPr>
-          <w:rFonts w:ascii="Helvetica" w:hAnsi="Helvetica" w:cs="Helvetica"/>
-          <w:color w:val="FF00FF"/>
-        </w:rPr>
-      </w:pPr>
-      <w:r>
-        <w:rPr>
-          <w:rFonts w:ascii="Helvetica" w:hAnsi="Helvetica" w:cs="Helvetica"/>
-          <w:color w:val="FF00FF"/>
-        </w:rPr>
-        <w:tab/>
-      </w:r>
-      <w:r>
-        <w:rPr>
-          <w:rFonts w:ascii="Helvetica" w:hAnsi="Helvetica" w:cs="Helvetica"/>
-          <w:color w:val="FF00FF"/>
-        </w:rPr>
-        <w:tab/>
-      </w:r>
-      <w:r>
-        <w:rPr>
-          <w:rFonts w:ascii="Helvetica" w:hAnsi="Helvetica" w:cs="Helvetica"/>
-          <w:color w:val="4472C4" w:themeColor="accent1"/>
-          <w:u w:val="single"/>
-        </w:rPr>
-        <w:t>age</w:t>
-      </w:r>
-      <w:r>
-        <w:rPr>
-          <w:rFonts w:ascii="Helvetica" w:hAnsi="Helvetica" w:cs="Helvetica"/>
-          <w:color w:val="FF00FF"/>
-        </w:rPr>
-        <w:t xml:space="preserve"> </w:t>
-      </w:r>
-      <w:r>
-        <w:rPr>
-          <w:rFonts w:ascii="Helvetica" w:hAnsi="Helvetica" w:cs="Helvetica"/>
-        </w:rPr>
-        <w:t>alphanumeric value (ISO8601 duration format)</w:t>
-      </w:r>
-    </w:p>
-    <w:p>
-      <w:pPr>
-        <w:widowControl w:val="0"/>
-        <w:tabs>
-          <w:tab w:val="left" w:pos="720"/>
-          <w:tab w:val="left" w:pos="1440"/>
-          <w:tab w:val="left" w:pos="2160"/>
-          <w:tab w:val="left" w:pos="2880"/>
-          <w:tab w:val="left" w:pos="3600"/>
-          <w:tab w:val="left" w:pos="4320"/>
-          <w:tab w:val="left" w:pos="5040"/>
-          <w:tab w:val="left" w:pos="5760"/>
-          <w:tab w:val="left" w:pos="6480"/>
-          <w:tab w:val="left" w:pos="7200"/>
-          <w:tab w:val="left" w:pos="7920"/>
-          <w:tab w:val="left" w:pos="8640"/>
-        </w:tabs>
-        <w:autoSpaceDE w:val="0"/>
-        <w:autoSpaceDN w:val="0"/>
-        <w:adjustRightInd w:val="0"/>
-        <w:rPr>
-          <w:rFonts w:ascii="Helvetica" w:hAnsi="Helvetica" w:cs="Helvetica"/>
-          <w:color w:val="FF00FF"/>
-        </w:rPr>
-      </w:pPr>
-      <w:r>
-        <w:rPr>
-          <w:rFonts w:ascii="Helvetica" w:hAnsi="Helvetica" w:cs="Helvetica"/>
-          <w:color w:val="FF00FF"/>
-        </w:rPr>
-        <w:tab/>
-      </w:r>
-      <w:r>
-        <w:rPr>
-          <w:rFonts w:ascii="Helvetica" w:hAnsi="Helvetica" w:cs="Helvetica"/>
-          <w:color w:val="4472C4" w:themeColor="accent1"/>
-          <w:u w:val="single"/>
-        </w:rPr>
-        <w:t>dose</w:t>
-      </w:r>
-      <w:r>
-        <w:rPr>
-          <w:rFonts w:ascii="Helvetica" w:hAnsi="Helvetica" w:cs="Helvetica"/>
-          <w:color w:val="FF00FF"/>
-        </w:rPr>
-        <w:t xml:space="preserve"> </w:t>
-      </w:r>
-      <w:r>
-        <w:rPr>
-          <w:rFonts w:ascii="Helvetica" w:hAnsi="Helvetica" w:cs="Helvetica"/>
-        </w:rPr>
-        <w:t>numerical value</w:t>
-      </w:r>
-    </w:p>
-    <w:p>
-      <w:pPr>
-        <w:widowControl w:val="0"/>
-        <w:tabs>
-          <w:tab w:val="left" w:pos="720"/>
-          <w:tab w:val="left" w:pos="1440"/>
-          <w:tab w:val="left" w:pos="2160"/>
-          <w:tab w:val="left" w:pos="2880"/>
-          <w:tab w:val="left" w:pos="3600"/>
-          <w:tab w:val="left" w:pos="4320"/>
-          <w:tab w:val="left" w:pos="5040"/>
-          <w:tab w:val="left" w:pos="5760"/>
-          <w:tab w:val="left" w:pos="6480"/>
-          <w:tab w:val="left" w:pos="7200"/>
-          <w:tab w:val="left" w:pos="7920"/>
-          <w:tab w:val="left" w:pos="8640"/>
-        </w:tabs>
-        <w:autoSpaceDE w:val="0"/>
-        <w:autoSpaceDN w:val="0"/>
-        <w:adjustRightInd w:val="0"/>
-        <w:rPr>
-          <w:rFonts w:ascii="Helvetica" w:hAnsi="Helvetica" w:cs="Helvetica"/>
-        </w:rPr>
-      </w:pPr>
-      <w:r>
-        <w:rPr>
-          <w:rFonts w:ascii="Helvetica" w:hAnsi="Helvetica" w:cs="Helvetica"/>
-          <w:color w:val="FF00FF"/>
-        </w:rPr>
-        <w:tab/>
-      </w:r>
-      <w:proofErr w:type="gramStart"/>
-      <w:r>
-        <w:rPr>
-          <w:rFonts w:ascii="Helvetica" w:hAnsi="Helvetica" w:cs="Helvetica"/>
-          <w:color w:val="4472C4" w:themeColor="accent1"/>
-          <w:u w:val="single"/>
-        </w:rPr>
-        <w:t>units</w:t>
-      </w:r>
-      <w:r>
-        <w:rPr>
-          <w:rFonts w:ascii="Helvetica" w:hAnsi="Helvetica" w:cs="Helvetica"/>
-          <w:color w:val="FF00FF"/>
-        </w:rPr>
-        <w:t xml:space="preserve">  </w:t>
-      </w:r>
-      <w:r>
-        <w:rPr>
-          <w:rFonts w:ascii="Helvetica" w:hAnsi="Helvetica" w:cs="Helvetica"/>
-        </w:rPr>
-        <w:t>categorical</w:t>
-      </w:r>
-      <w:proofErr w:type="gramEnd"/>
-      <w:r>
-        <w:rPr>
-          <w:rFonts w:ascii="Helvetica" w:hAnsi="Helvetica" w:cs="Helvetica"/>
-        </w:rPr>
-        <w:t xml:space="preserve"> value (ontology ID)</w:t>
-      </w:r>
-    </w:p>
-    <w:p>
-      <w:pPr>
-        <w:widowControl w:val="0"/>
-        <w:tabs>
-          <w:tab w:val="left" w:pos="720"/>
-          <w:tab w:val="left" w:pos="1440"/>
-          <w:tab w:val="left" w:pos="2160"/>
-          <w:tab w:val="left" w:pos="2880"/>
-          <w:tab w:val="left" w:pos="3600"/>
-          <w:tab w:val="left" w:pos="4320"/>
-          <w:tab w:val="left" w:pos="5040"/>
-          <w:tab w:val="left" w:pos="5760"/>
-          <w:tab w:val="left" w:pos="6480"/>
-          <w:tab w:val="left" w:pos="7200"/>
-          <w:tab w:val="left" w:pos="7920"/>
-          <w:tab w:val="left" w:pos="8640"/>
-        </w:tabs>
-        <w:autoSpaceDE w:val="0"/>
-        <w:autoSpaceDN w:val="0"/>
-        <w:adjustRightInd w:val="0"/>
-        <w:rPr>
-          <w:rFonts w:ascii="Helvetica" w:hAnsi="Helvetica" w:cs="Helvetica"/>
-        </w:rPr>
-      </w:pPr>
-      <w:r>
-        <w:rPr>
-          <w:rFonts w:ascii="Helvetica" w:hAnsi="Helvetica" w:cs="Helvetica"/>
-        </w:rPr>
-        <w:tab/>
-      </w:r>
-      <w:r>
-        <w:rPr>
-          <w:rFonts w:ascii="Helvetica" w:hAnsi="Helvetica" w:cs="Helvetica"/>
-          <w:color w:val="4472C4" w:themeColor="accent1"/>
-          <w:u w:val="single"/>
-        </w:rPr>
-        <w:t>schedule</w:t>
-      </w:r>
-      <w:r>
-        <w:rPr>
-          <w:rFonts w:ascii="Helvetica" w:hAnsi="Helvetica" w:cs="Helvetica"/>
-        </w:rPr>
-        <w:t xml:space="preserve"> free text for now </w:t>
-      </w:r>
-      <w:proofErr w:type="spellStart"/>
-      <w:r>
-        <w:rPr>
-          <w:rFonts w:ascii="Helvetica" w:hAnsi="Helvetica" w:cs="Helvetica"/>
-        </w:rPr>
-        <w:t>eg.</w:t>
-      </w:r>
-      <w:proofErr w:type="spellEnd"/>
-      <w:r>
-        <w:rPr>
-          <w:rFonts w:ascii="Helvetica" w:hAnsi="Helvetica" w:cs="Helvetica"/>
-        </w:rPr>
-        <w:t xml:space="preserve"> 3/week</w:t>
-      </w:r>
-    </w:p>
-    <w:p>
-      <w:pPr>
-        <w:widowControl w:val="0"/>
-        <w:tabs>
-          <w:tab w:val="left" w:pos="720"/>
-          <w:tab w:val="left" w:pos="1440"/>
-          <w:tab w:val="left" w:pos="2160"/>
-          <w:tab w:val="left" w:pos="2880"/>
-          <w:tab w:val="left" w:pos="3600"/>
-          <w:tab w:val="left" w:pos="4320"/>
-          <w:tab w:val="left" w:pos="5040"/>
-          <w:tab w:val="left" w:pos="5760"/>
-          <w:tab w:val="left" w:pos="6480"/>
-          <w:tab w:val="left" w:pos="7200"/>
-          <w:tab w:val="left" w:pos="7920"/>
-          <w:tab w:val="left" w:pos="8640"/>
-        </w:tabs>
-        <w:autoSpaceDE w:val="0"/>
-        <w:autoSpaceDN w:val="0"/>
-        <w:adjustRightInd w:val="0"/>
-        <w:rPr>
-          <w:rFonts w:ascii="Helvetica" w:hAnsi="Helvetica" w:cs="Helvetica"/>
-          <w:color w:val="FF00FF"/>
-        </w:rPr>
-      </w:pPr>
-      <w:r>
-        <w:rPr>
-          <w:rFonts w:ascii="Helvetica" w:hAnsi="Helvetica" w:cs="Helvetica"/>
-        </w:rPr>
-        <w:tab/>
-      </w:r>
-      <w:r>
-        <w:rPr>
-          <w:rFonts w:ascii="Helvetica" w:hAnsi="Helvetica" w:cs="Helvetica"/>
-          <w:color w:val="4472C4" w:themeColor="accent1"/>
-          <w:u w:val="single"/>
-        </w:rPr>
-        <w:t>duration</w:t>
-      </w:r>
-      <w:r>
-        <w:rPr>
-          <w:rFonts w:ascii="Helvetica" w:hAnsi="Helvetica" w:cs="Helvetica"/>
-        </w:rPr>
-        <w:t xml:space="preserve"> alphanumeric value (ISO8601 duration format)</w:t>
-      </w:r>
-    </w:p>
-    <w:p>
-      <w:pPr>
-        <w:widowControl w:val="0"/>
-        <w:tabs>
-          <w:tab w:val="left" w:pos="720"/>
-          <w:tab w:val="left" w:pos="1440"/>
-          <w:tab w:val="left" w:pos="2160"/>
-          <w:tab w:val="left" w:pos="2880"/>
-          <w:tab w:val="left" w:pos="3600"/>
-          <w:tab w:val="left" w:pos="4320"/>
-          <w:tab w:val="left" w:pos="5040"/>
-          <w:tab w:val="left" w:pos="5760"/>
-          <w:tab w:val="left" w:pos="6480"/>
-          <w:tab w:val="left" w:pos="7200"/>
-          <w:tab w:val="left" w:pos="7920"/>
-          <w:tab w:val="left" w:pos="8640"/>
-        </w:tabs>
-        <w:autoSpaceDE w:val="0"/>
-        <w:autoSpaceDN w:val="0"/>
-        <w:adjustRightInd w:val="0"/>
-        <w:rPr>
-          <w:rFonts w:ascii="Helvetica" w:hAnsi="Helvetica" w:cs="Helvetica"/>
-          <w:color w:val="FF00FF"/>
-        </w:rPr>
-      </w:pPr>
-      <w:r>
-        <w:rPr>
-          <w:rFonts w:ascii="Helvetica" w:hAnsi="Helvetica" w:cs="Helvetica"/>
-          <w:color w:val="4472C4" w:themeColor="accent1"/>
-          <w:u w:val="single"/>
-        </w:rPr>
-        <w:t>intervention</w:t>
+          <w:u w:val="single"/>
+        </w:rPr>
+        <w:t xml:space="preserve">s </w:t>
+      </w:r>
+      <w:r>
+        <w:rPr>
+          <w:rFonts w:ascii="Helvetica" w:hAnsi="Helvetica" w:cs="Helvetica"/>
+          <w:color w:val="000000"/>
+        </w:rPr>
+        <w:t>list of</w:t>
       </w:r>
     </w:p>
     <w:p>
@@ -3637,7 +3657,14 @@
         <w:rPr>
           <w:rFonts w:ascii="Helvetica" w:hAnsi="Helvetica" w:cs="Helvetica"/>
         </w:rPr>
-        <w:t>“organism primary tissue”, “organism xenograft”, “organism-derived fluid”, “cell culture”, “environmental sample”</w:t>
+        <w:t xml:space="preserve">“organism primary tissue”, “organism xenograft”, “organism-derived fluid”, “cell culture”, </w:t>
+      </w:r>
+      <w:r>
+        <w:rPr>
+          <w:rFonts w:ascii="Helvetica" w:hAnsi="Helvetica" w:cs="Helvetica"/>
+        </w:rPr>
+        <w:lastRenderedPageBreak/>
+        <w:t>“environmental sample”</w:t>
       </w:r>
       <w:r>
         <w:rPr>
@@ -3716,8 +3743,27 @@
         <w:rPr>
           <w:rFonts w:ascii="Helvetica" w:hAnsi="Helvetica" w:cs="Helvetica"/>
         </w:rPr>
-        <w:lastRenderedPageBreak/>
-        <w:t xml:space="preserve">matching </w:t>
+        <w:t>matching</w:t>
+      </w:r>
+      <w:r>
+        <w:rPr>
+          <w:rFonts w:ascii="Helvetica" w:hAnsi="Helvetica" w:cs="Helvetica"/>
+        </w:rPr>
+        <w:t xml:space="preserve"> the category set in </w:t>
+      </w:r>
+      <w:proofErr w:type="spellStart"/>
+      <w:r>
+        <w:rPr>
+          <w:rFonts w:ascii="Helvetica" w:hAnsi="Helvetica" w:cs="Helvetica"/>
+        </w:rPr>
+        <w:t>sampleOriginType</w:t>
+      </w:r>
+      <w:proofErr w:type="spellEnd"/>
+      <w:r>
+        <w:rPr>
+          <w:rFonts w:ascii="Helvetica" w:hAnsi="Helvetica" w:cs="Helvetica"/>
+        </w:rPr>
+        <w:t xml:space="preserve"> </w:t>
       </w:r>
       <w:proofErr w:type="spellStart"/>
       <w:r>
@@ -3745,8 +3791,6 @@
         </w:rPr>
         <w:t>, “nasopharyngeal swab”</w:t>
       </w:r>
-      <w:bookmarkStart w:id="0" w:name="_GoBack"/>
-      <w:bookmarkEnd w:id="0"/>
     </w:p>
     <w:p>
       <w:pPr>
@@ -4441,19 +4485,7 @@
         <w:rPr>
           <w:rFonts w:ascii="Helvetica" w:hAnsi="Helvetica" w:cs="Helvetica"/>
         </w:rPr>
-        <w:t xml:space="preserve">list of </w:t>
-      </w:r>
-      <w:r>
-        <w:rPr>
-          <w:rFonts w:ascii="Helvetica" w:hAnsi="Helvetica" w:cs="Helvetica"/>
-        </w:rPr>
-        <w:t>categorical value</w:t>
-      </w:r>
-      <w:r>
-        <w:rPr>
-          <w:rFonts w:ascii="Helvetica" w:hAnsi="Helvetica" w:cs="Helvetica"/>
-        </w:rPr>
-        <w:t xml:space="preserve">(s) </w:t>
+        <w:t xml:space="preserve">list of categorical value(s) </w:t>
       </w:r>
       <w:r>
         <w:rPr>
@@ -4529,16 +4561,8 @@
         <w:rPr>
           <w:rFonts w:ascii="Helvetica" w:hAnsi="Helvetica" w:cs="Helvetica"/>
         </w:rPr>
-        <w:t xml:space="preserve"> accessions (NC, NM, </w:t>
-      </w:r>
-      <w:proofErr w:type="gramStart"/>
-      <w:r>
-        <w:rPr>
-          <w:rFonts w:ascii="Helvetica" w:hAnsi="Helvetica" w:cs="Helvetica"/>
-        </w:rPr>
-        <w:t>YP )</w:t>
-      </w:r>
-      <w:proofErr w:type="gramEnd"/>
+        <w:t xml:space="preserve"> accessions (NC, NM, YP)</w:t>
+      </w:r>
     </w:p>
     <w:p>
       <w:pPr>
@@ -4605,21 +4629,7 @@
         <w:rPr>
           <w:rFonts w:ascii="Helvetica" w:hAnsi="Helvetica" w:cs="Helvetica"/>
         </w:rPr>
-        <w:t>.</w:t>
-      </w:r>
-      <w:proofErr w:type="spellStart"/>
-      <w:r>
-        <w:rPr>
-          <w:rFonts w:ascii="Helvetica" w:hAnsi="Helvetica" w:cs="Helvetica"/>
-        </w:rPr>
-        <w:t xml:space="preserve"> </w:t>
-      </w:r>
-      <w:proofErr w:type="spellEnd"/>
-      <w:r>
-        <w:rPr>
-          <w:rFonts w:ascii="Helvetica" w:hAnsi="Helvetica" w:cs="Helvetica"/>
-        </w:rPr>
-        <w:t xml:space="preserve">Tool used for annotation and prediction of variant effects </w:t>
+        <w:t xml:space="preserve">. Tool used for annotation and prediction of variant effects </w:t>
       </w:r>
       <w:proofErr w:type="spellStart"/>
       <w:r>
@@ -4941,7 +4951,25 @@
         <w:rPr>
           <w:rFonts w:ascii="Helvetica" w:hAnsi="Helvetica" w:cs="Helvetica"/>
         </w:rPr>
-        <w:t xml:space="preserve"> V304*</w:t>
+        <w:t xml:space="preserve"> </w:t>
+      </w:r>
+      <w:r>
+        <w:rPr>
+          <w:rFonts w:ascii="Helvetica" w:hAnsi="Helvetica" w:cs="Helvetica"/>
+        </w:rPr>
+        <w:t>“</w:t>
+      </w:r>
+      <w:r>
+        <w:rPr>
+          <w:rFonts w:ascii="Helvetica" w:hAnsi="Helvetica" w:cs="Helvetica"/>
+        </w:rPr>
+        <w:t>V304*</w:t>
+      </w:r>
+      <w:r>
+        <w:rPr>
+          <w:rFonts w:ascii="Helvetica" w:hAnsi="Helvetica" w:cs="Helvetica"/>
+        </w:rPr>
+        <w:t>”</w:t>
       </w:r>
     </w:p>
     <w:p>
@@ -5045,49 +5073,41 @@
           <w:color w:val="000000"/>
           <w:u w:val="single"/>
         </w:rPr>
-        <w:t>phenotype</w:t>
-      </w:r>
+        <w:t>phenotypeId</w:t>
+      </w:r>
+      <w:proofErr w:type="spellEnd"/>
       <w:r>
         <w:rPr>
           <w:rFonts w:ascii="Helvetica" w:hAnsi="Helvetica" w:cs="Helvetica"/>
           <w:color w:val="000000"/>
-          <w:u w:val="single"/>
-        </w:rPr>
-        <w:t>Id</w:t>
-      </w:r>
-      <w:proofErr w:type="spellEnd"/>
-      <w:r>
+        </w:rPr>
+        <w:t xml:space="preserve"> Phenotype associated</w:t>
+      </w:r>
+    </w:p>
+    <w:p>
+      <w:pPr>
+        <w:widowControl w:val="0"/>
+        <w:tabs>
+          <w:tab w:val="left" w:pos="720"/>
+          <w:tab w:val="left" w:pos="1440"/>
+          <w:tab w:val="left" w:pos="2160"/>
+          <w:tab w:val="left" w:pos="2880"/>
+          <w:tab w:val="left" w:pos="3600"/>
+          <w:tab w:val="left" w:pos="4320"/>
+          <w:tab w:val="left" w:pos="5040"/>
+          <w:tab w:val="left" w:pos="5760"/>
+          <w:tab w:val="left" w:pos="6480"/>
+          <w:tab w:val="left" w:pos="7200"/>
+          <w:tab w:val="left" w:pos="7920"/>
+          <w:tab w:val="left" w:pos="8640"/>
+        </w:tabs>
+        <w:autoSpaceDE w:val="0"/>
+        <w:autoSpaceDN w:val="0"/>
+        <w:adjustRightInd w:val="0"/>
         <w:rPr>
           <w:rFonts w:ascii="Helvetica" w:hAnsi="Helvetica" w:cs="Helvetica"/>
           <w:color w:val="000000"/>
         </w:rPr>
-        <w:t xml:space="preserve"> Phenotype associated</w:t>
-      </w:r>
-    </w:p>
-    <w:p>
-      <w:pPr>
-        <w:widowControl w:val="0"/>
-        <w:tabs>
-          <w:tab w:val="left" w:pos="720"/>
-          <w:tab w:val="left" w:pos="1440"/>
-          <w:tab w:val="left" w:pos="2160"/>
-          <w:tab w:val="left" w:pos="2880"/>
-          <w:tab w:val="left" w:pos="3600"/>
-          <w:tab w:val="left" w:pos="4320"/>
-          <w:tab w:val="left" w:pos="5040"/>
-          <w:tab w:val="left" w:pos="5760"/>
-          <w:tab w:val="left" w:pos="6480"/>
-          <w:tab w:val="left" w:pos="7200"/>
-          <w:tab w:val="left" w:pos="7920"/>
-          <w:tab w:val="left" w:pos="8640"/>
-        </w:tabs>
-        <w:autoSpaceDE w:val="0"/>
-        <w:autoSpaceDN w:val="0"/>
-        <w:adjustRightInd w:val="0"/>
-        <w:rPr>
-          <w:rFonts w:ascii="Helvetica" w:hAnsi="Helvetica" w:cs="Helvetica"/>
-          <w:color w:val="000000"/>
-        </w:rPr>
       </w:pPr>
       <w:r>
         <w:rPr>
@@ -5103,15 +5123,7 @@
           <w:color w:val="4472C4" w:themeColor="accent1"/>
           <w:u w:val="single"/>
         </w:rPr>
-        <w:t>phenotypeE</w:t>
-      </w:r>
-      <w:r>
-        <w:rPr>
-          <w:rFonts w:ascii="Helvetica" w:hAnsi="Helvetica" w:cs="Helvetica"/>
-          <w:color w:val="4472C4" w:themeColor="accent1"/>
-          <w:u w:val="single"/>
-        </w:rPr>
-        <w:t>ffect</w:t>
+        <w:t>phenotypeEffect</w:t>
       </w:r>
       <w:proofErr w:type="spellEnd"/>
       <w:r>
@@ -5570,6 +5582,7 @@
           <w:bCs/>
           <w:color w:val="800080"/>
         </w:rPr>
+        <w:lastRenderedPageBreak/>
         <w:t>Run</w:t>
       </w:r>
     </w:p>
@@ -5647,14 +5660,32 @@
         <w:rPr>
           <w:rFonts w:ascii="Helvetica" w:hAnsi="Helvetica" w:cs="Helvetica"/>
         </w:rPr>
-        <w:t xml:space="preserve">  "</w:t>
+        <w:t xml:space="preserve"> </w:t>
+      </w:r>
+      <w:r>
+        <w:rPr>
+          <w:rFonts w:ascii="Helvetica" w:hAnsi="Helvetica" w:cs="Helvetica"/>
+        </w:rPr>
+        <w:t>”</w:t>
+      </w:r>
+      <w:r>
+        <w:rPr>
+          <w:rFonts w:ascii="Helvetica" w:hAnsi="Helvetica" w:cs="Helvetica"/>
+        </w:rPr>
+        <w:t>SRR</w:t>
       </w:r>
       <w:proofErr w:type="gramEnd"/>
       <w:r>
         <w:rPr>
           <w:rFonts w:ascii="Helvetica" w:hAnsi="Helvetica" w:cs="Helvetica"/>
         </w:rPr>
-        <w:t>SRR10903401"</w:t>
+        <w:t>10903401</w:t>
+      </w:r>
+      <w:r>
+        <w:rPr>
+          <w:rFonts w:ascii="Helvetica" w:hAnsi="Helvetica" w:cs="Helvetica"/>
+        </w:rPr>
+        <w:t>”</w:t>
       </w:r>
     </w:p>
     <w:p>
@@ -5688,7 +5719,6 @@
           <w:color w:val="4472C4" w:themeColor="accent1"/>
           <w:u w:val="single"/>
         </w:rPr>
-        <w:lastRenderedPageBreak/>
         <w:t>librarySource</w:t>
       </w:r>
       <w:proofErr w:type="spellEnd"/>
@@ -6524,16 +6554,9 @@
         <w:rPr>
           <w:rFonts w:ascii="Helvetica" w:hAnsi="Helvetica" w:cs="Helvetica"/>
         </w:rPr>
-        <w:t>alphanumeric ID External study reference/accession</w:t>
-      </w:r>
-      <w:r>
-        <w:rPr>
-          <w:rFonts w:ascii="Helvetica" w:hAnsi="Helvetica" w:cs="Helvetica"/>
-        </w:rPr>
-        <w:t xml:space="preserve"> </w:t>
-      </w:r>
-      <w:proofErr w:type="spellStart"/>
-      <w:proofErr w:type="gramStart"/>
+        <w:t xml:space="preserve">alphanumeric ID External study reference/accession </w:t>
+      </w:r>
+      <w:proofErr w:type="spellStart"/>
       <w:r>
         <w:rPr>
           <w:rFonts w:ascii="Helvetica" w:hAnsi="Helvetica" w:cs="Helvetica"/>
@@ -6545,14 +6568,13 @@
         <w:rPr>
           <w:rFonts w:ascii="Helvetica" w:hAnsi="Helvetica" w:cs="Helvetica"/>
         </w:rPr>
-        <w:t xml:space="preserve">  "</w:t>
-      </w:r>
-      <w:proofErr w:type="gramEnd"/>
-      <w:r>
-        <w:rPr>
-          <w:rFonts w:ascii="Helvetica" w:hAnsi="Helvetica" w:cs="Helvetica"/>
-        </w:rPr>
-        <w:t>SRP242226"</w:t>
+        <w:t xml:space="preserve"> </w:t>
+      </w:r>
+      <w:r>
+        <w:rPr>
+          <w:rFonts w:ascii="Helvetica" w:hAnsi="Helvetica" w:cs="Helvetica"/>
+        </w:rPr>
+        <w:t>"SRP242226"</w:t>
       </w:r>
     </w:p>
     <w:p>
@@ -7601,7 +7623,14 @@
         <w:rPr>
           <w:rFonts w:ascii="Helvetica" w:hAnsi="Helvetica" w:cs="Helvetica"/>
         </w:rPr>
-        <w:t xml:space="preserve"> Date of encounter/medical visit</w:t>
+        <w:t xml:space="preserve"> Date of </w:t>
+      </w:r>
+      <w:r>
+        <w:rPr>
+          <w:rFonts w:ascii="Helvetica" w:hAnsi="Helvetica" w:cs="Helvetica"/>
+        </w:rPr>
+        <w:lastRenderedPageBreak/>
+        <w:t>encounter/medical visit</w:t>
       </w:r>
     </w:p>
     <w:p>
@@ -7673,7 +7702,6 @@
         <w:rPr>
           <w:rFonts w:ascii="Helvetica" w:hAnsi="Helvetica" w:cs="Helvetica"/>
         </w:rPr>
-        <w:lastRenderedPageBreak/>
         <w:tab/>
         <w:t>age alphanumeric value (ISO8601 duration format)</w:t>
       </w:r>
@@ -7753,113 +7781,142 @@
           <w:rFonts w:ascii="Helvetica" w:hAnsi="Helvetica" w:cs="Helvetica"/>
           <w:color w:val="4472C4" w:themeColor="accent1"/>
           <w:u w:val="single"/>
-          <w:lang w:val="fr-FR"/>
-        </w:rPr>
-      </w:pPr>
-      <w:proofErr w:type="spellStart"/>
+        </w:rPr>
+      </w:pPr>
+      <w:proofErr w:type="spellStart"/>
+      <w:r>
+        <w:rPr>
+          <w:rFonts w:ascii="Helvetica" w:hAnsi="Helvetica" w:cs="Helvetica"/>
+          <w:color w:val="4472C4" w:themeColor="accent1"/>
+          <w:u w:val="single"/>
+        </w:rPr>
+        <w:t>clinicalFindings</w:t>
+      </w:r>
+      <w:proofErr w:type="spellEnd"/>
+      <w:r>
+        <w:rPr>
+          <w:rFonts w:ascii="Helvetica" w:hAnsi="Helvetica" w:cs="Helvetica"/>
+          <w:color w:val="4472C4" w:themeColor="accent1"/>
+        </w:rPr>
+        <w:t xml:space="preserve"> </w:t>
+      </w:r>
       <w:proofErr w:type="gramStart"/>
       <w:r>
         <w:rPr>
           <w:rFonts w:ascii="Helvetica" w:hAnsi="Helvetica" w:cs="Helvetica"/>
+          <w:color w:val="000000" w:themeColor="text1"/>
+        </w:rPr>
+        <w:t>Non quantifiable</w:t>
+      </w:r>
+      <w:proofErr w:type="gramEnd"/>
+      <w:r>
+        <w:rPr>
+          <w:rFonts w:ascii="Helvetica" w:hAnsi="Helvetica" w:cs="Helvetica"/>
+          <w:color w:val="000000" w:themeColor="text1"/>
+        </w:rPr>
+        <w:t xml:space="preserve"> or not quantified clinical findings</w:t>
+      </w:r>
+    </w:p>
+    <w:p>
+      <w:pPr>
+        <w:widowControl w:val="0"/>
+        <w:tabs>
+          <w:tab w:val="left" w:pos="720"/>
+          <w:tab w:val="left" w:pos="1440"/>
+          <w:tab w:val="left" w:pos="2160"/>
+          <w:tab w:val="left" w:pos="2880"/>
+          <w:tab w:val="left" w:pos="3600"/>
+          <w:tab w:val="left" w:pos="4320"/>
+          <w:tab w:val="left" w:pos="5040"/>
+          <w:tab w:val="left" w:pos="5760"/>
+          <w:tab w:val="left" w:pos="6480"/>
+          <w:tab w:val="left" w:pos="7200"/>
+          <w:tab w:val="left" w:pos="7920"/>
+          <w:tab w:val="left" w:pos="8640"/>
+        </w:tabs>
+        <w:autoSpaceDE w:val="0"/>
+        <w:autoSpaceDN w:val="0"/>
+        <w:adjustRightInd w:val="0"/>
+        <w:rPr>
+          <w:rFonts w:ascii="Helvetica" w:hAnsi="Helvetica" w:cs="Helvetica"/>
+        </w:rPr>
+      </w:pPr>
+      <w:r>
+        <w:rPr>
+          <w:rFonts w:ascii="Helvetica" w:hAnsi="Helvetica" w:cs="Helvetica"/>
+        </w:rPr>
+        <w:tab/>
+      </w:r>
+      <w:r>
+        <w:rPr>
+          <w:rFonts w:ascii="Helvetica" w:hAnsi="Helvetica" w:cs="Helvetica"/>
           <w:color w:val="4472C4" w:themeColor="accent1"/>
           <w:u w:val="single"/>
-          <w:lang w:val="fr-FR"/>
-        </w:rPr>
-        <w:t>clinicalFindings</w:t>
-      </w:r>
-      <w:proofErr w:type="spellEnd"/>
-      <w:proofErr w:type="gramEnd"/>
-      <w:r>
+        </w:rPr>
+        <w:t xml:space="preserve">finding </w:t>
+      </w:r>
+      <w:r>
+        <w:rPr>
+          <w:rFonts w:ascii="Helvetica" w:hAnsi="Helvetica" w:cs="Helvetica"/>
+        </w:rPr>
+        <w:t>categorical value (ontology ID)</w:t>
+      </w:r>
+      <w:r>
+        <w:rPr>
+          <w:rFonts w:ascii="Helvetica" w:hAnsi="Helvetica" w:cs="Helvetica"/>
+        </w:rPr>
+        <w:t xml:space="preserve"> </w:t>
+      </w:r>
+      <w:proofErr w:type="spellStart"/>
+      <w:r>
+        <w:rPr>
+          <w:rFonts w:ascii="Helvetica" w:hAnsi="Helvetica" w:cs="Helvetica"/>
+        </w:rPr>
+        <w:t>eg</w:t>
+      </w:r>
+      <w:proofErr w:type="spellEnd"/>
+      <w:r>
+        <w:rPr>
+          <w:rFonts w:ascii="Helvetica" w:hAnsi="Helvetica" w:cs="Helvetica"/>
+        </w:rPr>
+        <w:t xml:space="preserve">: </w:t>
+      </w:r>
+      <w:r>
+        <w:rPr>
+          <w:rFonts w:ascii="Helvetica" w:hAnsi="Helvetica" w:cs="Helvetica"/>
+        </w:rPr>
+        <w:t>“arrhythmia”</w:t>
+      </w:r>
+    </w:p>
+    <w:p>
+      <w:pPr>
+        <w:widowControl w:val="0"/>
+        <w:tabs>
+          <w:tab w:val="left" w:pos="720"/>
+          <w:tab w:val="left" w:pos="1440"/>
+          <w:tab w:val="left" w:pos="2160"/>
+          <w:tab w:val="left" w:pos="2880"/>
+          <w:tab w:val="left" w:pos="3600"/>
+          <w:tab w:val="left" w:pos="4320"/>
+          <w:tab w:val="left" w:pos="5040"/>
+          <w:tab w:val="left" w:pos="5760"/>
+          <w:tab w:val="left" w:pos="6480"/>
+          <w:tab w:val="left" w:pos="7200"/>
+          <w:tab w:val="left" w:pos="7920"/>
+          <w:tab w:val="left" w:pos="8640"/>
+        </w:tabs>
+        <w:autoSpaceDE w:val="0"/>
+        <w:autoSpaceDN w:val="0"/>
+        <w:adjustRightInd w:val="0"/>
         <w:rPr>
           <w:rFonts w:ascii="Helvetica" w:hAnsi="Helvetica" w:cs="Helvetica"/>
           <w:color w:val="4472C4" w:themeColor="accent1"/>
-          <w:lang w:val="fr-FR"/>
-        </w:rPr>
-        <w:t xml:space="preserve"> </w:t>
-      </w:r>
-      <w:r>
-        <w:rPr>
-          <w:rFonts w:ascii="Helvetica" w:hAnsi="Helvetica" w:cs="Helvetica"/>
-          <w:color w:val="000000" w:themeColor="text1"/>
-          <w:lang w:val="fr-FR"/>
-        </w:rPr>
-        <w:t xml:space="preserve">Non quantifiable or not </w:t>
-      </w:r>
-      <w:proofErr w:type="spellStart"/>
-      <w:r>
-        <w:rPr>
-          <w:rFonts w:ascii="Helvetica" w:hAnsi="Helvetica" w:cs="Helvetica"/>
-          <w:color w:val="000000" w:themeColor="text1"/>
-          <w:lang w:val="fr-FR"/>
-        </w:rPr>
-        <w:t>quantified</w:t>
-      </w:r>
-      <w:proofErr w:type="spellEnd"/>
-      <w:r>
-        <w:rPr>
-          <w:rFonts w:ascii="Helvetica" w:hAnsi="Helvetica" w:cs="Helvetica"/>
-          <w:color w:val="000000" w:themeColor="text1"/>
-          <w:lang w:val="fr-FR"/>
-        </w:rPr>
-        <w:t xml:space="preserve"> </w:t>
-      </w:r>
-      <w:proofErr w:type="spellStart"/>
-      <w:r>
-        <w:rPr>
-          <w:rFonts w:ascii="Helvetica" w:hAnsi="Helvetica" w:cs="Helvetica"/>
-          <w:color w:val="000000" w:themeColor="text1"/>
-          <w:lang w:val="fr-FR"/>
-        </w:rPr>
-        <w:t>clinical</w:t>
-      </w:r>
-      <w:proofErr w:type="spellEnd"/>
-      <w:r>
-        <w:rPr>
-          <w:rFonts w:ascii="Helvetica" w:hAnsi="Helvetica" w:cs="Helvetica"/>
-          <w:color w:val="000000" w:themeColor="text1"/>
-          <w:lang w:val="fr-FR"/>
-        </w:rPr>
-        <w:t xml:space="preserve"> </w:t>
-      </w:r>
-      <w:proofErr w:type="spellStart"/>
-      <w:r>
-        <w:rPr>
-          <w:rFonts w:ascii="Helvetica" w:hAnsi="Helvetica" w:cs="Helvetica"/>
-          <w:color w:val="000000" w:themeColor="text1"/>
-          <w:lang w:val="fr-FR"/>
-        </w:rPr>
-        <w:t>findings</w:t>
-      </w:r>
-      <w:proofErr w:type="spellEnd"/>
-    </w:p>
-    <w:p>
-      <w:pPr>
-        <w:widowControl w:val="0"/>
-        <w:tabs>
-          <w:tab w:val="left" w:pos="720"/>
-          <w:tab w:val="left" w:pos="1440"/>
-          <w:tab w:val="left" w:pos="2160"/>
-          <w:tab w:val="left" w:pos="2880"/>
-          <w:tab w:val="left" w:pos="3600"/>
-          <w:tab w:val="left" w:pos="4320"/>
-          <w:tab w:val="left" w:pos="5040"/>
-          <w:tab w:val="left" w:pos="5760"/>
-          <w:tab w:val="left" w:pos="6480"/>
-          <w:tab w:val="left" w:pos="7200"/>
-          <w:tab w:val="left" w:pos="7920"/>
-          <w:tab w:val="left" w:pos="8640"/>
-        </w:tabs>
-        <w:autoSpaceDE w:val="0"/>
-        <w:autoSpaceDN w:val="0"/>
-        <w:adjustRightInd w:val="0"/>
-        <w:rPr>
-          <w:rFonts w:ascii="Helvetica" w:hAnsi="Helvetica" w:cs="Helvetica"/>
-        </w:rPr>
-      </w:pPr>
-      <w:r>
-        <w:rPr>
-          <w:rFonts w:ascii="Helvetica" w:hAnsi="Helvetica" w:cs="Helvetica"/>
-          <w:lang w:val="fr-FR"/>
+          <w:u w:val="single"/>
+        </w:rPr>
+      </w:pPr>
+      <w:r>
+        <w:rPr>
+          <w:rFonts w:ascii="Helvetica" w:hAnsi="Helvetica" w:cs="Helvetica"/>
         </w:rPr>
         <w:tab/>
       </w:r>
@@ -7869,7 +7926,13 @@
           <w:color w:val="4472C4" w:themeColor="accent1"/>
           <w:u w:val="single"/>
         </w:rPr>
-        <w:t xml:space="preserve">finding </w:t>
+        <w:t>level/severity</w:t>
+      </w:r>
+      <w:r>
+        <w:rPr>
+          <w:rFonts w:ascii="Helvetica" w:hAnsi="Helvetica" w:cs="Helvetica"/>
+        </w:rPr>
+        <w:t xml:space="preserve"> </w:t>
       </w:r>
       <w:r>
         <w:rPr>
@@ -7888,127 +7951,64 @@
         <w:rPr>
           <w:rFonts w:ascii="Helvetica" w:hAnsi="Helvetica" w:cs="Helvetica"/>
         </w:rPr>
-        <w:t>eg</w:t>
-      </w:r>
-      <w:proofErr w:type="spellEnd"/>
-      <w:r>
-        <w:rPr>
-          <w:rFonts w:ascii="Helvetica" w:hAnsi="Helvetica" w:cs="Helvetica"/>
-        </w:rPr>
-        <w:t xml:space="preserve">: </w:t>
-      </w:r>
-      <w:proofErr w:type="spellStart"/>
-      <w:r>
-        <w:rPr>
-          <w:rFonts w:ascii="Helvetica" w:hAnsi="Helvetica" w:cs="Helvetica"/>
-        </w:rPr>
-        <w:t>arrithmia</w:t>
-      </w:r>
-      <w:proofErr w:type="spellEnd"/>
-    </w:p>
-    <w:p>
-      <w:pPr>
-        <w:widowControl w:val="0"/>
-        <w:tabs>
-          <w:tab w:val="left" w:pos="720"/>
-          <w:tab w:val="left" w:pos="1440"/>
-          <w:tab w:val="left" w:pos="2160"/>
-          <w:tab w:val="left" w:pos="2880"/>
-          <w:tab w:val="left" w:pos="3600"/>
-          <w:tab w:val="left" w:pos="4320"/>
-          <w:tab w:val="left" w:pos="5040"/>
-          <w:tab w:val="left" w:pos="5760"/>
-          <w:tab w:val="left" w:pos="6480"/>
-          <w:tab w:val="left" w:pos="7200"/>
-          <w:tab w:val="left" w:pos="7920"/>
-          <w:tab w:val="left" w:pos="8640"/>
-        </w:tabs>
-        <w:autoSpaceDE w:val="0"/>
-        <w:autoSpaceDN w:val="0"/>
-        <w:adjustRightInd w:val="0"/>
+        <w:t>e.g</w:t>
+      </w:r>
+      <w:proofErr w:type="spellEnd"/>
+      <w:r>
+        <w:rPr>
+          <w:rFonts w:ascii="Helvetica" w:hAnsi="Helvetica" w:cs="Helvetica"/>
+        </w:rPr>
+        <w:t xml:space="preserve"> </w:t>
+      </w:r>
+      <w:r>
+        <w:rPr>
+          <w:rFonts w:ascii="Helvetica" w:hAnsi="Helvetica" w:cs="Helvetica"/>
+        </w:rPr>
+        <w:t>“</w:t>
+      </w:r>
+      <w:r>
+        <w:rPr>
+          <w:rFonts w:ascii="Helvetica" w:hAnsi="Helvetica" w:cs="Helvetica"/>
+        </w:rPr>
+        <w:t>mild</w:t>
+      </w:r>
+      <w:r>
+        <w:rPr>
+          <w:rFonts w:ascii="Helvetica" w:hAnsi="Helvetica" w:cs="Helvetica"/>
+        </w:rPr>
+        <w:t>”</w:t>
+      </w:r>
+    </w:p>
+    <w:p>
+      <w:pPr>
+        <w:widowControl w:val="0"/>
+        <w:tabs>
+          <w:tab w:val="left" w:pos="720"/>
+          <w:tab w:val="left" w:pos="1440"/>
+          <w:tab w:val="left" w:pos="2160"/>
+          <w:tab w:val="left" w:pos="2880"/>
+          <w:tab w:val="left" w:pos="3600"/>
+          <w:tab w:val="left" w:pos="4320"/>
+          <w:tab w:val="left" w:pos="5040"/>
+          <w:tab w:val="left" w:pos="5760"/>
+          <w:tab w:val="left" w:pos="6480"/>
+          <w:tab w:val="left" w:pos="7200"/>
+          <w:tab w:val="left" w:pos="7920"/>
+          <w:tab w:val="left" w:pos="8640"/>
+        </w:tabs>
+        <w:autoSpaceDE w:val="0"/>
+        <w:autoSpaceDN w:val="0"/>
+        <w:adjustRightInd w:val="0"/>
+        <w:rPr>
+          <w:rFonts w:ascii="Helvetica" w:hAnsi="Helvetica" w:cs="Helvetica"/>
+        </w:rPr>
+      </w:pPr>
+      <w:r>
         <w:rPr>
           <w:rFonts w:ascii="Helvetica" w:hAnsi="Helvetica" w:cs="Helvetica"/>
           <w:color w:val="4472C4" w:themeColor="accent1"/>
           <w:u w:val="single"/>
         </w:rPr>
-      </w:pPr>
-      <w:r>
-        <w:rPr>
-          <w:rFonts w:ascii="Helvetica" w:hAnsi="Helvetica" w:cs="Helvetica"/>
-        </w:rPr>
-        <w:tab/>
-      </w:r>
-      <w:r>
-        <w:rPr>
-          <w:rFonts w:ascii="Helvetica" w:hAnsi="Helvetica" w:cs="Helvetica"/>
-          <w:color w:val="4472C4" w:themeColor="accent1"/>
-          <w:u w:val="single"/>
-        </w:rPr>
-        <w:t>level/severity</w:t>
-      </w:r>
-      <w:r>
-        <w:rPr>
-          <w:rFonts w:ascii="Helvetica" w:hAnsi="Helvetica" w:cs="Helvetica"/>
-        </w:rPr>
-        <w:t xml:space="preserve"> </w:t>
-      </w:r>
-      <w:r>
-        <w:rPr>
-          <w:rFonts w:ascii="Helvetica" w:hAnsi="Helvetica" w:cs="Helvetica"/>
-        </w:rPr>
-        <w:t>categorical value (ontology ID)</w:t>
-      </w:r>
-      <w:r>
-        <w:rPr>
-          <w:rFonts w:ascii="Helvetica" w:hAnsi="Helvetica" w:cs="Helvetica"/>
-        </w:rPr>
-        <w:t xml:space="preserve"> </w:t>
-      </w:r>
-      <w:proofErr w:type="spellStart"/>
-      <w:r>
-        <w:rPr>
-          <w:rFonts w:ascii="Helvetica" w:hAnsi="Helvetica" w:cs="Helvetica"/>
-        </w:rPr>
-        <w:t>e.g</w:t>
-      </w:r>
-      <w:proofErr w:type="spellEnd"/>
-      <w:r>
-        <w:rPr>
-          <w:rFonts w:ascii="Helvetica" w:hAnsi="Helvetica" w:cs="Helvetica"/>
-        </w:rPr>
-        <w:t xml:space="preserve"> mild</w:t>
-      </w:r>
-    </w:p>
-    <w:p>
-      <w:pPr>
-        <w:widowControl w:val="0"/>
-        <w:tabs>
-          <w:tab w:val="left" w:pos="720"/>
-          <w:tab w:val="left" w:pos="1440"/>
-          <w:tab w:val="left" w:pos="2160"/>
-          <w:tab w:val="left" w:pos="2880"/>
-          <w:tab w:val="left" w:pos="3600"/>
-          <w:tab w:val="left" w:pos="4320"/>
-          <w:tab w:val="left" w:pos="5040"/>
-          <w:tab w:val="left" w:pos="5760"/>
-          <w:tab w:val="left" w:pos="6480"/>
-          <w:tab w:val="left" w:pos="7200"/>
-          <w:tab w:val="left" w:pos="7920"/>
-          <w:tab w:val="left" w:pos="8640"/>
-        </w:tabs>
-        <w:autoSpaceDE w:val="0"/>
-        <w:autoSpaceDN w:val="0"/>
-        <w:adjustRightInd w:val="0"/>
-        <w:rPr>
-          <w:rFonts w:ascii="Helvetica" w:hAnsi="Helvetica" w:cs="Helvetica"/>
-        </w:rPr>
-      </w:pPr>
-      <w:r>
-        <w:rPr>
-          <w:rFonts w:ascii="Helvetica" w:hAnsi="Helvetica" w:cs="Helvetica"/>
-          <w:color w:val="4472C4" w:themeColor="accent1"/>
-          <w:u w:val="single"/>
-        </w:rPr>
         <w:t>measurements</w:t>
       </w:r>
       <w:r>
@@ -8021,13 +8021,7 @@
         <w:rPr>
           <w:rFonts w:ascii="Helvetica" w:hAnsi="Helvetica" w:cs="Helvetica"/>
         </w:rPr>
-        <w:t>(list of) m</w:t>
-      </w:r>
-      <w:r>
-        <w:rPr>
-          <w:rFonts w:ascii="Helvetica" w:hAnsi="Helvetica" w:cs="Helvetica"/>
-        </w:rPr>
-        <w:t>easurements taken during encounter</w:t>
+        <w:t>(list of) measurements taken during encounter</w:t>
       </w:r>
     </w:p>
     <w:p>
@@ -8774,6 +8768,29 @@
       <w:szCs w:val="18"/>
     </w:rPr>
   </w:style>
+  <w:style w:type="character" w:styleId="Hyperlink">
+    <w:name w:val="Hyperlink"/>
+    <w:basedOn w:val="DefaultParagraphFont"/>
+    <w:uiPriority w:val="99"/>
+    <w:unhideWhenUsed/>
+    <w:rsid w:val="00786729"/>
+    <w:rPr>
+      <w:color w:val="0563C1" w:themeColor="hyperlink"/>
+      <w:u w:val="single"/>
+    </w:rPr>
+  </w:style>
+  <w:style w:type="character" w:styleId="UnresolvedMention">
+    <w:name w:val="Unresolved Mention"/>
+    <w:basedOn w:val="DefaultParagraphFont"/>
+    <w:uiPriority w:val="99"/>
+    <w:semiHidden/>
+    <w:unhideWhenUsed/>
+    <w:rsid w:val="00786729"/>
+    <w:rPr>
+      <w:color w:val="605E5C"/>
+      <w:shd w:val="clear" w:color="auto" w:fill="E1DFDD"/>
+    </w:rPr>
+  </w:style>
 </w:styles>
 </file>
 

</xml_diff>

<commit_message>
minor updates docs sabela
</commit_message>
<xml_diff>
--- a/Beaconv2_schema_updates_for_dev.docx
+++ b/Beaconv2_schema_updates_for_dev.docx
@@ -342,6 +342,7 @@
           <w:shd w:val="pct15" w:color="auto" w:fill="FFFFFF"/>
         </w:rPr>
       </w:pPr>
+      <w:proofErr w:type="spellStart"/>
       <w:r>
         <w:rPr>
           <w:rFonts w:ascii="Helvetica" w:hAnsi="Helvetica" w:cs="Helvetica"/>
@@ -349,6 +350,7 @@
         </w:rPr>
         <w:t>refAssemblyId</w:t>
       </w:r>
+      <w:proofErr w:type="spellEnd"/>
       <w:r>
         <w:rPr>
           <w:rFonts w:ascii="Helvetica" w:hAnsi="Helvetica" w:cs="Helvetica"/>
@@ -381,6 +383,7 @@
           <w:shd w:val="pct15" w:color="auto" w:fill="FFFFFF"/>
         </w:rPr>
       </w:pPr>
+      <w:proofErr w:type="spellStart"/>
       <w:r>
         <w:rPr>
           <w:rFonts w:ascii="Helvetica" w:hAnsi="Helvetica" w:cs="Helvetica"/>
@@ -388,6 +391,7 @@
         </w:rPr>
         <w:t>startPos</w:t>
       </w:r>
+      <w:proofErr w:type="spellEnd"/>
       <w:r>
         <w:rPr>
           <w:rFonts w:ascii="Helvetica" w:hAnsi="Helvetica" w:cs="Helvetica"/>
@@ -420,6 +424,7 @@
           <w:shd w:val="pct15" w:color="auto" w:fill="FFFFFF"/>
         </w:rPr>
       </w:pPr>
+      <w:proofErr w:type="spellStart"/>
       <w:r>
         <w:rPr>
           <w:rFonts w:ascii="Helvetica" w:hAnsi="Helvetica" w:cs="Helvetica"/>
@@ -427,6 +432,7 @@
         </w:rPr>
         <w:t>endPos</w:t>
       </w:r>
+      <w:proofErr w:type="spellEnd"/>
       <w:r>
         <w:rPr>
           <w:rFonts w:ascii="Helvetica" w:hAnsi="Helvetica" w:cs="Helvetica"/>
@@ -529,6 +535,7 @@
           <w:rFonts w:ascii="Helvetica" w:hAnsi="Helvetica" w:cs="Helvetica"/>
         </w:rPr>
       </w:pPr>
+      <w:proofErr w:type="spellStart"/>
       <w:r>
         <w:rPr>
           <w:rFonts w:ascii="Helvetica" w:hAnsi="Helvetica" w:cs="Helvetica"/>
@@ -536,6 +543,7 @@
         </w:rPr>
         <w:t>variantType</w:t>
       </w:r>
+      <w:proofErr w:type="spellEnd"/>
       <w:r>
         <w:rPr>
           <w:rFonts w:ascii="Helvetica" w:hAnsi="Helvetica" w:cs="Helvetica"/>
@@ -546,7 +554,21 @@
         <w:rPr>
           <w:rFonts w:ascii="Helvetica" w:hAnsi="Helvetica" w:cs="Helvetica"/>
         </w:rPr>
-        <w:t>ariant classification e.g SNV, indel, CNV, structural variant</w:t>
+        <w:t xml:space="preserve">ariant classification </w:t>
+      </w:r>
+      <w:proofErr w:type="spellStart"/>
+      <w:r>
+        <w:rPr>
+          <w:rFonts w:ascii="Helvetica" w:hAnsi="Helvetica" w:cs="Helvetica"/>
+        </w:rPr>
+        <w:t>e.g</w:t>
+      </w:r>
+      <w:proofErr w:type="spellEnd"/>
+      <w:r>
+        <w:rPr>
+          <w:rFonts w:ascii="Helvetica" w:hAnsi="Helvetica" w:cs="Helvetica"/>
+        </w:rPr>
+        <w:t xml:space="preserve"> SNV, indel, CNV, structural variant</w:t>
       </w:r>
     </w:p>
     <w:p>
@@ -720,6 +742,7 @@
           <w:rFonts w:ascii="Helvetica" w:hAnsi="Helvetica" w:cs="Helvetica"/>
         </w:rPr>
       </w:pPr>
+      <w:proofErr w:type="spellStart"/>
       <w:r>
         <w:rPr>
           <w:rFonts w:ascii="Helvetica" w:hAnsi="Helvetica" w:cs="Helvetica"/>
@@ -728,6 +751,7 @@
         </w:rPr>
         <w:t>taxonId</w:t>
       </w:r>
+      <w:proofErr w:type="spellEnd"/>
       <w:r>
         <w:rPr>
           <w:rFonts w:ascii="Helvetica" w:hAnsi="Helvetica" w:cs="Helvetica"/>
@@ -754,7 +778,23 @@
           <w:rFonts w:ascii="Helvetica" w:hAnsi="Helvetica" w:cs="Helvetica"/>
           <w:color w:val="000000" w:themeColor="text1"/>
         </w:rPr>
-        <w:t xml:space="preserve">the SARSCoV 2 taxon id </w:t>
+        <w:t xml:space="preserve">the </w:t>
+      </w:r>
+      <w:proofErr w:type="spellStart"/>
+      <w:r>
+        <w:rPr>
+          <w:rFonts w:ascii="Helvetica" w:hAnsi="Helvetica" w:cs="Helvetica"/>
+          <w:color w:val="000000" w:themeColor="text1"/>
+        </w:rPr>
+        <w:t>SARSCoV</w:t>
+      </w:r>
+      <w:proofErr w:type="spellEnd"/>
+      <w:r>
+        <w:rPr>
+          <w:rFonts w:ascii="Helvetica" w:hAnsi="Helvetica" w:cs="Helvetica"/>
+          <w:color w:val="000000" w:themeColor="text1"/>
+        </w:rPr>
+        <w:t xml:space="preserve"> 2 taxon id </w:t>
       </w:r>
       <w:r>
         <w:rPr>
@@ -942,6 +982,7 @@
           <w:rFonts w:ascii="Helvetica" w:hAnsi="Helvetica" w:cs="Helvetica"/>
         </w:rPr>
       </w:pPr>
+      <w:proofErr w:type="spellStart"/>
       <w:r>
         <w:rPr>
           <w:rFonts w:ascii="Helvetica" w:hAnsi="Helvetica" w:cs="Helvetica"/>
@@ -949,6 +990,7 @@
         </w:rPr>
         <w:t>individualId</w:t>
       </w:r>
+      <w:proofErr w:type="spellEnd"/>
       <w:r>
         <w:rPr>
           <w:rFonts w:ascii="Helvetica" w:hAnsi="Helvetica" w:cs="Helvetica"/>
@@ -988,6 +1030,7 @@
           <w:rFonts w:ascii="Helvetica" w:hAnsi="Helvetica" w:cs="Helvetica"/>
         </w:rPr>
       </w:pPr>
+      <w:proofErr w:type="spellStart"/>
       <w:r>
         <w:rPr>
           <w:rFonts w:ascii="Helvetica" w:hAnsi="Helvetica" w:cs="Helvetica"/>
@@ -995,6 +1038,7 @@
         </w:rPr>
         <w:t>datasetId</w:t>
       </w:r>
+      <w:proofErr w:type="spellEnd"/>
       <w:r>
         <w:rPr>
           <w:rFonts w:ascii="Helvetica" w:hAnsi="Helvetica" w:cs="Helvetica"/>
@@ -1027,19 +1071,42 @@
           <w:color w:val="800080"/>
         </w:rPr>
       </w:pPr>
-      <w:r>
-        <w:rPr>
-          <w:rFonts w:ascii="Helvetica" w:hAnsi="Helvetica" w:cs="Helvetica"/>
-          <w:color w:val="4472C4" w:themeColor="accent1"/>
-          <w:u w:val="single"/>
-        </w:rPr>
-        <w:t xml:space="preserve">taxon_id </w:t>
-      </w:r>
-      <w:r>
-        <w:rPr>
-          <w:rFonts w:ascii="Helvetica" w:hAnsi="Helvetica" w:cs="Helvetica"/>
-        </w:rPr>
-        <w:t xml:space="preserve">alphanumeric ID </w:t>
+      <w:proofErr w:type="spellStart"/>
+      <w:r>
+        <w:rPr>
+          <w:rFonts w:ascii="Helvetica" w:hAnsi="Helvetica" w:cs="Helvetica"/>
+          <w:color w:val="4472C4" w:themeColor="accent1"/>
+          <w:u w:val="single"/>
+        </w:rPr>
+        <w:t>taxon_id</w:t>
+      </w:r>
+      <w:proofErr w:type="spellEnd"/>
+      <w:r>
+        <w:rPr>
+          <w:rFonts w:ascii="Helvetica" w:hAnsi="Helvetica" w:cs="Helvetica"/>
+          <w:color w:val="4472C4" w:themeColor="accent1"/>
+          <w:u w:val="single"/>
+        </w:rPr>
+        <w:t xml:space="preserve"> </w:t>
+      </w:r>
+      <w:r>
+        <w:rPr>
+          <w:rFonts w:ascii="Helvetica" w:hAnsi="Helvetica" w:cs="Helvetica"/>
+        </w:rPr>
+        <w:t>categorical value (ontology ID</w:t>
+      </w:r>
+      <w:r>
+        <w:rPr>
+          <w:rFonts w:ascii="Helvetica" w:hAnsi="Helvetica" w:cs="Helvetica"/>
+        </w:rPr>
+        <w:t>)</w:t>
+      </w:r>
+      <w:r>
+        <w:rPr>
+          <w:rFonts w:ascii="Helvetica" w:hAnsi="Helvetica" w:cs="Helvetica"/>
+          <w:color w:val="000000" w:themeColor="text1"/>
+        </w:rPr>
+        <w:t xml:space="preserve"> </w:t>
       </w:r>
       <w:r>
         <w:rPr>
@@ -1159,13 +1226,23 @@
           <w:u w:val="single"/>
         </w:rPr>
       </w:pPr>
+      <w:proofErr w:type="spellStart"/>
       <w:r>
         <w:rPr>
           <w:rFonts w:ascii="Helvetica" w:hAnsi="Helvetica" w:cs="Helvetica"/>
           <w:color w:val="000000"/>
           <w:u w:val="single"/>
         </w:rPr>
-        <w:t xml:space="preserve">geographicOrigin </w:t>
+        <w:t>geographicOrigin</w:t>
+      </w:r>
+      <w:proofErr w:type="spellEnd"/>
+      <w:r>
+        <w:rPr>
+          <w:rFonts w:ascii="Helvetica" w:hAnsi="Helvetica" w:cs="Helvetica"/>
+          <w:color w:val="000000"/>
+          <w:u w:val="single"/>
+        </w:rPr>
+        <w:t xml:space="preserve"> </w:t>
       </w:r>
       <w:r>
         <w:rPr>
@@ -1201,6 +1278,7 @@
           <w:color w:val="000000"/>
         </w:rPr>
       </w:pPr>
+      <w:proofErr w:type="spellStart"/>
       <w:r>
         <w:rPr>
           <w:rFonts w:ascii="Helvetica" w:hAnsi="Helvetica" w:cs="Helvetica"/>
@@ -1212,6 +1290,15 @@
       <w:r>
         <w:rPr>
           <w:rFonts w:ascii="Helvetica" w:hAnsi="Helvetica" w:cs="Helvetica"/>
+          <w:color w:val="4472C4" w:themeColor="accent1"/>
+          <w:u w:val="single"/>
+        </w:rPr>
+        <w:t>s</w:t>
+      </w:r>
+      <w:proofErr w:type="spellEnd"/>
+      <w:r>
+        <w:rPr>
+          <w:rFonts w:ascii="Helvetica" w:hAnsi="Helvetica" w:cs="Helvetica"/>
           <w:color w:val="000000"/>
         </w:rPr>
         <w:t xml:space="preserve"> list of </w:t>
@@ -1248,6 +1335,7 @@
         </w:rPr>
         <w:tab/>
       </w:r>
+      <w:proofErr w:type="spellStart"/>
       <w:r>
         <w:rPr>
           <w:rFonts w:ascii="Helvetica" w:hAnsi="Helvetica" w:cs="Helvetica"/>
@@ -1260,6 +1348,15 @@
         <w:rPr>
           <w:rFonts w:ascii="Helvetica" w:hAnsi="Helvetica" w:cs="Helvetica"/>
           <w:color w:val="4472C4" w:themeColor="accent1"/>
+          <w:u w:val="single"/>
+        </w:rPr>
+        <w:t>Id</w:t>
+      </w:r>
+      <w:proofErr w:type="spellEnd"/>
+      <w:r>
+        <w:rPr>
+          <w:rFonts w:ascii="Helvetica" w:hAnsi="Helvetica" w:cs="Helvetica"/>
+          <w:color w:val="4472C4" w:themeColor="accent1"/>
         </w:rPr>
         <w:t xml:space="preserve"> </w:t>
       </w:r>
@@ -1343,12 +1440,21 @@
         </w:rPr>
         <w:t xml:space="preserve">as applicable to phenotype observed </w:t>
       </w:r>
+      <w:proofErr w:type="spellStart"/>
       <w:r>
         <w:rPr>
           <w:rFonts w:ascii="Helvetica" w:hAnsi="Helvetica" w:cs="Helvetica"/>
           <w:color w:val="000000" w:themeColor="text1"/>
         </w:rPr>
-        <w:t>e.g “mild”, “severe”</w:t>
+        <w:t>e.g</w:t>
+      </w:r>
+      <w:proofErr w:type="spellEnd"/>
+      <w:r>
+        <w:rPr>
+          <w:rFonts w:ascii="Helvetica" w:hAnsi="Helvetica" w:cs="Helvetica"/>
+          <w:color w:val="000000" w:themeColor="text1"/>
+        </w:rPr>
+        <w:t xml:space="preserve"> “mild”, “severe”</w:t>
       </w:r>
     </w:p>
     <w:p>
@@ -1420,8 +1526,10 @@
         <w:rPr>
           <w:rFonts w:ascii="Helvetica" w:hAnsi="Helvetica" w:cs="Helvetica"/>
         </w:rPr>
+        <w:lastRenderedPageBreak/>
         <w:tab/>
       </w:r>
+      <w:proofErr w:type="spellStart"/>
       <w:r>
         <w:rPr>
           <w:rFonts w:ascii="Helvetica" w:hAnsi="Helvetica" w:cs="Helvetica"/>
@@ -1436,6 +1544,7 @@
         </w:rPr>
         <w:t>Id</w:t>
       </w:r>
+      <w:proofErr w:type="spellEnd"/>
       <w:r>
         <w:rPr>
           <w:rFonts w:ascii="Helvetica" w:hAnsi="Helvetica" w:cs="Helvetica"/>
@@ -1480,9 +1589,9 @@
         <w:rPr>
           <w:rFonts w:ascii="Helvetica" w:hAnsi="Helvetica" w:cs="Helvetica"/>
         </w:rPr>
-        <w:lastRenderedPageBreak/>
         <w:tab/>
       </w:r>
+      <w:proofErr w:type="spellStart"/>
       <w:r>
         <w:rPr>
           <w:rFonts w:ascii="Helvetica" w:hAnsi="Helvetica" w:cs="Helvetica"/>
@@ -1491,6 +1600,7 @@
         </w:rPr>
         <w:t>dateOfOnset</w:t>
       </w:r>
+      <w:proofErr w:type="spellEnd"/>
       <w:r>
         <w:rPr>
           <w:rFonts w:ascii="Helvetica" w:hAnsi="Helvetica" w:cs="Helvetica"/>
@@ -1543,6 +1653,7 @@
         </w:rPr>
         <w:tab/>
       </w:r>
+      <w:proofErr w:type="spellStart"/>
       <w:r>
         <w:rPr>
           <w:rFonts w:ascii="Helvetica" w:hAnsi="Helvetica" w:cs="Helvetica"/>
@@ -1550,6 +1661,7 @@
         </w:rPr>
         <w:t>ageOfOnset</w:t>
       </w:r>
+      <w:proofErr w:type="spellEnd"/>
     </w:p>
     <w:p>
       <w:pPr>
@@ -1637,6 +1749,7 @@
         </w:rPr>
         <w:tab/>
       </w:r>
+      <w:proofErr w:type="spellStart"/>
       <w:r>
         <w:rPr>
           <w:rFonts w:ascii="Helvetica" w:hAnsi="Helvetica" w:cs="Helvetica"/>
@@ -1644,6 +1757,7 @@
         </w:rPr>
         <w:t>ageGroup</w:t>
       </w:r>
+      <w:proofErr w:type="spellEnd"/>
       <w:r>
         <w:rPr>
           <w:rFonts w:ascii="Helvetica" w:hAnsi="Helvetica" w:cs="Helvetica"/>
@@ -1799,13 +1913,29 @@
           <w:rFonts w:ascii="Helvetica" w:hAnsi="Helvetica" w:cs="Helvetica"/>
           <w:color w:val="000000" w:themeColor="text1"/>
         </w:rPr>
-        <w:t xml:space="preserve">Outcome of disease e.g fatal </w:t>
-      </w:r>
+        <w:t xml:space="preserve">Outcome of disease </w:t>
+      </w:r>
+      <w:proofErr w:type="spellStart"/>
       <w:r>
         <w:rPr>
           <w:rFonts w:ascii="Helvetica" w:hAnsi="Helvetica" w:cs="Helvetica"/>
           <w:color w:val="000000" w:themeColor="text1"/>
         </w:rPr>
+        <w:t>e.g</w:t>
+      </w:r>
+      <w:proofErr w:type="spellEnd"/>
+      <w:r>
+        <w:rPr>
+          <w:rFonts w:ascii="Helvetica" w:hAnsi="Helvetica" w:cs="Helvetica"/>
+          <w:color w:val="000000" w:themeColor="text1"/>
+        </w:rPr>
+        <w:t xml:space="preserve"> fatal </w:t>
+      </w:r>
+      <w:r>
+        <w:rPr>
+          <w:rFonts w:ascii="Helvetica" w:hAnsi="Helvetica" w:cs="Helvetica"/>
+          <w:color w:val="000000" w:themeColor="text1"/>
+        </w:rPr>
         <w:t>or non-fatal</w:t>
       </w:r>
     </w:p>
@@ -1857,6 +1987,12 @@
       <w:r>
         <w:rPr>
           <w:rFonts w:ascii="Helvetica" w:hAnsi="Helvetica" w:cs="Helvetica"/>
+        </w:rPr>
+        <w:t>)</w:t>
+      </w:r>
+      <w:r>
+        <w:rPr>
+          <w:rFonts w:ascii="Helvetica" w:hAnsi="Helvetica" w:cs="Helvetica"/>
           <w:color w:val="000000" w:themeColor="text1"/>
         </w:rPr>
         <w:t xml:space="preserve"> Level/severity </w:t>
@@ -1873,13 +2009,29 @@
           <w:rFonts w:ascii="Helvetica" w:hAnsi="Helvetica" w:cs="Helvetica"/>
           <w:color w:val="000000" w:themeColor="text1"/>
         </w:rPr>
-        <w:t>as applicable to disease observed e.g “mild”, “severe”</w:t>
-      </w:r>
+        <w:t xml:space="preserve">as applicable to disease observed </w:t>
+      </w:r>
+      <w:proofErr w:type="spellStart"/>
       <w:r>
         <w:rPr>
           <w:rFonts w:ascii="Helvetica" w:hAnsi="Helvetica" w:cs="Helvetica"/>
           <w:color w:val="000000" w:themeColor="text1"/>
         </w:rPr>
+        <w:t>e.g</w:t>
+      </w:r>
+      <w:proofErr w:type="spellEnd"/>
+      <w:r>
+        <w:rPr>
+          <w:rFonts w:ascii="Helvetica" w:hAnsi="Helvetica" w:cs="Helvetica"/>
+          <w:color w:val="000000" w:themeColor="text1"/>
+        </w:rPr>
+        <w:t xml:space="preserve"> “mild”, “severe”</w:t>
+      </w:r>
+      <w:r>
+        <w:rPr>
+          <w:rFonts w:ascii="Helvetica" w:hAnsi="Helvetica" w:cs="Helvetica"/>
+          <w:color w:val="000000" w:themeColor="text1"/>
+        </w:rPr>
         <w:t xml:space="preserve"> </w:t>
       </w:r>
     </w:p>
@@ -1913,6 +2065,7 @@
         </w:rPr>
         <w:tab/>
       </w:r>
+      <w:proofErr w:type="spellStart"/>
       <w:r>
         <w:rPr>
           <w:rFonts w:ascii="Helvetica" w:hAnsi="Helvetica" w:cs="Helvetica"/>
@@ -1920,6 +2073,7 @@
         </w:rPr>
         <w:t>familyHistory</w:t>
       </w:r>
+      <w:proofErr w:type="spellEnd"/>
       <w:r>
         <w:rPr>
           <w:rFonts w:ascii="Helvetica" w:hAnsi="Helvetica" w:cs="Helvetica"/>
@@ -2009,14 +2163,32 @@
         </w:rPr>
         <w:tab/>
       </w:r>
-      <w:r>
-        <w:rPr>
-          <w:rFonts w:ascii="Helvetica" w:hAnsi="Helvetica" w:cs="Helvetica"/>
-          <w:color w:val="4472C4" w:themeColor="accent1"/>
-          <w:u w:val="single"/>
-        </w:rPr>
-        <w:t>id</w:t>
-      </w:r>
+      <w:proofErr w:type="spellStart"/>
+      <w:r>
+        <w:rPr>
+          <w:rFonts w:ascii="Helvetica" w:hAnsi="Helvetica" w:cs="Helvetica"/>
+          <w:color w:val="4472C4" w:themeColor="accent1"/>
+          <w:u w:val="single"/>
+        </w:rPr>
+        <w:t>treatment</w:t>
+      </w:r>
+      <w:r>
+        <w:rPr>
+          <w:rFonts w:ascii="Helvetica" w:hAnsi="Helvetica" w:cs="Helvetica"/>
+          <w:color w:val="4472C4" w:themeColor="accent1"/>
+          <w:u w:val="single"/>
+        </w:rPr>
+        <w:t>I</w:t>
+      </w:r>
+      <w:r>
+        <w:rPr>
+          <w:rFonts w:ascii="Helvetica" w:hAnsi="Helvetica" w:cs="Helvetica"/>
+          <w:color w:val="4472C4" w:themeColor="accent1"/>
+          <w:u w:val="single"/>
+        </w:rPr>
+        <w:t>d</w:t>
+      </w:r>
+      <w:proofErr w:type="spellEnd"/>
       <w:r>
         <w:rPr>
           <w:rFonts w:ascii="Helvetica" w:hAnsi="Helvetica" w:cs="Helvetica"/>
@@ -2028,7 +2200,21 @@
         <w:rPr>
           <w:rFonts w:ascii="Helvetica" w:hAnsi="Helvetica" w:cs="Helvetica"/>
         </w:rPr>
-        <w:t>categorical value (ontology ID) eg. chemotherapy</w:t>
+        <w:t xml:space="preserve">categorical value (ontology ID) </w:t>
+      </w:r>
+      <w:proofErr w:type="spellStart"/>
+      <w:r>
+        <w:rPr>
+          <w:rFonts w:ascii="Helvetica" w:hAnsi="Helvetica" w:cs="Helvetica"/>
+        </w:rPr>
+        <w:t>eg.</w:t>
+      </w:r>
+      <w:proofErr w:type="spellEnd"/>
+      <w:r>
+        <w:rPr>
+          <w:rFonts w:ascii="Helvetica" w:hAnsi="Helvetica" w:cs="Helvetica"/>
+        </w:rPr>
+        <w:t xml:space="preserve"> chemotherapy</w:t>
       </w:r>
       <w:r>
         <w:rPr>
@@ -2071,6 +2257,7 @@
         </w:rPr>
         <w:tab/>
       </w:r>
+      <w:proofErr w:type="spellStart"/>
       <w:r>
         <w:rPr>
           <w:rFonts w:ascii="Helvetica" w:hAnsi="Helvetica" w:cs="Helvetica"/>
@@ -2079,6 +2266,7 @@
         </w:rPr>
         <w:t>dateAtOnset</w:t>
       </w:r>
+      <w:proofErr w:type="spellEnd"/>
       <w:r>
         <w:rPr>
           <w:rFonts w:ascii="Helvetica" w:hAnsi="Helvetica" w:cs="Helvetica"/>
@@ -2125,6 +2313,7 @@
         </w:rPr>
         <w:tab/>
       </w:r>
+      <w:proofErr w:type="spellStart"/>
       <w:r>
         <w:rPr>
           <w:rFonts w:ascii="Helvetica" w:hAnsi="Helvetica" w:cs="Helvetica"/>
@@ -2133,6 +2322,7 @@
         </w:rPr>
         <w:t>ageOfOnset</w:t>
       </w:r>
+      <w:proofErr w:type="spellEnd"/>
       <w:r>
         <w:rPr>
           <w:rFonts w:ascii="Helvetica" w:hAnsi="Helvetica" w:cs="Helvetica"/>
@@ -2287,6 +2477,7 @@
         </w:rPr>
         <w:tab/>
       </w:r>
+      <w:proofErr w:type="gramStart"/>
       <w:r>
         <w:rPr>
           <w:rFonts w:ascii="Helvetica" w:hAnsi="Helvetica" w:cs="Helvetica"/>
@@ -2295,6 +2486,7 @@
         </w:rPr>
         <w:t>units</w:t>
       </w:r>
+      <w:proofErr w:type="gramEnd"/>
       <w:r>
         <w:rPr>
           <w:rFonts w:ascii="Helvetica" w:hAnsi="Helvetica" w:cs="Helvetica"/>
@@ -2351,7 +2543,21 @@
         <w:rPr>
           <w:rFonts w:ascii="Helvetica" w:hAnsi="Helvetica" w:cs="Helvetica"/>
         </w:rPr>
-        <w:t xml:space="preserve"> free text for now eg. </w:t>
+        <w:t xml:space="preserve"> free text for now </w:t>
+      </w:r>
+      <w:proofErr w:type="spellStart"/>
+      <w:r>
+        <w:rPr>
+          <w:rFonts w:ascii="Helvetica" w:hAnsi="Helvetica" w:cs="Helvetica"/>
+        </w:rPr>
+        <w:t>eg.</w:t>
+      </w:r>
+      <w:proofErr w:type="spellEnd"/>
+      <w:r>
+        <w:rPr>
+          <w:rFonts w:ascii="Helvetica" w:hAnsi="Helvetica" w:cs="Helvetica"/>
+        </w:rPr>
+        <w:t xml:space="preserve"> </w:t>
       </w:r>
       <w:r>
         <w:rPr>
@@ -2363,7 +2569,7 @@
         <w:rPr>
           <w:rFonts w:ascii="Helvetica" w:hAnsi="Helvetica" w:cs="Helvetica"/>
         </w:rPr>
-        <w:t>3/week</w:t>
+        <w:t>/week</w:t>
       </w:r>
       <w:r>
         <w:rPr>
@@ -2498,26 +2704,74 @@
         </w:rPr>
         <w:tab/>
       </w:r>
-      <w:r>
-        <w:rPr>
-          <w:rFonts w:ascii="Helvetica" w:hAnsi="Helvetica" w:cs="Helvetica"/>
-          <w:color w:val="4472C4" w:themeColor="accent1"/>
-          <w:u w:val="single"/>
-        </w:rPr>
-        <w:t>id</w:t>
+      <w:proofErr w:type="spellStart"/>
+      <w:r>
+        <w:rPr>
+          <w:rFonts w:ascii="Helvetica" w:hAnsi="Helvetica" w:cs="Helvetica"/>
+          <w:color w:val="4472C4" w:themeColor="accent1"/>
+          <w:u w:val="single"/>
+        </w:rPr>
+        <w:t>I</w:t>
+      </w:r>
+      <w:r>
+        <w:rPr>
+          <w:rFonts w:ascii="Helvetica" w:hAnsi="Helvetica" w:cs="Helvetica"/>
+          <w:color w:val="4472C4" w:themeColor="accent1"/>
+          <w:u w:val="single"/>
+        </w:rPr>
+        <w:t>ntervention</w:t>
+      </w:r>
+      <w:r>
+        <w:rPr>
+          <w:rFonts w:ascii="Helvetica" w:hAnsi="Helvetica" w:cs="Helvetica"/>
+          <w:color w:val="4472C4" w:themeColor="accent1"/>
+          <w:u w:val="single"/>
+        </w:rPr>
+        <w:t>I</w:t>
+      </w:r>
+      <w:r>
+        <w:rPr>
+          <w:rFonts w:ascii="Helvetica" w:hAnsi="Helvetica" w:cs="Helvetica"/>
+          <w:color w:val="4472C4" w:themeColor="accent1"/>
+          <w:u w:val="single"/>
+        </w:rPr>
+        <w:t>d</w:t>
+      </w:r>
+      <w:proofErr w:type="spellEnd"/>
+      <w:r>
+        <w:rPr>
+          <w:rFonts w:ascii="Helvetica" w:hAnsi="Helvetica" w:cs="Helvetica"/>
+          <w:color w:val="4472C4" w:themeColor="accent1"/>
+          <w:u w:val="single"/>
+        </w:rPr>
+        <w:t xml:space="preserve"> </w:t>
       </w:r>
       <w:r>
         <w:rPr>
           <w:rFonts w:ascii="Helvetica" w:hAnsi="Helvetica" w:cs="Helvetica"/>
           <w:color w:val="000000"/>
         </w:rPr>
-        <w:t xml:space="preserve"> c</w:t>
-      </w:r>
-      <w:r>
-        <w:rPr>
-          <w:rFonts w:ascii="Helvetica" w:hAnsi="Helvetica" w:cs="Helvetica"/>
-        </w:rPr>
-        <w:t>ategorical value (ontology ID) eg. Vasectomy</w:t>
+        <w:t>c</w:t>
+      </w:r>
+      <w:r>
+        <w:rPr>
+          <w:rFonts w:ascii="Helvetica" w:hAnsi="Helvetica" w:cs="Helvetica"/>
+        </w:rPr>
+        <w:t xml:space="preserve">ategorical value (ontology ID) </w:t>
+      </w:r>
+      <w:proofErr w:type="spellStart"/>
+      <w:r>
+        <w:rPr>
+          <w:rFonts w:ascii="Helvetica" w:hAnsi="Helvetica" w:cs="Helvetica"/>
+        </w:rPr>
+        <w:t>eg.</w:t>
+      </w:r>
+      <w:proofErr w:type="spellEnd"/>
+      <w:r>
+        <w:rPr>
+          <w:rFonts w:ascii="Helvetica" w:hAnsi="Helvetica" w:cs="Helvetica"/>
+        </w:rPr>
+        <w:t xml:space="preserve"> Vasectomy</w:t>
       </w:r>
     </w:p>
     <w:p>
@@ -2595,82 +2849,218 @@
         <w:adjustRightInd w:val="0"/>
         <w:rPr>
           <w:rFonts w:ascii="Helvetica" w:hAnsi="Helvetica" w:cs="Helvetica"/>
+        </w:rPr>
+      </w:pPr>
+      <w:r>
+        <w:rPr>
+          <w:rFonts w:ascii="Helvetica" w:hAnsi="Helvetica" w:cs="Helvetica"/>
+          <w:color w:val="4472C4" w:themeColor="accent1"/>
+        </w:rPr>
+        <w:tab/>
+      </w:r>
+      <w:proofErr w:type="spellStart"/>
+      <w:r>
+        <w:rPr>
+          <w:rFonts w:ascii="Helvetica" w:hAnsi="Helvetica" w:cs="Helvetica"/>
+          <w:color w:val="4472C4" w:themeColor="accent1"/>
+          <w:u w:val="single"/>
+        </w:rPr>
+        <w:t>age</w:t>
+      </w:r>
+      <w:r>
+        <w:rPr>
+          <w:rFonts w:ascii="Helvetica" w:hAnsi="Helvetica" w:cs="Helvetica"/>
+          <w:color w:val="4472C4" w:themeColor="accent1"/>
+          <w:u w:val="single"/>
+        </w:rPr>
+        <w:t>AtIntervention</w:t>
+      </w:r>
+      <w:proofErr w:type="spellEnd"/>
+      <w:r>
+        <w:rPr>
+          <w:rFonts w:ascii="Helvetica" w:hAnsi="Helvetica" w:cs="Helvetica"/>
+          <w:color w:val="000000"/>
+        </w:rPr>
+        <w:t xml:space="preserve"> </w:t>
+      </w:r>
+      <w:r>
+        <w:rPr>
+          <w:rFonts w:ascii="Helvetica" w:hAnsi="Helvetica" w:cs="Helvetica"/>
+        </w:rPr>
+        <w:t>alphanumeric value (ISO8601 duration format)</w:t>
+      </w:r>
+    </w:p>
+    <w:p>
+      <w:pPr>
+        <w:widowControl w:val="0"/>
+        <w:tabs>
+          <w:tab w:val="left" w:pos="720"/>
+          <w:tab w:val="left" w:pos="1440"/>
+          <w:tab w:val="left" w:pos="2160"/>
+          <w:tab w:val="left" w:pos="2880"/>
+          <w:tab w:val="left" w:pos="3600"/>
+          <w:tab w:val="left" w:pos="4320"/>
+          <w:tab w:val="left" w:pos="5040"/>
+          <w:tab w:val="left" w:pos="5760"/>
+          <w:tab w:val="left" w:pos="6480"/>
+          <w:tab w:val="left" w:pos="7200"/>
+          <w:tab w:val="left" w:pos="7920"/>
+          <w:tab w:val="left" w:pos="8640"/>
+        </w:tabs>
+        <w:autoSpaceDE w:val="0"/>
+        <w:autoSpaceDN w:val="0"/>
+        <w:adjustRightInd w:val="0"/>
+        <w:rPr>
+          <w:rFonts w:ascii="Helvetica" w:hAnsi="Helvetica" w:cs="Helvetica"/>
+          <w:color w:val="FF00FF"/>
+        </w:rPr>
+      </w:pPr>
+      <w:r>
+        <w:rPr>
+          <w:rFonts w:ascii="Helvetica" w:hAnsi="Helvetica" w:cs="Helvetica"/>
+          <w:color w:val="4472C4" w:themeColor="accent1"/>
+        </w:rPr>
+        <w:tab/>
+      </w:r>
+      <w:r>
+        <w:rPr>
+          <w:rFonts w:ascii="Helvetica" w:hAnsi="Helvetica" w:cs="Helvetica"/>
+          <w:color w:val="4472C4" w:themeColor="accent1"/>
+        </w:rPr>
+        <w:tab/>
+      </w:r>
+      <w:r>
+        <w:rPr>
+          <w:rFonts w:ascii="Helvetica" w:hAnsi="Helvetica" w:cs="Helvetica"/>
+          <w:color w:val="4472C4" w:themeColor="accent1"/>
+          <w:u w:val="single"/>
+        </w:rPr>
+        <w:t>age</w:t>
+      </w:r>
+      <w:r>
+        <w:rPr>
+          <w:rFonts w:ascii="Helvetica" w:hAnsi="Helvetica" w:cs="Helvetica"/>
+          <w:color w:val="FF00FF"/>
+        </w:rPr>
+        <w:t xml:space="preserve"> </w:t>
+      </w:r>
+      <w:r>
+        <w:rPr>
+          <w:rFonts w:ascii="Helvetica" w:hAnsi="Helvetica" w:cs="Helvetica"/>
+        </w:rPr>
+        <w:t>alphanumeric value (ISO8601 duration format)</w:t>
+      </w:r>
+    </w:p>
+    <w:p>
+      <w:pPr>
+        <w:widowControl w:val="0"/>
+        <w:tabs>
+          <w:tab w:val="left" w:pos="720"/>
+          <w:tab w:val="left" w:pos="1440"/>
+          <w:tab w:val="left" w:pos="2160"/>
+          <w:tab w:val="left" w:pos="2880"/>
+          <w:tab w:val="left" w:pos="3600"/>
+          <w:tab w:val="left" w:pos="4320"/>
+          <w:tab w:val="left" w:pos="5040"/>
+          <w:tab w:val="left" w:pos="5760"/>
+          <w:tab w:val="left" w:pos="6480"/>
+          <w:tab w:val="left" w:pos="7200"/>
+          <w:tab w:val="left" w:pos="7920"/>
+          <w:tab w:val="left" w:pos="8640"/>
+        </w:tabs>
+        <w:autoSpaceDE w:val="0"/>
+        <w:autoSpaceDN w:val="0"/>
+        <w:adjustRightInd w:val="0"/>
+        <w:rPr>
+          <w:rFonts w:ascii="Helvetica" w:hAnsi="Helvetica" w:cs="Helvetica"/>
           <w:color w:val="000000" w:themeColor="text1"/>
         </w:rPr>
       </w:pPr>
-      <w:r>
-        <w:rPr>
-          <w:rFonts w:ascii="Helvetica" w:hAnsi="Helvetica" w:cs="Helvetica"/>
-          <w:color w:val="4472C4" w:themeColor="accent1"/>
+      <w:bookmarkStart w:id="0" w:name="_GoBack"/>
+      <w:bookmarkEnd w:id="0"/>
+    </w:p>
+    <w:p>
+      <w:pPr>
+        <w:widowControl w:val="0"/>
+        <w:tabs>
+          <w:tab w:val="left" w:pos="720"/>
+          <w:tab w:val="left" w:pos="1440"/>
+          <w:tab w:val="left" w:pos="2160"/>
+          <w:tab w:val="left" w:pos="2880"/>
+          <w:tab w:val="left" w:pos="3600"/>
+          <w:tab w:val="left" w:pos="4320"/>
+          <w:tab w:val="left" w:pos="5040"/>
+          <w:tab w:val="left" w:pos="5760"/>
+          <w:tab w:val="left" w:pos="6480"/>
+          <w:tab w:val="left" w:pos="7200"/>
+          <w:tab w:val="left" w:pos="7920"/>
+          <w:tab w:val="left" w:pos="8640"/>
+        </w:tabs>
+        <w:autoSpaceDE w:val="0"/>
+        <w:autoSpaceDN w:val="0"/>
+        <w:adjustRightInd w:val="0"/>
+        <w:rPr>
+          <w:rFonts w:ascii="Helvetica" w:hAnsi="Helvetica" w:cs="Helvetica"/>
+        </w:rPr>
+      </w:pPr>
+      <w:r>
+        <w:rPr>
+          <w:rFonts w:ascii="Helvetica" w:hAnsi="Helvetica" w:cs="Helvetica"/>
+          <w:u w:val="single"/>
+        </w:rPr>
+        <w:t>pedigrees</w:t>
+      </w:r>
+      <w:r>
+        <w:rPr>
+          <w:rFonts w:ascii="Helvetica" w:hAnsi="Helvetica" w:cs="Helvetica"/>
+        </w:rPr>
+        <w:t xml:space="preserve"> list of</w:t>
+      </w:r>
+    </w:p>
+    <w:p>
+      <w:pPr>
+        <w:widowControl w:val="0"/>
+        <w:tabs>
+          <w:tab w:val="left" w:pos="720"/>
+          <w:tab w:val="left" w:pos="1440"/>
+          <w:tab w:val="left" w:pos="2160"/>
+          <w:tab w:val="left" w:pos="2880"/>
+          <w:tab w:val="left" w:pos="3600"/>
+          <w:tab w:val="left" w:pos="4320"/>
+          <w:tab w:val="left" w:pos="5040"/>
+          <w:tab w:val="left" w:pos="5760"/>
+          <w:tab w:val="left" w:pos="6480"/>
+          <w:tab w:val="left" w:pos="7200"/>
+          <w:tab w:val="left" w:pos="7920"/>
+          <w:tab w:val="left" w:pos="8640"/>
+        </w:tabs>
+        <w:autoSpaceDE w:val="0"/>
+        <w:autoSpaceDN w:val="0"/>
+        <w:adjustRightInd w:val="0"/>
+        <w:rPr>
+          <w:rFonts w:ascii="Helvetica" w:hAnsi="Helvetica" w:cs="Helvetica"/>
+        </w:rPr>
+      </w:pPr>
+      <w:r>
+        <w:rPr>
+          <w:rFonts w:ascii="Helvetica" w:hAnsi="Helvetica" w:cs="Helvetica"/>
         </w:rPr>
         <w:tab/>
       </w:r>
-      <w:r>
-        <w:rPr>
-          <w:rFonts w:ascii="Helvetica" w:hAnsi="Helvetica" w:cs="Helvetica"/>
-          <w:color w:val="4472C4" w:themeColor="accent1"/>
-          <w:u w:val="single"/>
-        </w:rPr>
-        <w:t>age</w:t>
-      </w:r>
-      <w:r>
-        <w:rPr>
-          <w:rFonts w:ascii="Helvetica" w:hAnsi="Helvetica" w:cs="Helvetica"/>
-          <w:color w:val="4472C4" w:themeColor="accent1"/>
-          <w:u w:val="single"/>
-        </w:rPr>
-        <w:t>AtIntervention</w:t>
-      </w:r>
-      <w:r>
-        <w:rPr>
-          <w:rFonts w:ascii="Helvetica" w:hAnsi="Helvetica" w:cs="Helvetica"/>
-          <w:color w:val="000000"/>
-        </w:rPr>
-        <w:t xml:space="preserve"> </w:t>
-      </w:r>
-      <w:r>
-        <w:rPr>
-          <w:rFonts w:ascii="Helvetica" w:hAnsi="Helvetica" w:cs="Helvetica"/>
-        </w:rPr>
-        <w:t>alphanumeric value (ISO8601 duration format)</w:t>
-      </w:r>
-    </w:p>
-    <w:p>
-      <w:pPr>
-        <w:widowControl w:val="0"/>
-        <w:tabs>
-          <w:tab w:val="left" w:pos="720"/>
-          <w:tab w:val="left" w:pos="1440"/>
-          <w:tab w:val="left" w:pos="2160"/>
-          <w:tab w:val="left" w:pos="2880"/>
-          <w:tab w:val="left" w:pos="3600"/>
-          <w:tab w:val="left" w:pos="4320"/>
-          <w:tab w:val="left" w:pos="5040"/>
-          <w:tab w:val="left" w:pos="5760"/>
-          <w:tab w:val="left" w:pos="6480"/>
-          <w:tab w:val="left" w:pos="7200"/>
-          <w:tab w:val="left" w:pos="7920"/>
-          <w:tab w:val="left" w:pos="8640"/>
-        </w:tabs>
-        <w:autoSpaceDE w:val="0"/>
-        <w:autoSpaceDN w:val="0"/>
-        <w:adjustRightInd w:val="0"/>
-        <w:rPr>
-          <w:rFonts w:ascii="Helvetica" w:hAnsi="Helvetica" w:cs="Helvetica"/>
-        </w:rPr>
-      </w:pPr>
-      <w:r>
-        <w:rPr>
-          <w:rFonts w:ascii="Helvetica" w:hAnsi="Helvetica" w:cs="Helvetica"/>
-          <w:u w:val="single"/>
-        </w:rPr>
-        <w:t>pedigrees</w:t>
-      </w:r>
-      <w:r>
-        <w:rPr>
-          <w:rFonts w:ascii="Helvetica" w:hAnsi="Helvetica" w:cs="Helvetica"/>
-        </w:rPr>
-        <w:t xml:space="preserve"> list of</w:t>
+      <w:proofErr w:type="spellStart"/>
+      <w:r>
+        <w:rPr>
+          <w:rFonts w:ascii="Helvetica" w:hAnsi="Helvetica" w:cs="Helvetica"/>
+          <w:u w:val="single"/>
+        </w:rPr>
+        <w:t>pedigreeID</w:t>
+      </w:r>
+      <w:proofErr w:type="spellEnd"/>
+      <w:r>
+        <w:rPr>
+          <w:rFonts w:ascii="Helvetica" w:hAnsi="Helvetica" w:cs="Helvetica"/>
+        </w:rPr>
+        <w:t xml:space="preserve"> </w:t>
       </w:r>
     </w:p>
     <w:p>
@@ -2708,13 +3098,27 @@
           <w:rFonts w:ascii="Helvetica" w:hAnsi="Helvetica" w:cs="Helvetica"/>
           <w:u w:val="single"/>
         </w:rPr>
-        <w:t>pedigreeID</w:t>
-      </w:r>
-      <w:r>
-        <w:rPr>
-          <w:rFonts w:ascii="Helvetica" w:hAnsi="Helvetica" w:cs="Helvetica"/>
-        </w:rPr>
-        <w:t xml:space="preserve"> </w:t>
+        <w:t>disease</w:t>
+      </w:r>
+      <w:r>
+        <w:rPr>
+          <w:rFonts w:ascii="Helvetica" w:hAnsi="Helvetica" w:cs="Helvetica"/>
+        </w:rPr>
+        <w:t xml:space="preserve"> </w:t>
+      </w:r>
+      <w:proofErr w:type="spellStart"/>
+      <w:r>
+        <w:rPr>
+          <w:rFonts w:ascii="Helvetica" w:hAnsi="Helvetica" w:cs="Helvetica"/>
+        </w:rPr>
+        <w:t>disease</w:t>
+      </w:r>
+      <w:proofErr w:type="spellEnd"/>
+      <w:r>
+        <w:rPr>
+          <w:rFonts w:ascii="Helvetica" w:hAnsi="Helvetica" w:cs="Helvetica"/>
+        </w:rPr>
+        <w:t xml:space="preserve"> format</w:t>
       </w:r>
     </w:p>
     <w:p>
@@ -2747,18 +3151,20 @@
         </w:rPr>
         <w:tab/>
       </w:r>
-      <w:r>
-        <w:rPr>
-          <w:rFonts w:ascii="Helvetica" w:hAnsi="Helvetica" w:cs="Helvetica"/>
-          <w:u w:val="single"/>
-        </w:rPr>
-        <w:t>disease</w:t>
-      </w:r>
-      <w:r>
-        <w:rPr>
-          <w:rFonts w:ascii="Helvetica" w:hAnsi="Helvetica" w:cs="Helvetica"/>
-        </w:rPr>
-        <w:t xml:space="preserve"> disease format</w:t>
+      <w:proofErr w:type="spellStart"/>
+      <w:r>
+        <w:rPr>
+          <w:rFonts w:ascii="Helvetica" w:hAnsi="Helvetica" w:cs="Helvetica"/>
+          <w:u w:val="single"/>
+        </w:rPr>
+        <w:t>pedigreeRole</w:t>
+      </w:r>
+      <w:proofErr w:type="spellEnd"/>
+      <w:r>
+        <w:rPr>
+          <w:rFonts w:ascii="Helvetica" w:hAnsi="Helvetica" w:cs="Helvetica"/>
+        </w:rPr>
+        <w:t xml:space="preserve"> </w:t>
       </w:r>
     </w:p>
     <w:p>
@@ -2791,50 +3197,7 @@
         </w:rPr>
         <w:tab/>
       </w:r>
-      <w:r>
-        <w:rPr>
-          <w:rFonts w:ascii="Helvetica" w:hAnsi="Helvetica" w:cs="Helvetica"/>
-          <w:u w:val="single"/>
-        </w:rPr>
-        <w:t>pedigreeRole</w:t>
-      </w:r>
-      <w:r>
-        <w:rPr>
-          <w:rFonts w:ascii="Helvetica" w:hAnsi="Helvetica" w:cs="Helvetica"/>
-        </w:rPr>
-        <w:t xml:space="preserve"> </w:t>
-      </w:r>
-    </w:p>
-    <w:p>
-      <w:pPr>
-        <w:widowControl w:val="0"/>
-        <w:tabs>
-          <w:tab w:val="left" w:pos="720"/>
-          <w:tab w:val="left" w:pos="1440"/>
-          <w:tab w:val="left" w:pos="2160"/>
-          <w:tab w:val="left" w:pos="2880"/>
-          <w:tab w:val="left" w:pos="3600"/>
-          <w:tab w:val="left" w:pos="4320"/>
-          <w:tab w:val="left" w:pos="5040"/>
-          <w:tab w:val="left" w:pos="5760"/>
-          <w:tab w:val="left" w:pos="6480"/>
-          <w:tab w:val="left" w:pos="7200"/>
-          <w:tab w:val="left" w:pos="7920"/>
-          <w:tab w:val="left" w:pos="8640"/>
-        </w:tabs>
-        <w:autoSpaceDE w:val="0"/>
-        <w:autoSpaceDN w:val="0"/>
-        <w:adjustRightInd w:val="0"/>
-        <w:rPr>
-          <w:rFonts w:ascii="Helvetica" w:hAnsi="Helvetica" w:cs="Helvetica"/>
-        </w:rPr>
-      </w:pPr>
-      <w:r>
-        <w:rPr>
-          <w:rFonts w:ascii="Helvetica" w:hAnsi="Helvetica" w:cs="Helvetica"/>
-        </w:rPr>
-        <w:tab/>
-      </w:r>
+      <w:proofErr w:type="spellStart"/>
       <w:r>
         <w:rPr>
           <w:rFonts w:ascii="Helvetica" w:hAnsi="Helvetica" w:cs="Helvetica"/>
@@ -2842,6 +3205,7 @@
         </w:rPr>
         <w:t>numberOfIndividualsTested</w:t>
       </w:r>
+      <w:proofErr w:type="spellEnd"/>
       <w:r>
         <w:rPr>
           <w:rFonts w:ascii="Helvetica" w:hAnsi="Helvetica" w:cs="Helvetica"/>
@@ -3010,6 +3374,7 @@
           <w:color w:val="800080"/>
         </w:rPr>
       </w:pPr>
+      <w:proofErr w:type="spellStart"/>
       <w:r>
         <w:rPr>
           <w:rFonts w:ascii="Helvetica" w:hAnsi="Helvetica" w:cs="Helvetica"/>
@@ -3019,6 +3384,7 @@
         </w:rPr>
         <w:t>Biosample</w:t>
       </w:r>
+      <w:proofErr w:type="spellEnd"/>
     </w:p>
     <w:p>
       <w:pPr>
@@ -3073,6 +3439,7 @@
           <w:color w:val="800080"/>
         </w:rPr>
       </w:pPr>
+      <w:proofErr w:type="spellStart"/>
       <w:r>
         <w:rPr>
           <w:rFonts w:ascii="Helvetica" w:hAnsi="Helvetica" w:cs="Helvetica"/>
@@ -3080,6 +3447,7 @@
         </w:rPr>
         <w:t>biosampleId</w:t>
       </w:r>
+      <w:proofErr w:type="spellEnd"/>
       <w:r>
         <w:rPr>
           <w:rFonts w:ascii="Helvetica" w:hAnsi="Helvetica" w:cs="Helvetica"/>
@@ -3119,6 +3487,7 @@
           <w:rFonts w:ascii="Helvetica" w:hAnsi="Helvetica" w:cs="Helvetica"/>
         </w:rPr>
       </w:pPr>
+      <w:proofErr w:type="spellStart"/>
       <w:r>
         <w:rPr>
           <w:rFonts w:ascii="Helvetica" w:hAnsi="Helvetica" w:cs="Helvetica"/>
@@ -3126,6 +3495,7 @@
         </w:rPr>
         <w:t>individualId</w:t>
       </w:r>
+      <w:proofErr w:type="spellEnd"/>
       <w:r>
         <w:rPr>
           <w:rFonts w:ascii="Helvetica" w:hAnsi="Helvetica" w:cs="Helvetica"/>
@@ -3203,6 +3573,7 @@
           <w:rFonts w:ascii="Helvetica" w:hAnsi="Helvetica" w:cs="Helvetica"/>
         </w:rPr>
       </w:pPr>
+      <w:proofErr w:type="spellStart"/>
       <w:r>
         <w:rPr>
           <w:rFonts w:ascii="Helvetica" w:hAnsi="Helvetica" w:cs="Helvetica"/>
@@ -3210,37 +3581,39 @@
         </w:rPr>
         <w:t>biosampleStatus</w:t>
       </w:r>
-      <w:r>
-        <w:rPr>
-          <w:rFonts w:ascii="Helvetica" w:hAnsi="Helvetica" w:cs="Helvetica"/>
-        </w:rPr>
-        <w:t xml:space="preserve"> </w:t>
-      </w:r>
-    </w:p>
-    <w:p>
-      <w:pPr>
-        <w:widowControl w:val="0"/>
-        <w:tabs>
-          <w:tab w:val="left" w:pos="720"/>
-          <w:tab w:val="left" w:pos="1440"/>
-          <w:tab w:val="left" w:pos="2160"/>
-          <w:tab w:val="left" w:pos="2880"/>
-          <w:tab w:val="left" w:pos="3600"/>
-          <w:tab w:val="left" w:pos="4320"/>
-          <w:tab w:val="left" w:pos="5040"/>
-          <w:tab w:val="left" w:pos="5760"/>
-          <w:tab w:val="left" w:pos="6480"/>
-          <w:tab w:val="left" w:pos="7200"/>
-          <w:tab w:val="left" w:pos="7920"/>
-          <w:tab w:val="left" w:pos="8640"/>
-        </w:tabs>
-        <w:autoSpaceDE w:val="0"/>
-        <w:autoSpaceDN w:val="0"/>
-        <w:adjustRightInd w:val="0"/>
-        <w:rPr>
-          <w:rFonts w:ascii="Helvetica" w:hAnsi="Helvetica" w:cs="Helvetica"/>
-        </w:rPr>
-      </w:pPr>
+      <w:proofErr w:type="spellEnd"/>
+      <w:r>
+        <w:rPr>
+          <w:rFonts w:ascii="Helvetica" w:hAnsi="Helvetica" w:cs="Helvetica"/>
+        </w:rPr>
+        <w:t xml:space="preserve"> </w:t>
+      </w:r>
+    </w:p>
+    <w:p>
+      <w:pPr>
+        <w:widowControl w:val="0"/>
+        <w:tabs>
+          <w:tab w:val="left" w:pos="720"/>
+          <w:tab w:val="left" w:pos="1440"/>
+          <w:tab w:val="left" w:pos="2160"/>
+          <w:tab w:val="left" w:pos="2880"/>
+          <w:tab w:val="left" w:pos="3600"/>
+          <w:tab w:val="left" w:pos="4320"/>
+          <w:tab w:val="left" w:pos="5040"/>
+          <w:tab w:val="left" w:pos="5760"/>
+          <w:tab w:val="left" w:pos="6480"/>
+          <w:tab w:val="left" w:pos="7200"/>
+          <w:tab w:val="left" w:pos="7920"/>
+          <w:tab w:val="left" w:pos="8640"/>
+        </w:tabs>
+        <w:autoSpaceDE w:val="0"/>
+        <w:autoSpaceDN w:val="0"/>
+        <w:adjustRightInd w:val="0"/>
+        <w:rPr>
+          <w:rFonts w:ascii="Helvetica" w:hAnsi="Helvetica" w:cs="Helvetica"/>
+        </w:rPr>
+      </w:pPr>
+      <w:proofErr w:type="spellStart"/>
       <w:r>
         <w:rPr>
           <w:rFonts w:ascii="Helvetica" w:hAnsi="Helvetica" w:cs="Helvetica"/>
@@ -3249,6 +3622,7 @@
         </w:rPr>
         <w:t>collectionDate</w:t>
       </w:r>
+      <w:proofErr w:type="spellEnd"/>
       <w:r>
         <w:rPr>
           <w:rFonts w:ascii="Helvetica" w:hAnsi="Helvetica" w:cs="Helvetica"/>
@@ -3281,40 +3655,56 @@
         <w:rPr>
           <w:rFonts w:ascii="Helvetica" w:hAnsi="Helvetica" w:cs="Helvetica"/>
         </w:rPr>
-        <w:t>. Date at which sample is collected.</w:t>
-      </w:r>
-    </w:p>
-    <w:p>
-      <w:pPr>
-        <w:widowControl w:val="0"/>
-        <w:tabs>
-          <w:tab w:val="left" w:pos="720"/>
-          <w:tab w:val="left" w:pos="1440"/>
-          <w:tab w:val="left" w:pos="2160"/>
-          <w:tab w:val="left" w:pos="2880"/>
-          <w:tab w:val="left" w:pos="3600"/>
-          <w:tab w:val="left" w:pos="4320"/>
-          <w:tab w:val="left" w:pos="5040"/>
-          <w:tab w:val="left" w:pos="5760"/>
-          <w:tab w:val="left" w:pos="6480"/>
-          <w:tab w:val="left" w:pos="7200"/>
-          <w:tab w:val="left" w:pos="7920"/>
-          <w:tab w:val="left" w:pos="8640"/>
-        </w:tabs>
-        <w:autoSpaceDE w:val="0"/>
-        <w:autoSpaceDN w:val="0"/>
-        <w:adjustRightInd w:val="0"/>
-        <w:rPr>
-          <w:rFonts w:ascii="Helvetica" w:hAnsi="Helvetica" w:cs="Helvetica"/>
-          <w:u w:val="single"/>
-        </w:rPr>
-      </w:pPr>
-      <w:r>
-        <w:rPr>
-          <w:rFonts w:ascii="Helvetica" w:hAnsi="Helvetica" w:cs="Helvetica"/>
-          <w:u w:val="single"/>
-        </w:rPr>
-        <w:t xml:space="preserve">IndividualAgeAtCollection </w:t>
+        <w:t xml:space="preserve">. Date at which sample </w:t>
+      </w:r>
+      <w:r>
+        <w:rPr>
+          <w:rFonts w:ascii="Helvetica" w:hAnsi="Helvetica" w:cs="Helvetica"/>
+        </w:rPr>
+        <w:lastRenderedPageBreak/>
+        <w:t>is collected.</w:t>
+      </w:r>
+    </w:p>
+    <w:p>
+      <w:pPr>
+        <w:widowControl w:val="0"/>
+        <w:tabs>
+          <w:tab w:val="left" w:pos="720"/>
+          <w:tab w:val="left" w:pos="1440"/>
+          <w:tab w:val="left" w:pos="2160"/>
+          <w:tab w:val="left" w:pos="2880"/>
+          <w:tab w:val="left" w:pos="3600"/>
+          <w:tab w:val="left" w:pos="4320"/>
+          <w:tab w:val="left" w:pos="5040"/>
+          <w:tab w:val="left" w:pos="5760"/>
+          <w:tab w:val="left" w:pos="6480"/>
+          <w:tab w:val="left" w:pos="7200"/>
+          <w:tab w:val="left" w:pos="7920"/>
+          <w:tab w:val="left" w:pos="8640"/>
+        </w:tabs>
+        <w:autoSpaceDE w:val="0"/>
+        <w:autoSpaceDN w:val="0"/>
+        <w:adjustRightInd w:val="0"/>
+        <w:rPr>
+          <w:rFonts w:ascii="Helvetica" w:hAnsi="Helvetica" w:cs="Helvetica"/>
+          <w:u w:val="single"/>
+        </w:rPr>
+      </w:pPr>
+      <w:proofErr w:type="spellStart"/>
+      <w:r>
+        <w:rPr>
+          <w:rFonts w:ascii="Helvetica" w:hAnsi="Helvetica" w:cs="Helvetica"/>
+          <w:u w:val="single"/>
+        </w:rPr>
+        <w:t>IndividualAgeAtCollection</w:t>
+      </w:r>
+      <w:proofErr w:type="spellEnd"/>
+      <w:r>
+        <w:rPr>
+          <w:rFonts w:ascii="Helvetica" w:hAnsi="Helvetica" w:cs="Helvetica"/>
+          <w:u w:val="single"/>
+        </w:rPr>
+        <w:t xml:space="preserve"> </w:t>
       </w:r>
       <w:r>
         <w:rPr>
@@ -3349,6 +3739,7 @@
           <w:rFonts w:ascii="Helvetica" w:hAnsi="Helvetica" w:cs="Helvetica"/>
         </w:rPr>
       </w:pPr>
+      <w:proofErr w:type="spellStart"/>
       <w:r>
         <w:rPr>
           <w:rFonts w:ascii="Helvetica" w:hAnsi="Helvetica" w:cs="Helvetica"/>
@@ -3357,6 +3748,7 @@
         </w:rPr>
         <w:t>sampleOriginType</w:t>
       </w:r>
+      <w:proofErr w:type="spellEnd"/>
       <w:r>
         <w:rPr>
           <w:rFonts w:ascii="Helvetica" w:hAnsi="Helvetica" w:cs="Helvetica"/>
@@ -3425,17 +3817,24 @@
         </w:rPr>
         <w:t xml:space="preserve"> </w:t>
       </w:r>
-      <w:r>
-        <w:rPr>
-          <w:rFonts w:ascii="Helvetica" w:hAnsi="Helvetica" w:cs="Helvetica"/>
-        </w:rPr>
-        <w:t xml:space="preserve">e.g </w:t>
-      </w:r>
-      <w:r>
-        <w:rPr>
-          <w:rFonts w:ascii="Helvetica" w:hAnsi="Helvetica" w:cs="Helvetica"/>
-        </w:rPr>
-        <w:lastRenderedPageBreak/>
+      <w:proofErr w:type="spellStart"/>
+      <w:r>
+        <w:rPr>
+          <w:rFonts w:ascii="Helvetica" w:hAnsi="Helvetica" w:cs="Helvetica"/>
+        </w:rPr>
+        <w:t>e.g</w:t>
+      </w:r>
+      <w:proofErr w:type="spellEnd"/>
+      <w:r>
+        <w:rPr>
+          <w:rFonts w:ascii="Helvetica" w:hAnsi="Helvetica" w:cs="Helvetica"/>
+        </w:rPr>
+        <w:t xml:space="preserve"> </w:t>
+      </w:r>
+      <w:r>
+        <w:rPr>
+          <w:rFonts w:ascii="Helvetica" w:hAnsi="Helvetica" w:cs="Helvetica"/>
+        </w:rPr>
         <w:t>“organism primary tissue”, “organism xenograft”, “organism-derived fluid”, “cell culture”, “environmental sample”</w:t>
       </w:r>
       <w:r>
@@ -3469,6 +3868,7 @@
           <w:rFonts w:ascii="Helvetica" w:hAnsi="Helvetica" w:cs="Helvetica"/>
         </w:rPr>
       </w:pPr>
+      <w:proofErr w:type="spellStart"/>
       <w:r>
         <w:rPr>
           <w:rFonts w:ascii="Helvetica" w:hAnsi="Helvetica" w:cs="Helvetica"/>
@@ -3477,6 +3877,7 @@
         </w:rPr>
         <w:t>sampleOriginDetail</w:t>
       </w:r>
+      <w:proofErr w:type="spellEnd"/>
       <w:r>
         <w:rPr>
           <w:rFonts w:ascii="Helvetica" w:hAnsi="Helvetica" w:cs="Helvetica"/>
@@ -3519,13 +3920,35 @@
         <w:rPr>
           <w:rFonts w:ascii="Helvetica" w:hAnsi="Helvetica" w:cs="Helvetica"/>
         </w:rPr>
-        <w:t xml:space="preserve"> the category set in sampleOriginType</w:t>
-      </w:r>
-      <w:r>
-        <w:rPr>
-          <w:rFonts w:ascii="Helvetica" w:hAnsi="Helvetica" w:cs="Helvetica"/>
-        </w:rPr>
-        <w:t xml:space="preserve"> e.g </w:t>
+        <w:t xml:space="preserve"> the category set in </w:t>
+      </w:r>
+      <w:proofErr w:type="spellStart"/>
+      <w:r>
+        <w:rPr>
+          <w:rFonts w:ascii="Helvetica" w:hAnsi="Helvetica" w:cs="Helvetica"/>
+        </w:rPr>
+        <w:t>sampleOriginType</w:t>
+      </w:r>
+      <w:proofErr w:type="spellEnd"/>
+      <w:r>
+        <w:rPr>
+          <w:rFonts w:ascii="Helvetica" w:hAnsi="Helvetica" w:cs="Helvetica"/>
+        </w:rPr>
+        <w:t xml:space="preserve"> </w:t>
+      </w:r>
+      <w:proofErr w:type="spellStart"/>
+      <w:r>
+        <w:rPr>
+          <w:rFonts w:ascii="Helvetica" w:hAnsi="Helvetica" w:cs="Helvetica"/>
+        </w:rPr>
+        <w:t>e.g</w:t>
+      </w:r>
+      <w:proofErr w:type="spellEnd"/>
+      <w:r>
+        <w:rPr>
+          <w:rFonts w:ascii="Helvetica" w:hAnsi="Helvetica" w:cs="Helvetica"/>
+        </w:rPr>
+        <w:t xml:space="preserve"> </w:t>
       </w:r>
       <w:r>
         <w:rPr>
@@ -3565,6 +3988,7 @@
           <w:color w:val="0000FF"/>
         </w:rPr>
       </w:pPr>
+      <w:proofErr w:type="spellStart"/>
       <w:r>
         <w:rPr>
           <w:rFonts w:ascii="Helvetica" w:hAnsi="Helvetica" w:cs="Helvetica"/>
@@ -3572,6 +3996,7 @@
         </w:rPr>
         <w:t>obtentionProcedure</w:t>
       </w:r>
+      <w:proofErr w:type="spellEnd"/>
       <w:r>
         <w:rPr>
           <w:rFonts w:ascii="Helvetica" w:hAnsi="Helvetica" w:cs="Helvetica"/>
@@ -3611,6 +4036,7 @@
           <w:color w:val="000000"/>
         </w:rPr>
       </w:pPr>
+      <w:proofErr w:type="spellStart"/>
       <w:r>
         <w:rPr>
           <w:rFonts w:ascii="Helvetica" w:hAnsi="Helvetica" w:cs="Helvetica"/>
@@ -3619,6 +4045,7 @@
         </w:rPr>
         <w:t>cancerFeatures</w:t>
       </w:r>
+      <w:proofErr w:type="spellEnd"/>
       <w:r>
         <w:rPr>
           <w:rFonts w:ascii="Helvetica" w:hAnsi="Helvetica" w:cs="Helvetica"/>
@@ -3667,6 +4094,7 @@
         </w:rPr>
         <w:tab/>
       </w:r>
+      <w:proofErr w:type="spellStart"/>
       <w:r>
         <w:rPr>
           <w:rFonts w:ascii="Helvetica" w:hAnsi="Helvetica" w:cs="Helvetica"/>
@@ -3675,6 +4103,7 @@
         </w:rPr>
         <w:t>tumorProgression</w:t>
       </w:r>
+      <w:proofErr w:type="spellEnd"/>
     </w:p>
     <w:p>
       <w:pPr>
@@ -3708,13 +4137,23 @@
         </w:rPr>
         <w:tab/>
       </w:r>
+      <w:proofErr w:type="spellStart"/>
       <w:r>
         <w:rPr>
           <w:rFonts w:ascii="Helvetica" w:hAnsi="Helvetica" w:cs="Helvetica"/>
           <w:color w:val="000000"/>
           <w:u w:val="single"/>
         </w:rPr>
-        <w:t xml:space="preserve">tumorGrade </w:t>
+        <w:t>tumorGrade</w:t>
+      </w:r>
+      <w:proofErr w:type="spellEnd"/>
+      <w:r>
+        <w:rPr>
+          <w:rFonts w:ascii="Helvetica" w:hAnsi="Helvetica" w:cs="Helvetica"/>
+          <w:color w:val="000000"/>
+          <w:u w:val="single"/>
+        </w:rPr>
+        <w:t xml:space="preserve"> </w:t>
       </w:r>
     </w:p>
     <w:p>
@@ -3914,6 +4353,7 @@
           <w:rFonts w:ascii="Helvetica" w:hAnsi="Helvetica" w:cs="Helvetica"/>
         </w:rPr>
       </w:pPr>
+      <w:proofErr w:type="spellStart"/>
       <w:r>
         <w:rPr>
           <w:rFonts w:ascii="Helvetica" w:hAnsi="Helvetica" w:cs="Helvetica"/>
@@ -3921,6 +4361,7 @@
         </w:rPr>
         <w:t>variantId</w:t>
       </w:r>
+      <w:proofErr w:type="spellEnd"/>
       <w:r>
         <w:rPr>
           <w:rFonts w:ascii="Helvetica" w:hAnsi="Helvetica" w:cs="Helvetica"/>
@@ -3961,38 +4402,48 @@
           <w:u w:val="single"/>
         </w:rPr>
       </w:pPr>
-      <w:r>
-        <w:rPr>
-          <w:rFonts w:ascii="Helvetica" w:hAnsi="Helvetica" w:cs="Helvetica"/>
-          <w:u w:val="single"/>
-        </w:rPr>
-        <w:t xml:space="preserve">genomicHGVSId </w:t>
-      </w:r>
-    </w:p>
-    <w:p>
-      <w:pPr>
-        <w:widowControl w:val="0"/>
-        <w:tabs>
-          <w:tab w:val="left" w:pos="720"/>
-          <w:tab w:val="left" w:pos="1440"/>
-          <w:tab w:val="left" w:pos="2160"/>
-          <w:tab w:val="left" w:pos="2880"/>
-          <w:tab w:val="left" w:pos="3600"/>
-          <w:tab w:val="left" w:pos="4320"/>
-          <w:tab w:val="left" w:pos="5040"/>
-          <w:tab w:val="left" w:pos="5760"/>
-          <w:tab w:val="left" w:pos="6480"/>
-          <w:tab w:val="left" w:pos="7200"/>
-          <w:tab w:val="left" w:pos="7920"/>
-          <w:tab w:val="left" w:pos="8640"/>
-        </w:tabs>
-        <w:autoSpaceDE w:val="0"/>
-        <w:autoSpaceDN w:val="0"/>
-        <w:adjustRightInd w:val="0"/>
-        <w:rPr>
-          <w:rFonts w:ascii="Helvetica" w:hAnsi="Helvetica" w:cs="Helvetica"/>
-        </w:rPr>
-      </w:pPr>
+      <w:proofErr w:type="spellStart"/>
+      <w:r>
+        <w:rPr>
+          <w:rFonts w:ascii="Helvetica" w:hAnsi="Helvetica" w:cs="Helvetica"/>
+          <w:u w:val="single"/>
+        </w:rPr>
+        <w:t>genomicHGVSId</w:t>
+      </w:r>
+      <w:proofErr w:type="spellEnd"/>
+      <w:r>
+        <w:rPr>
+          <w:rFonts w:ascii="Helvetica" w:hAnsi="Helvetica" w:cs="Helvetica"/>
+          <w:u w:val="single"/>
+        </w:rPr>
+        <w:t xml:space="preserve"> </w:t>
+      </w:r>
+    </w:p>
+    <w:p>
+      <w:pPr>
+        <w:widowControl w:val="0"/>
+        <w:tabs>
+          <w:tab w:val="left" w:pos="720"/>
+          <w:tab w:val="left" w:pos="1440"/>
+          <w:tab w:val="left" w:pos="2160"/>
+          <w:tab w:val="left" w:pos="2880"/>
+          <w:tab w:val="left" w:pos="3600"/>
+          <w:tab w:val="left" w:pos="4320"/>
+          <w:tab w:val="left" w:pos="5040"/>
+          <w:tab w:val="left" w:pos="5760"/>
+          <w:tab w:val="left" w:pos="6480"/>
+          <w:tab w:val="left" w:pos="7200"/>
+          <w:tab w:val="left" w:pos="7920"/>
+          <w:tab w:val="left" w:pos="8640"/>
+        </w:tabs>
+        <w:autoSpaceDE w:val="0"/>
+        <w:autoSpaceDN w:val="0"/>
+        <w:adjustRightInd w:val="0"/>
+        <w:rPr>
+          <w:rFonts w:ascii="Helvetica" w:hAnsi="Helvetica" w:cs="Helvetica"/>
+        </w:rPr>
+      </w:pPr>
+      <w:proofErr w:type="spellStart"/>
       <w:r>
         <w:rPr>
           <w:rFonts w:ascii="Helvetica" w:hAnsi="Helvetica" w:cs="Helvetica"/>
@@ -4001,6 +4452,7 @@
         </w:rPr>
         <w:t>transcriptHGVSId</w:t>
       </w:r>
+      <w:proofErr w:type="spellEnd"/>
       <w:r>
         <w:rPr>
           <w:rFonts w:ascii="Helvetica" w:hAnsi="Helvetica" w:cs="Helvetica"/>
@@ -4012,7 +4464,21 @@
         <w:rPr>
           <w:rFonts w:ascii="Helvetica" w:hAnsi="Helvetica" w:cs="Helvetica"/>
         </w:rPr>
-        <w:t xml:space="preserve">alphanumeric ID (HGVSId descriptor at transcript level) </w:t>
+        <w:t>alphanumeric ID (</w:t>
+      </w:r>
+      <w:proofErr w:type="spellStart"/>
+      <w:r>
+        <w:rPr>
+          <w:rFonts w:ascii="Helvetica" w:hAnsi="Helvetica" w:cs="Helvetica"/>
+        </w:rPr>
+        <w:t>HGVSId</w:t>
+      </w:r>
+      <w:proofErr w:type="spellEnd"/>
+      <w:r>
+        <w:rPr>
+          <w:rFonts w:ascii="Helvetica" w:hAnsi="Helvetica" w:cs="Helvetica"/>
+        </w:rPr>
+        <w:t xml:space="preserve"> descriptor at transcript level) </w:t>
       </w:r>
     </w:p>
     <w:p>
@@ -4040,6 +4506,7 @@
           <w:color w:val="FF0000"/>
         </w:rPr>
       </w:pPr>
+      <w:proofErr w:type="spellStart"/>
       <w:r>
         <w:rPr>
           <w:rFonts w:ascii="Helvetica" w:hAnsi="Helvetica" w:cs="Helvetica"/>
@@ -4047,37 +4514,39 @@
         </w:rPr>
         <w:t>proteinHGVSId</w:t>
       </w:r>
-      <w:r>
-        <w:rPr>
-          <w:rFonts w:ascii="Helvetica" w:hAnsi="Helvetica" w:cs="Helvetica"/>
-        </w:rPr>
-        <w:t xml:space="preserve"> </w:t>
-      </w:r>
-    </w:p>
-    <w:p>
-      <w:pPr>
-        <w:widowControl w:val="0"/>
-        <w:tabs>
-          <w:tab w:val="left" w:pos="720"/>
-          <w:tab w:val="left" w:pos="1440"/>
-          <w:tab w:val="left" w:pos="2160"/>
-          <w:tab w:val="left" w:pos="2880"/>
-          <w:tab w:val="left" w:pos="3600"/>
-          <w:tab w:val="left" w:pos="4320"/>
-          <w:tab w:val="left" w:pos="5040"/>
-          <w:tab w:val="left" w:pos="5760"/>
-          <w:tab w:val="left" w:pos="6480"/>
-          <w:tab w:val="left" w:pos="7200"/>
-          <w:tab w:val="left" w:pos="7920"/>
-          <w:tab w:val="left" w:pos="8640"/>
-        </w:tabs>
-        <w:autoSpaceDE w:val="0"/>
-        <w:autoSpaceDN w:val="0"/>
-        <w:adjustRightInd w:val="0"/>
-        <w:rPr>
-          <w:rFonts w:ascii="Helvetica" w:hAnsi="Helvetica" w:cs="Helvetica"/>
-        </w:rPr>
-      </w:pPr>
+      <w:proofErr w:type="spellEnd"/>
+      <w:r>
+        <w:rPr>
+          <w:rFonts w:ascii="Helvetica" w:hAnsi="Helvetica" w:cs="Helvetica"/>
+        </w:rPr>
+        <w:t xml:space="preserve"> </w:t>
+      </w:r>
+    </w:p>
+    <w:p>
+      <w:pPr>
+        <w:widowControl w:val="0"/>
+        <w:tabs>
+          <w:tab w:val="left" w:pos="720"/>
+          <w:tab w:val="left" w:pos="1440"/>
+          <w:tab w:val="left" w:pos="2160"/>
+          <w:tab w:val="left" w:pos="2880"/>
+          <w:tab w:val="left" w:pos="3600"/>
+          <w:tab w:val="left" w:pos="4320"/>
+          <w:tab w:val="left" w:pos="5040"/>
+          <w:tab w:val="left" w:pos="5760"/>
+          <w:tab w:val="left" w:pos="6480"/>
+          <w:tab w:val="left" w:pos="7200"/>
+          <w:tab w:val="left" w:pos="7920"/>
+          <w:tab w:val="left" w:pos="8640"/>
+        </w:tabs>
+        <w:autoSpaceDE w:val="0"/>
+        <w:autoSpaceDN w:val="0"/>
+        <w:adjustRightInd w:val="0"/>
+        <w:rPr>
+          <w:rFonts w:ascii="Helvetica" w:hAnsi="Helvetica" w:cs="Helvetica"/>
+        </w:rPr>
+      </w:pPr>
+      <w:proofErr w:type="spellStart"/>
       <w:r>
         <w:rPr>
           <w:rFonts w:ascii="Helvetica" w:hAnsi="Helvetica" w:cs="Helvetica"/>
@@ -4094,6 +4563,7 @@
         </w:rPr>
         <w:t>A</w:t>
       </w:r>
+      <w:proofErr w:type="spellEnd"/>
       <w:r>
         <w:rPr>
           <w:rFonts w:ascii="Helvetica" w:hAnsi="Helvetica" w:cs="Helvetica"/>
@@ -4185,11 +4655,19 @@
         </w:rPr>
         <w:t xml:space="preserve">Class of genomic regions altered by the variant </w:t>
       </w:r>
-      <w:r>
-        <w:rPr>
-          <w:rFonts w:ascii="Helvetica" w:hAnsi="Helvetica" w:cs="Helvetica"/>
-        </w:rPr>
-        <w:t xml:space="preserve">eg </w:t>
+      <w:proofErr w:type="spellStart"/>
+      <w:r>
+        <w:rPr>
+          <w:rFonts w:ascii="Helvetica" w:hAnsi="Helvetica" w:cs="Helvetica"/>
+        </w:rPr>
+        <w:t>eg</w:t>
+      </w:r>
+      <w:proofErr w:type="spellEnd"/>
+      <w:r>
+        <w:rPr>
+          <w:rFonts w:ascii="Helvetica" w:hAnsi="Helvetica" w:cs="Helvetica"/>
+        </w:rPr>
+        <w:t xml:space="preserve"> </w:t>
       </w:r>
       <w:r>
         <w:rPr>
@@ -4296,6 +4774,7 @@
         </w:rPr>
         <w:tab/>
       </w:r>
+      <w:proofErr w:type="spellStart"/>
       <w:r>
         <w:rPr>
           <w:rFonts w:ascii="Helvetica" w:hAnsi="Helvetica" w:cs="Helvetica"/>
@@ -4304,6 +4783,7 @@
         </w:rPr>
         <w:t>featureID</w:t>
       </w:r>
+      <w:proofErr w:type="spellEnd"/>
       <w:r>
         <w:rPr>
           <w:rFonts w:ascii="Helvetica" w:hAnsi="Helvetica" w:cs="Helvetica"/>
@@ -4338,7 +4818,21 @@
         <w:rPr>
           <w:rFonts w:ascii="Helvetica" w:hAnsi="Helvetica" w:cs="Helvetica"/>
         </w:rPr>
-        <w:t xml:space="preserve">genes, genomic regions, subgenomic regions, transcripts, </w:t>
+        <w:t xml:space="preserve">genes, genomic regions, </w:t>
+      </w:r>
+      <w:proofErr w:type="spellStart"/>
+      <w:r>
+        <w:rPr>
+          <w:rFonts w:ascii="Helvetica" w:hAnsi="Helvetica" w:cs="Helvetica"/>
+        </w:rPr>
+        <w:t>subgenomic</w:t>
+      </w:r>
+      <w:proofErr w:type="spellEnd"/>
+      <w:r>
+        <w:rPr>
+          <w:rFonts w:ascii="Helvetica" w:hAnsi="Helvetica" w:cs="Helvetica"/>
+        </w:rPr>
+        <w:t xml:space="preserve"> regions, transcripts, </w:t>
       </w:r>
       <w:r>
         <w:rPr>
@@ -4362,7 +4856,21 @@
         <w:rPr>
           <w:rFonts w:ascii="Helvetica" w:hAnsi="Helvetica" w:cs="Helvetica"/>
         </w:rPr>
-        <w:t>genomic region ref seq accessions (NC, NM, YP)</w:t>
+        <w:t xml:space="preserve">genomic region ref </w:t>
+      </w:r>
+      <w:proofErr w:type="spellStart"/>
+      <w:r>
+        <w:rPr>
+          <w:rFonts w:ascii="Helvetica" w:hAnsi="Helvetica" w:cs="Helvetica"/>
+        </w:rPr>
+        <w:t>seq</w:t>
+      </w:r>
+      <w:proofErr w:type="spellEnd"/>
+      <w:r>
+        <w:rPr>
+          <w:rFonts w:ascii="Helvetica" w:hAnsi="Helvetica" w:cs="Helvetica"/>
+        </w:rPr>
+        <w:t xml:space="preserve"> accessions (NC, NM, YP)</w:t>
       </w:r>
       <w:r>
         <w:rPr>
@@ -4396,6 +4904,7 @@
           <w:color w:val="FF00FF"/>
         </w:rPr>
       </w:pPr>
+      <w:proofErr w:type="spellStart"/>
       <w:r>
         <w:rPr>
           <w:rFonts w:ascii="Helvetica" w:hAnsi="Helvetica" w:cs="Helvetica"/>
@@ -4404,6 +4913,7 @@
         </w:rPr>
         <w:t>annotationToolVersion</w:t>
       </w:r>
+      <w:proofErr w:type="spellEnd"/>
       <w:r>
         <w:rPr>
           <w:rFonts w:ascii="Helvetica" w:hAnsi="Helvetica" w:cs="Helvetica"/>
@@ -4436,12 +4946,14 @@
         </w:rPr>
         <w:t xml:space="preserve">. Tool used for annotation and prediction of variant effects </w:t>
       </w:r>
+      <w:proofErr w:type="spellStart"/>
       <w:r>
         <w:rPr>
           <w:rFonts w:ascii="Helvetica" w:hAnsi="Helvetica" w:cs="Helvetica"/>
         </w:rPr>
         <w:t>e.g</w:t>
       </w:r>
+      <w:proofErr w:type="spellEnd"/>
       <w:r>
         <w:rPr>
           <w:rFonts w:ascii="Helvetica" w:hAnsi="Helvetica" w:cs="Helvetica"/>
@@ -4456,18 +4968,27 @@
         </w:rPr>
         <w:t>“</w:t>
       </w:r>
+      <w:proofErr w:type="spellStart"/>
       <w:r>
         <w:rPr>
           <w:rFonts w:ascii="Helvetica" w:hAnsi="Helvetica" w:cs="Helvetica"/>
           <w:color w:val="000000"/>
         </w:rPr>
-        <w:t>SnpEffVersion=4.3t (build 2017-11-24 1018)</w:t>
-      </w:r>
+        <w:t>SnpEffVersion</w:t>
+      </w:r>
+      <w:proofErr w:type="spellEnd"/>
       <w:r>
         <w:rPr>
           <w:rFonts w:ascii="Helvetica" w:hAnsi="Helvetica" w:cs="Helvetica"/>
           <w:color w:val="000000"/>
         </w:rPr>
+        <w:t>=4.3t (build 2017-11-24 1018)</w:t>
+      </w:r>
+      <w:r>
+        <w:rPr>
+          <w:rFonts w:ascii="Helvetica" w:hAnsi="Helvetica" w:cs="Helvetica"/>
+          <w:color w:val="000000"/>
+        </w:rPr>
         <w:t>”</w:t>
       </w:r>
     </w:p>
@@ -4495,6 +5016,7 @@
           <w:rFonts w:ascii="Helvetica" w:hAnsi="Helvetica" w:cs="Helvetica"/>
         </w:rPr>
       </w:pPr>
+      <w:proofErr w:type="spellStart"/>
       <w:r>
         <w:rPr>
           <w:rFonts w:ascii="Helvetica" w:hAnsi="Helvetica" w:cs="Helvetica"/>
@@ -4503,6 +5025,7 @@
         </w:rPr>
         <w:t>molecularEffect</w:t>
       </w:r>
+      <w:proofErr w:type="spellEnd"/>
       <w:r>
         <w:rPr>
           <w:rFonts w:ascii="Helvetica" w:hAnsi="Helvetica" w:cs="Helvetica"/>
@@ -4539,8 +5062,44 @@
         <w:rPr>
           <w:rFonts w:ascii="Helvetica" w:hAnsi="Helvetica" w:cs="Helvetica"/>
         </w:rPr>
-        <w:t>redicted effect at nucleotide level eg “STOP_GAINED” as opposed to the description at protein level for protein affecting variants eg. “Nonsense” that goes into molecularConsequence</w:t>
-      </w:r>
+        <w:t xml:space="preserve">redicted effect at nucleotide level </w:t>
+      </w:r>
+      <w:proofErr w:type="spellStart"/>
+      <w:r>
+        <w:rPr>
+          <w:rFonts w:ascii="Helvetica" w:hAnsi="Helvetica" w:cs="Helvetica"/>
+        </w:rPr>
+        <w:t>eg</w:t>
+      </w:r>
+      <w:proofErr w:type="spellEnd"/>
+      <w:r>
+        <w:rPr>
+          <w:rFonts w:ascii="Helvetica" w:hAnsi="Helvetica" w:cs="Helvetica"/>
+        </w:rPr>
+        <w:t xml:space="preserve"> “STOP_GAINED” as opposed to the description at protein level for protein affecting variants </w:t>
+      </w:r>
+      <w:proofErr w:type="spellStart"/>
+      <w:r>
+        <w:rPr>
+          <w:rFonts w:ascii="Helvetica" w:hAnsi="Helvetica" w:cs="Helvetica"/>
+        </w:rPr>
+        <w:t>eg.</w:t>
+      </w:r>
+      <w:proofErr w:type="spellEnd"/>
+      <w:r>
+        <w:rPr>
+          <w:rFonts w:ascii="Helvetica" w:hAnsi="Helvetica" w:cs="Helvetica"/>
+        </w:rPr>
+        <w:t xml:space="preserve"> “Nonsense” that goes into </w:t>
+      </w:r>
+      <w:proofErr w:type="spellStart"/>
+      <w:r>
+        <w:rPr>
+          <w:rFonts w:ascii="Helvetica" w:hAnsi="Helvetica" w:cs="Helvetica"/>
+        </w:rPr>
+        <w:t>molecularConsequence</w:t>
+      </w:r>
+      <w:proofErr w:type="spellEnd"/>
     </w:p>
     <w:p>
       <w:pPr>
@@ -4568,6 +5127,7 @@
           <w:u w:val="single"/>
         </w:rPr>
       </w:pPr>
+      <w:proofErr w:type="spellStart"/>
       <w:r>
         <w:rPr>
           <w:rFonts w:ascii="Helvetica" w:hAnsi="Helvetica" w:cs="Helvetica"/>
@@ -4575,6 +5135,7 @@
         </w:rPr>
         <w:t>molecularConsequence</w:t>
       </w:r>
+      <w:proofErr w:type="spellEnd"/>
       <w:r>
         <w:rPr>
           <w:rFonts w:ascii="Helvetica" w:hAnsi="Helvetica" w:cs="Helvetica"/>
@@ -4616,6 +5177,7 @@
           <w:color w:val="FF0000"/>
         </w:rPr>
       </w:pPr>
+      <w:proofErr w:type="spellStart"/>
       <w:r>
         <w:rPr>
           <w:rFonts w:ascii="Helvetica" w:hAnsi="Helvetica" w:cs="Helvetica"/>
@@ -4624,6 +5186,7 @@
         </w:rPr>
         <w:t>aminoacidChange</w:t>
       </w:r>
+      <w:proofErr w:type="spellEnd"/>
       <w:r>
         <w:rPr>
           <w:rFonts w:ascii="Helvetica" w:hAnsi="Helvetica" w:cs="Helvetica"/>
@@ -4654,13 +5217,35 @@
         <w:rPr>
           <w:rFonts w:ascii="Helvetica" w:hAnsi="Helvetica" w:cs="Helvetica"/>
         </w:rPr>
-        <w:t xml:space="preserve">. Change at aminoacid level for </w:t>
-      </w:r>
-      <w:r>
-        <w:rPr>
-          <w:rFonts w:ascii="Helvetica" w:hAnsi="Helvetica" w:cs="Helvetica"/>
-        </w:rPr>
-        <w:t>for protein affecting variants</w:t>
+        <w:t xml:space="preserve">. Change at </w:t>
+      </w:r>
+      <w:proofErr w:type="spellStart"/>
+      <w:r>
+        <w:rPr>
+          <w:rFonts w:ascii="Helvetica" w:hAnsi="Helvetica" w:cs="Helvetica"/>
+        </w:rPr>
+        <w:t>aminoacid</w:t>
+      </w:r>
+      <w:proofErr w:type="spellEnd"/>
+      <w:r>
+        <w:rPr>
+          <w:rFonts w:ascii="Helvetica" w:hAnsi="Helvetica" w:cs="Helvetica"/>
+        </w:rPr>
+        <w:t xml:space="preserve"> level for </w:t>
+      </w:r>
+      <w:proofErr w:type="spellStart"/>
+      <w:r>
+        <w:rPr>
+          <w:rFonts w:ascii="Helvetica" w:hAnsi="Helvetica" w:cs="Helvetica"/>
+        </w:rPr>
+        <w:t>for</w:t>
+      </w:r>
+      <w:proofErr w:type="spellEnd"/>
+      <w:r>
+        <w:rPr>
+          <w:rFonts w:ascii="Helvetica" w:hAnsi="Helvetica" w:cs="Helvetica"/>
+        </w:rPr>
+        <w:t xml:space="preserve"> protein affecting variants</w:t>
       </w:r>
       <w:r>
         <w:rPr>
@@ -4669,11 +5254,19 @@
         </w:rPr>
         <w:t xml:space="preserve"> </w:t>
       </w:r>
-      <w:r>
-        <w:rPr>
-          <w:rFonts w:ascii="Helvetica" w:hAnsi="Helvetica" w:cs="Helvetica"/>
-        </w:rPr>
-        <w:t xml:space="preserve">eg. </w:t>
+      <w:proofErr w:type="spellStart"/>
+      <w:r>
+        <w:rPr>
+          <w:rFonts w:ascii="Helvetica" w:hAnsi="Helvetica" w:cs="Helvetica"/>
+        </w:rPr>
+        <w:t>eg.</w:t>
+      </w:r>
+      <w:proofErr w:type="spellEnd"/>
+      <w:r>
+        <w:rPr>
+          <w:rFonts w:ascii="Helvetica" w:hAnsi="Helvetica" w:cs="Helvetica"/>
+        </w:rPr>
+        <w:t xml:space="preserve"> </w:t>
       </w:r>
       <w:r>
         <w:rPr>
@@ -4719,13 +5312,23 @@
           <w:color w:val="0000FF"/>
         </w:rPr>
       </w:pPr>
-      <w:r>
-        <w:rPr>
-          <w:rFonts w:ascii="Helvetica" w:hAnsi="Helvetica" w:cs="Helvetica"/>
-          <w:color w:val="4472C4" w:themeColor="accent1"/>
-          <w:u w:val="single"/>
-        </w:rPr>
-        <w:t xml:space="preserve">phenotypicEffect </w:t>
+      <w:proofErr w:type="spellStart"/>
+      <w:r>
+        <w:rPr>
+          <w:rFonts w:ascii="Helvetica" w:hAnsi="Helvetica" w:cs="Helvetica"/>
+          <w:color w:val="4472C4" w:themeColor="accent1"/>
+          <w:u w:val="single"/>
+        </w:rPr>
+        <w:t>phenotypicEffect</w:t>
+      </w:r>
+      <w:proofErr w:type="spellEnd"/>
+      <w:r>
+        <w:rPr>
+          <w:rFonts w:ascii="Helvetica" w:hAnsi="Helvetica" w:cs="Helvetica"/>
+          <w:color w:val="4472C4" w:themeColor="accent1"/>
+          <w:u w:val="single"/>
+        </w:rPr>
+        <w:t xml:space="preserve"> </w:t>
       </w:r>
       <w:r>
         <w:rPr>
@@ -4778,6 +5381,7 @@
         </w:rPr>
         <w:tab/>
       </w:r>
+      <w:proofErr w:type="spellStart"/>
       <w:r>
         <w:rPr>
           <w:rFonts w:ascii="Helvetica" w:hAnsi="Helvetica" w:cs="Helvetica"/>
@@ -4786,6 +5390,7 @@
         </w:rPr>
         <w:t>phenotypeId</w:t>
       </w:r>
+      <w:proofErr w:type="spellEnd"/>
       <w:r>
         <w:rPr>
           <w:rFonts w:ascii="Helvetica" w:hAnsi="Helvetica" w:cs="Helvetica"/>
@@ -4826,6 +5431,7 @@
         </w:rPr>
         <w:tab/>
       </w:r>
+      <w:proofErr w:type="spellStart"/>
       <w:r>
         <w:rPr>
           <w:rFonts w:ascii="Helvetica" w:hAnsi="Helvetica" w:cs="Helvetica"/>
@@ -4834,6 +5440,7 @@
         </w:rPr>
         <w:t>phenotypeEffect</w:t>
       </w:r>
+      <w:proofErr w:type="spellEnd"/>
       <w:r>
         <w:rPr>
           <w:rFonts w:ascii="Helvetica" w:hAnsi="Helvetica" w:cs="Helvetica"/>
@@ -4930,6 +5537,7 @@
           <w:color w:val="000000"/>
         </w:rPr>
       </w:pPr>
+      <w:proofErr w:type="spellStart"/>
       <w:r>
         <w:rPr>
           <w:rFonts w:ascii="Helvetica" w:hAnsi="Helvetica" w:cs="Helvetica"/>
@@ -4938,6 +5546,7 @@
         </w:rPr>
         <w:t>clinicalRelevance</w:t>
       </w:r>
+      <w:proofErr w:type="spellEnd"/>
       <w:r>
         <w:rPr>
           <w:rFonts w:ascii="Helvetica" w:hAnsi="Helvetica" w:cs="Helvetica"/>
@@ -4977,6 +5586,7 @@
         </w:rPr>
         <w:tab/>
       </w:r>
+      <w:proofErr w:type="spellStart"/>
       <w:r>
         <w:rPr>
           <w:rFonts w:ascii="Helvetica" w:hAnsi="Helvetica" w:cs="Helvetica"/>
@@ -4985,6 +5595,7 @@
         </w:rPr>
         <w:t>disieaseId</w:t>
       </w:r>
+      <w:proofErr w:type="spellEnd"/>
       <w:r>
         <w:rPr>
           <w:rFonts w:ascii="Helvetica" w:hAnsi="Helvetica" w:cs="Helvetica"/>
@@ -5024,6 +5635,7 @@
         </w:rPr>
         <w:tab/>
       </w:r>
+      <w:proofErr w:type="spellStart"/>
       <w:r>
         <w:rPr>
           <w:rFonts w:ascii="Helvetica" w:hAnsi="Helvetica" w:cs="Helvetica"/>
@@ -5032,6 +5644,7 @@
         </w:rPr>
         <w:t>clinicalEffect</w:t>
       </w:r>
+      <w:proofErr w:type="spellEnd"/>
       <w:r>
         <w:rPr>
           <w:rFonts w:ascii="Helvetica" w:hAnsi="Helvetica" w:cs="Helvetica"/>
@@ -5045,6 +5658,7 @@
         </w:rPr>
         <w:t xml:space="preserve">previously </w:t>
       </w:r>
+      <w:proofErr w:type="spellStart"/>
       <w:r>
         <w:rPr>
           <w:rFonts w:ascii="Helvetica" w:hAnsi="Helvetica" w:cs="Helvetica"/>
@@ -5052,6 +5666,7 @@
         </w:rPr>
         <w:t>variantClassification</w:t>
       </w:r>
+      <w:proofErr w:type="spellEnd"/>
     </w:p>
     <w:p>
       <w:pPr>
@@ -5121,13 +5736,16 @@
           <w:rFonts w:ascii="Helvetica" w:hAnsi="Helvetica" w:cs="Helvetica"/>
         </w:rPr>
       </w:pPr>
-      <w:r>
-        <w:rPr>
-          <w:rFonts w:ascii="Helvetica" w:hAnsi="Helvetica" w:cs="Helvetica"/>
-          <w:u w:val="single"/>
-        </w:rPr>
+      <w:proofErr w:type="spellStart"/>
+      <w:r>
+        <w:rPr>
+          <w:rFonts w:ascii="Helvetica" w:hAnsi="Helvetica" w:cs="Helvetica"/>
+          <w:u w:val="single"/>
+        </w:rPr>
+        <w:lastRenderedPageBreak/>
         <w:t>allelleOrigin</w:t>
       </w:r>
+      <w:proofErr w:type="spellEnd"/>
       <w:r>
         <w:rPr>
           <w:rFonts w:ascii="Helvetica" w:hAnsi="Helvetica" w:cs="Helvetica"/>
@@ -5307,6 +5925,7 @@
           <w:rFonts w:ascii="Helvetica" w:hAnsi="Helvetica" w:cs="Helvetica"/>
         </w:rPr>
       </w:pPr>
+      <w:proofErr w:type="spellStart"/>
       <w:r>
         <w:rPr>
           <w:rFonts w:ascii="Helvetica" w:hAnsi="Helvetica" w:cs="Helvetica"/>
@@ -5315,6 +5934,7 @@
         </w:rPr>
         <w:t>runId</w:t>
       </w:r>
+      <w:proofErr w:type="spellEnd"/>
       <w:r>
         <w:rPr>
           <w:rFonts w:ascii="Helvetica" w:hAnsi="Helvetica" w:cs="Helvetica"/>
@@ -5339,7 +5959,22 @@
         <w:rPr>
           <w:rFonts w:ascii="Helvetica" w:hAnsi="Helvetica" w:cs="Helvetica"/>
         </w:rPr>
-        <w:t xml:space="preserve">alphanumeric ID (external accession) e.g </w:t>
+        <w:t xml:space="preserve">alphanumeric ID (external accession) </w:t>
+      </w:r>
+      <w:proofErr w:type="spellStart"/>
+      <w:proofErr w:type="gramStart"/>
+      <w:r>
+        <w:rPr>
+          <w:rFonts w:ascii="Helvetica" w:hAnsi="Helvetica" w:cs="Helvetica"/>
+        </w:rPr>
+        <w:t>e.g</w:t>
+      </w:r>
+      <w:proofErr w:type="spellEnd"/>
+      <w:r>
+        <w:rPr>
+          <w:rFonts w:ascii="Helvetica" w:hAnsi="Helvetica" w:cs="Helvetica"/>
+        </w:rPr>
+        <w:t xml:space="preserve"> </w:t>
       </w:r>
       <w:r>
         <w:rPr>
@@ -5351,7 +5986,14 @@
         <w:rPr>
           <w:rFonts w:ascii="Helvetica" w:hAnsi="Helvetica" w:cs="Helvetica"/>
         </w:rPr>
-        <w:t>SRR10903401</w:t>
+        <w:t>SRR</w:t>
+      </w:r>
+      <w:proofErr w:type="gramEnd"/>
+      <w:r>
+        <w:rPr>
+          <w:rFonts w:ascii="Helvetica" w:hAnsi="Helvetica" w:cs="Helvetica"/>
+        </w:rPr>
+        <w:t>10903401</w:t>
       </w:r>
       <w:r>
         <w:rPr>
@@ -5384,6 +6026,7 @@
           <w:rFonts w:ascii="Helvetica" w:hAnsi="Helvetica" w:cs="Helvetica"/>
         </w:rPr>
       </w:pPr>
+      <w:proofErr w:type="spellStart"/>
       <w:r>
         <w:rPr>
           <w:rFonts w:ascii="Helvetica" w:hAnsi="Helvetica" w:cs="Helvetica"/>
@@ -5392,6 +6035,7 @@
         </w:rPr>
         <w:t>librarySource</w:t>
       </w:r>
+      <w:proofErr w:type="spellEnd"/>
       <w:r>
         <w:rPr>
           <w:rFonts w:ascii="Helvetica" w:hAnsi="Helvetica" w:cs="Helvetica"/>
@@ -5416,33 +6060,48 @@
         <w:rPr>
           <w:rFonts w:ascii="Helvetica" w:hAnsi="Helvetica" w:cs="Helvetica"/>
         </w:rPr>
-        <w:t>categorical value e.g “Metagenomic”, “Viral RNA”</w:t>
-      </w:r>
-    </w:p>
-    <w:p>
-      <w:pPr>
-        <w:widowControl w:val="0"/>
-        <w:tabs>
-          <w:tab w:val="left" w:pos="720"/>
-          <w:tab w:val="left" w:pos="1440"/>
-          <w:tab w:val="left" w:pos="2160"/>
-          <w:tab w:val="left" w:pos="2880"/>
-          <w:tab w:val="left" w:pos="3600"/>
-          <w:tab w:val="left" w:pos="4320"/>
-          <w:tab w:val="left" w:pos="5040"/>
-          <w:tab w:val="left" w:pos="5760"/>
-          <w:tab w:val="left" w:pos="6480"/>
-          <w:tab w:val="left" w:pos="7200"/>
-          <w:tab w:val="left" w:pos="7920"/>
-          <w:tab w:val="left" w:pos="8640"/>
-        </w:tabs>
-        <w:autoSpaceDE w:val="0"/>
-        <w:autoSpaceDN w:val="0"/>
-        <w:adjustRightInd w:val="0"/>
-        <w:rPr>
-          <w:rFonts w:ascii="Helvetica" w:hAnsi="Helvetica" w:cs="Helvetica"/>
-        </w:rPr>
-      </w:pPr>
+        <w:t xml:space="preserve">categorical value </w:t>
+      </w:r>
+      <w:proofErr w:type="spellStart"/>
+      <w:r>
+        <w:rPr>
+          <w:rFonts w:ascii="Helvetica" w:hAnsi="Helvetica" w:cs="Helvetica"/>
+        </w:rPr>
+        <w:t>e.g</w:t>
+      </w:r>
+      <w:proofErr w:type="spellEnd"/>
+      <w:r>
+        <w:rPr>
+          <w:rFonts w:ascii="Helvetica" w:hAnsi="Helvetica" w:cs="Helvetica"/>
+        </w:rPr>
+        <w:t xml:space="preserve"> “Metagenomic”, “Viral RNA”</w:t>
+      </w:r>
+    </w:p>
+    <w:p>
+      <w:pPr>
+        <w:widowControl w:val="0"/>
+        <w:tabs>
+          <w:tab w:val="left" w:pos="720"/>
+          <w:tab w:val="left" w:pos="1440"/>
+          <w:tab w:val="left" w:pos="2160"/>
+          <w:tab w:val="left" w:pos="2880"/>
+          <w:tab w:val="left" w:pos="3600"/>
+          <w:tab w:val="left" w:pos="4320"/>
+          <w:tab w:val="left" w:pos="5040"/>
+          <w:tab w:val="left" w:pos="5760"/>
+          <w:tab w:val="left" w:pos="6480"/>
+          <w:tab w:val="left" w:pos="7200"/>
+          <w:tab w:val="left" w:pos="7920"/>
+          <w:tab w:val="left" w:pos="8640"/>
+        </w:tabs>
+        <w:autoSpaceDE w:val="0"/>
+        <w:autoSpaceDN w:val="0"/>
+        <w:adjustRightInd w:val="0"/>
+        <w:rPr>
+          <w:rFonts w:ascii="Helvetica" w:hAnsi="Helvetica" w:cs="Helvetica"/>
+        </w:rPr>
+      </w:pPr>
+      <w:proofErr w:type="spellStart"/>
       <w:r>
         <w:rPr>
           <w:rFonts w:ascii="Helvetica" w:hAnsi="Helvetica" w:cs="Helvetica"/>
@@ -5451,6 +6110,7 @@
         </w:rPr>
         <w:t>libraryStrategy</w:t>
       </w:r>
+      <w:proofErr w:type="spellEnd"/>
       <w:r>
         <w:rPr>
           <w:rFonts w:ascii="Helvetica" w:hAnsi="Helvetica" w:cs="Helvetica"/>
@@ -5476,33 +6136,48 @@
         <w:rPr>
           <w:rFonts w:ascii="Helvetica" w:hAnsi="Helvetica" w:cs="Helvetica"/>
         </w:rPr>
-        <w:t>categorical value e.g “WGS”</w:t>
-      </w:r>
-    </w:p>
-    <w:p>
-      <w:pPr>
-        <w:widowControl w:val="0"/>
-        <w:tabs>
-          <w:tab w:val="left" w:pos="720"/>
-          <w:tab w:val="left" w:pos="1440"/>
-          <w:tab w:val="left" w:pos="2160"/>
-          <w:tab w:val="left" w:pos="2880"/>
-          <w:tab w:val="left" w:pos="3600"/>
-          <w:tab w:val="left" w:pos="4320"/>
-          <w:tab w:val="left" w:pos="5040"/>
-          <w:tab w:val="left" w:pos="5760"/>
-          <w:tab w:val="left" w:pos="6480"/>
-          <w:tab w:val="left" w:pos="7200"/>
-          <w:tab w:val="left" w:pos="7920"/>
-          <w:tab w:val="left" w:pos="8640"/>
-        </w:tabs>
-        <w:autoSpaceDE w:val="0"/>
-        <w:autoSpaceDN w:val="0"/>
-        <w:adjustRightInd w:val="0"/>
-        <w:rPr>
-          <w:rFonts w:ascii="Helvetica" w:hAnsi="Helvetica" w:cs="Helvetica"/>
-        </w:rPr>
-      </w:pPr>
+        <w:t xml:space="preserve">categorical value </w:t>
+      </w:r>
+      <w:proofErr w:type="spellStart"/>
+      <w:r>
+        <w:rPr>
+          <w:rFonts w:ascii="Helvetica" w:hAnsi="Helvetica" w:cs="Helvetica"/>
+        </w:rPr>
+        <w:t>e.g</w:t>
+      </w:r>
+      <w:proofErr w:type="spellEnd"/>
+      <w:r>
+        <w:rPr>
+          <w:rFonts w:ascii="Helvetica" w:hAnsi="Helvetica" w:cs="Helvetica"/>
+        </w:rPr>
+        <w:t xml:space="preserve"> “WGS”</w:t>
+      </w:r>
+    </w:p>
+    <w:p>
+      <w:pPr>
+        <w:widowControl w:val="0"/>
+        <w:tabs>
+          <w:tab w:val="left" w:pos="720"/>
+          <w:tab w:val="left" w:pos="1440"/>
+          <w:tab w:val="left" w:pos="2160"/>
+          <w:tab w:val="left" w:pos="2880"/>
+          <w:tab w:val="left" w:pos="3600"/>
+          <w:tab w:val="left" w:pos="4320"/>
+          <w:tab w:val="left" w:pos="5040"/>
+          <w:tab w:val="left" w:pos="5760"/>
+          <w:tab w:val="left" w:pos="6480"/>
+          <w:tab w:val="left" w:pos="7200"/>
+          <w:tab w:val="left" w:pos="7920"/>
+          <w:tab w:val="left" w:pos="8640"/>
+        </w:tabs>
+        <w:autoSpaceDE w:val="0"/>
+        <w:autoSpaceDN w:val="0"/>
+        <w:adjustRightInd w:val="0"/>
+        <w:rPr>
+          <w:rFonts w:ascii="Helvetica" w:hAnsi="Helvetica" w:cs="Helvetica"/>
+        </w:rPr>
+      </w:pPr>
+      <w:proofErr w:type="spellStart"/>
       <w:r>
         <w:rPr>
           <w:rFonts w:ascii="Helvetica" w:hAnsi="Helvetica" w:cs="Helvetica"/>
@@ -5511,6 +6186,7 @@
         </w:rPr>
         <w:t>librarySelection</w:t>
       </w:r>
+      <w:proofErr w:type="spellEnd"/>
       <w:r>
         <w:rPr>
           <w:rFonts w:ascii="Helvetica" w:hAnsi="Helvetica" w:cs="Helvetica"/>
@@ -5535,7 +6211,21 @@
         <w:rPr>
           <w:rFonts w:ascii="Helvetica" w:hAnsi="Helvetica" w:cs="Helvetica"/>
         </w:rPr>
-        <w:t>categorical value e.g “RANDOM”, “RT-PCR”</w:t>
+        <w:t xml:space="preserve">categorical value </w:t>
+      </w:r>
+      <w:proofErr w:type="spellStart"/>
+      <w:r>
+        <w:rPr>
+          <w:rFonts w:ascii="Helvetica" w:hAnsi="Helvetica" w:cs="Helvetica"/>
+        </w:rPr>
+        <w:t>e.g</w:t>
+      </w:r>
+      <w:proofErr w:type="spellEnd"/>
+      <w:r>
+        <w:rPr>
+          <w:rFonts w:ascii="Helvetica" w:hAnsi="Helvetica" w:cs="Helvetica"/>
+        </w:rPr>
+        <w:t xml:space="preserve"> “RANDOM”, “RT-PCR”</w:t>
       </w:r>
     </w:p>
     <w:p>
@@ -5563,6 +6253,7 @@
           <w:color w:val="000000"/>
         </w:rPr>
       </w:pPr>
+      <w:proofErr w:type="spellStart"/>
       <w:r>
         <w:rPr>
           <w:rFonts w:ascii="Helvetica" w:hAnsi="Helvetica" w:cs="Helvetica"/>
@@ -5571,6 +6262,7 @@
         </w:rPr>
         <w:t>libraryLayout</w:t>
       </w:r>
+      <w:proofErr w:type="spellEnd"/>
       <w:r>
         <w:rPr>
           <w:rFonts w:ascii="Helvetica" w:hAnsi="Helvetica" w:cs="Helvetica"/>
@@ -5595,7 +6287,21 @@
         <w:rPr>
           <w:rFonts w:ascii="Helvetica" w:hAnsi="Helvetica" w:cs="Helvetica"/>
         </w:rPr>
-        <w:t>categorical value e.g “PAIRED” “SINGLE”</w:t>
+        <w:t xml:space="preserve">categorical value </w:t>
+      </w:r>
+      <w:proofErr w:type="spellStart"/>
+      <w:r>
+        <w:rPr>
+          <w:rFonts w:ascii="Helvetica" w:hAnsi="Helvetica" w:cs="Helvetica"/>
+        </w:rPr>
+        <w:t>e.g</w:t>
+      </w:r>
+      <w:proofErr w:type="spellEnd"/>
+      <w:r>
+        <w:rPr>
+          <w:rFonts w:ascii="Helvetica" w:hAnsi="Helvetica" w:cs="Helvetica"/>
+        </w:rPr>
+        <w:t xml:space="preserve"> “PAIRED” “SINGLE”</w:t>
       </w:r>
     </w:p>
     <w:p>
@@ -5662,37 +6368,46 @@
         </w:rPr>
         <w:t xml:space="preserve">Sequencing platform group </w:t>
       </w:r>
-      <w:r>
-        <w:rPr>
-          <w:rFonts w:ascii="Helvetica" w:hAnsi="Helvetica" w:cs="Helvetica"/>
-        </w:rPr>
-        <w:t>e.g “Illumina”, “Nanopore”</w:t>
-      </w:r>
-    </w:p>
-    <w:p>
-      <w:pPr>
-        <w:widowControl w:val="0"/>
-        <w:tabs>
-          <w:tab w:val="left" w:pos="720"/>
-          <w:tab w:val="left" w:pos="1440"/>
-          <w:tab w:val="left" w:pos="2160"/>
-          <w:tab w:val="left" w:pos="2880"/>
-          <w:tab w:val="left" w:pos="3600"/>
-          <w:tab w:val="left" w:pos="4320"/>
-          <w:tab w:val="left" w:pos="5040"/>
-          <w:tab w:val="left" w:pos="5760"/>
-          <w:tab w:val="left" w:pos="6480"/>
-          <w:tab w:val="left" w:pos="7200"/>
-          <w:tab w:val="left" w:pos="7920"/>
-          <w:tab w:val="left" w:pos="8640"/>
-        </w:tabs>
-        <w:autoSpaceDE w:val="0"/>
-        <w:autoSpaceDN w:val="0"/>
-        <w:adjustRightInd w:val="0"/>
-        <w:rPr>
-          <w:rFonts w:ascii="Helvetica" w:hAnsi="Helvetica" w:cs="Helvetica"/>
-        </w:rPr>
-      </w:pPr>
+      <w:proofErr w:type="spellStart"/>
+      <w:r>
+        <w:rPr>
+          <w:rFonts w:ascii="Helvetica" w:hAnsi="Helvetica" w:cs="Helvetica"/>
+        </w:rPr>
+        <w:t>e.g</w:t>
+      </w:r>
+      <w:proofErr w:type="spellEnd"/>
+      <w:r>
+        <w:rPr>
+          <w:rFonts w:ascii="Helvetica" w:hAnsi="Helvetica" w:cs="Helvetica"/>
+        </w:rPr>
+        <w:t xml:space="preserve"> “Illumina”, “Nanopore”</w:t>
+      </w:r>
+    </w:p>
+    <w:p>
+      <w:pPr>
+        <w:widowControl w:val="0"/>
+        <w:tabs>
+          <w:tab w:val="left" w:pos="720"/>
+          <w:tab w:val="left" w:pos="1440"/>
+          <w:tab w:val="left" w:pos="2160"/>
+          <w:tab w:val="left" w:pos="2880"/>
+          <w:tab w:val="left" w:pos="3600"/>
+          <w:tab w:val="left" w:pos="4320"/>
+          <w:tab w:val="left" w:pos="5040"/>
+          <w:tab w:val="left" w:pos="5760"/>
+          <w:tab w:val="left" w:pos="6480"/>
+          <w:tab w:val="left" w:pos="7200"/>
+          <w:tab w:val="left" w:pos="7920"/>
+          <w:tab w:val="left" w:pos="8640"/>
+        </w:tabs>
+        <w:autoSpaceDE w:val="0"/>
+        <w:autoSpaceDN w:val="0"/>
+        <w:adjustRightInd w:val="0"/>
+        <w:rPr>
+          <w:rFonts w:ascii="Helvetica" w:hAnsi="Helvetica" w:cs="Helvetica"/>
+        </w:rPr>
+      </w:pPr>
+      <w:proofErr w:type="spellStart"/>
       <w:r>
         <w:rPr>
           <w:rFonts w:ascii="Helvetica" w:hAnsi="Helvetica" w:cs="Helvetica"/>
@@ -5701,6 +6416,7 @@
         </w:rPr>
         <w:t>platformModel</w:t>
       </w:r>
+      <w:proofErr w:type="spellEnd"/>
       <w:r>
         <w:rPr>
           <w:rFonts w:ascii="Helvetica" w:hAnsi="Helvetica" w:cs="Helvetica"/>
@@ -5733,11 +6449,55 @@
         </w:rPr>
         <w:t xml:space="preserve">Sequencing platform model </w:t>
       </w:r>
-      <w:r>
-        <w:rPr>
-          <w:rFonts w:ascii="Helvetica" w:hAnsi="Helvetica" w:cs="Helvetica"/>
-        </w:rPr>
-        <w:t xml:space="preserve">e.g “Illumina MiSeq” , ”GridION" </w:t>
+      <w:proofErr w:type="spellStart"/>
+      <w:r>
+        <w:rPr>
+          <w:rFonts w:ascii="Helvetica" w:hAnsi="Helvetica" w:cs="Helvetica"/>
+        </w:rPr>
+        <w:t>e.g</w:t>
+      </w:r>
+      <w:proofErr w:type="spellEnd"/>
+      <w:r>
+        <w:rPr>
+          <w:rFonts w:ascii="Helvetica" w:hAnsi="Helvetica" w:cs="Helvetica"/>
+        </w:rPr>
+        <w:t xml:space="preserve"> “Illumina </w:t>
+      </w:r>
+      <w:proofErr w:type="spellStart"/>
+      <w:r>
+        <w:rPr>
+          <w:rFonts w:ascii="Helvetica" w:hAnsi="Helvetica" w:cs="Helvetica"/>
+        </w:rPr>
+        <w:t>MiSeq</w:t>
+      </w:r>
+      <w:proofErr w:type="spellEnd"/>
+      <w:proofErr w:type="gramStart"/>
+      <w:r>
+        <w:rPr>
+          <w:rFonts w:ascii="Helvetica" w:hAnsi="Helvetica" w:cs="Helvetica"/>
+        </w:rPr>
+        <w:t>” ,</w:t>
+      </w:r>
+      <w:proofErr w:type="gramEnd"/>
+      <w:r>
+        <w:rPr>
+          <w:rFonts w:ascii="Helvetica" w:hAnsi="Helvetica" w:cs="Helvetica"/>
+        </w:rPr>
+        <w:t xml:space="preserve"> ”</w:t>
+      </w:r>
+      <w:proofErr w:type="spellStart"/>
+      <w:r>
+        <w:rPr>
+          <w:rFonts w:ascii="Helvetica" w:hAnsi="Helvetica" w:cs="Helvetica"/>
+        </w:rPr>
+        <w:t>GridION</w:t>
+      </w:r>
+      <w:proofErr w:type="spellEnd"/>
+      <w:r>
+        <w:rPr>
+          <w:rFonts w:ascii="Helvetica" w:hAnsi="Helvetica" w:cs="Helvetica"/>
+        </w:rPr>
+        <w:t xml:space="preserve">" </w:t>
       </w:r>
     </w:p>
     <w:p>
@@ -5809,6 +6569,7 @@
         </w:rPr>
         <w:tab/>
       </w:r>
+      <w:proofErr w:type="spellStart"/>
       <w:r>
         <w:rPr>
           <w:rFonts w:ascii="Helvetica" w:hAnsi="Helvetica" w:cs="Helvetica"/>
@@ -5817,6 +6578,7 @@
         </w:rPr>
         <w:t>experiment_info</w:t>
       </w:r>
+      <w:proofErr w:type="spellEnd"/>
       <w:r>
         <w:rPr>
           <w:rFonts w:ascii="Helvetica" w:hAnsi="Helvetica" w:cs="Helvetica"/>
@@ -5871,6 +6633,7 @@
         </w:rPr>
         <w:tab/>
       </w:r>
+      <w:proofErr w:type="spellStart"/>
       <w:r>
         <w:rPr>
           <w:rFonts w:ascii="Helvetica" w:hAnsi="Helvetica" w:cs="Helvetica"/>
@@ -5879,6 +6642,7 @@
         </w:rPr>
         <w:t>experimentId</w:t>
       </w:r>
+      <w:proofErr w:type="spellEnd"/>
       <w:r>
         <w:rPr>
           <w:rFonts w:ascii="Helvetica" w:hAnsi="Helvetica" w:cs="Helvetica"/>
@@ -5927,7 +6691,21 @@
         <w:rPr>
           <w:rFonts w:ascii="Helvetica" w:hAnsi="Helvetica" w:cs="Helvetica"/>
         </w:rPr>
-        <w:t>accession e.g "SRX7571571"</w:t>
+        <w:t xml:space="preserve">accession </w:t>
+      </w:r>
+      <w:proofErr w:type="spellStart"/>
+      <w:r>
+        <w:rPr>
+          <w:rFonts w:ascii="Helvetica" w:hAnsi="Helvetica" w:cs="Helvetica"/>
+        </w:rPr>
+        <w:t>e.g</w:t>
+      </w:r>
+      <w:proofErr w:type="spellEnd"/>
+      <w:r>
+        <w:rPr>
+          <w:rFonts w:ascii="Helvetica" w:hAnsi="Helvetica" w:cs="Helvetica"/>
+        </w:rPr>
+        <w:t xml:space="preserve"> "SRX7571571"</w:t>
       </w:r>
     </w:p>
     <w:p>
@@ -5960,6 +6738,7 @@
         </w:rPr>
         <w:tab/>
       </w:r>
+      <w:proofErr w:type="spellStart"/>
       <w:r>
         <w:rPr>
           <w:rFonts w:ascii="Helvetica" w:hAnsi="Helvetica" w:cs="Helvetica"/>
@@ -5968,6 +6747,7 @@
         </w:rPr>
         <w:t>study_info</w:t>
       </w:r>
+      <w:proofErr w:type="spellEnd"/>
       <w:r>
         <w:rPr>
           <w:rFonts w:ascii="Helvetica" w:hAnsi="Helvetica" w:cs="Helvetica"/>
@@ -6011,6 +6791,7 @@
         </w:rPr>
         <w:tab/>
       </w:r>
+      <w:proofErr w:type="spellStart"/>
       <w:r>
         <w:rPr>
           <w:rFonts w:ascii="Helvetica" w:hAnsi="Helvetica" w:cs="Helvetica"/>
@@ -6019,6 +6800,7 @@
         </w:rPr>
         <w:t>studyId</w:t>
       </w:r>
+      <w:proofErr w:type="spellEnd"/>
       <w:r>
         <w:rPr>
           <w:rFonts w:ascii="Helvetica" w:hAnsi="Helvetica" w:cs="Helvetica"/>
@@ -6031,12 +6813,14 @@
         </w:rPr>
         <w:t xml:space="preserve">alphanumeric ID External study reference/accession </w:t>
       </w:r>
+      <w:proofErr w:type="spellStart"/>
       <w:r>
         <w:rPr>
           <w:rFonts w:ascii="Helvetica" w:hAnsi="Helvetica" w:cs="Helvetica"/>
         </w:rPr>
         <w:t>e.g</w:t>
       </w:r>
+      <w:proofErr w:type="spellEnd"/>
       <w:r>
         <w:rPr>
           <w:rFonts w:ascii="Helvetica" w:hAnsi="Helvetica" w:cs="Helvetica"/>
@@ -6088,6 +6872,7 @@
         </w:rPr>
         <w:tab/>
       </w:r>
+      <w:proofErr w:type="spellStart"/>
       <w:r>
         <w:rPr>
           <w:rFonts w:ascii="Helvetica" w:hAnsi="Helvetica" w:cs="Helvetica"/>
@@ -6104,6 +6889,7 @@
         </w:rPr>
         <w:t>Title</w:t>
       </w:r>
+      <w:proofErr w:type="spellEnd"/>
       <w:r>
         <w:rPr>
           <w:rFonts w:ascii="Helvetica" w:hAnsi="Helvetica" w:cs="Helvetica"/>
@@ -6122,35 +6908,55 @@
         <w:rPr>
           <w:rFonts w:ascii="Helvetica" w:hAnsi="Helvetica" w:cs="Helvetica"/>
         </w:rPr>
-        <w:t xml:space="preserve"> string e.g ”Total RNA sequencing of BALF (human reads removed)”</w:t>
-      </w:r>
-    </w:p>
-    <w:p>
-      <w:pPr>
-        <w:widowControl w:val="0"/>
-        <w:tabs>
-          <w:tab w:val="left" w:pos="720"/>
-          <w:tab w:val="left" w:pos="1440"/>
-          <w:tab w:val="left" w:pos="2160"/>
-          <w:tab w:val="left" w:pos="2880"/>
-          <w:tab w:val="left" w:pos="3600"/>
-          <w:tab w:val="left" w:pos="4320"/>
-          <w:tab w:val="left" w:pos="5040"/>
-          <w:tab w:val="left" w:pos="5760"/>
-          <w:tab w:val="left" w:pos="6480"/>
-          <w:tab w:val="left" w:pos="7200"/>
-          <w:tab w:val="left" w:pos="7920"/>
-          <w:tab w:val="left" w:pos="8640"/>
-        </w:tabs>
-        <w:autoSpaceDE w:val="0"/>
-        <w:autoSpaceDN w:val="0"/>
-        <w:adjustRightInd w:val="0"/>
-        <w:rPr>
-          <w:rFonts w:ascii="Helvetica" w:hAnsi="Helvetica" w:cs="Helvetica"/>
-        </w:rPr>
-      </w:pPr>
-      <w:bookmarkStart w:id="0" w:name="_GoBack"/>
-      <w:bookmarkEnd w:id="0"/>
+        <w:t xml:space="preserve"> string </w:t>
+      </w:r>
+      <w:proofErr w:type="spellStart"/>
+      <w:proofErr w:type="gramStart"/>
+      <w:r>
+        <w:rPr>
+          <w:rFonts w:ascii="Helvetica" w:hAnsi="Helvetica" w:cs="Helvetica"/>
+        </w:rPr>
+        <w:t>e.g</w:t>
+      </w:r>
+      <w:proofErr w:type="spellEnd"/>
+      <w:r>
+        <w:rPr>
+          <w:rFonts w:ascii="Helvetica" w:hAnsi="Helvetica" w:cs="Helvetica"/>
+        </w:rPr>
+        <w:t xml:space="preserve"> ”Total</w:t>
+      </w:r>
+      <w:proofErr w:type="gramEnd"/>
+      <w:r>
+        <w:rPr>
+          <w:rFonts w:ascii="Helvetica" w:hAnsi="Helvetica" w:cs="Helvetica"/>
+        </w:rPr>
+        <w:t xml:space="preserve"> RNA sequencing of BALF (human reads removed)”</w:t>
+      </w:r>
+    </w:p>
+    <w:p>
+      <w:pPr>
+        <w:widowControl w:val="0"/>
+        <w:tabs>
+          <w:tab w:val="left" w:pos="720"/>
+          <w:tab w:val="left" w:pos="1440"/>
+          <w:tab w:val="left" w:pos="2160"/>
+          <w:tab w:val="left" w:pos="2880"/>
+          <w:tab w:val="left" w:pos="3600"/>
+          <w:tab w:val="left" w:pos="4320"/>
+          <w:tab w:val="left" w:pos="5040"/>
+          <w:tab w:val="left" w:pos="5760"/>
+          <w:tab w:val="left" w:pos="6480"/>
+          <w:tab w:val="left" w:pos="7200"/>
+          <w:tab w:val="left" w:pos="7920"/>
+          <w:tab w:val="left" w:pos="8640"/>
+        </w:tabs>
+        <w:autoSpaceDE w:val="0"/>
+        <w:autoSpaceDN w:val="0"/>
+        <w:adjustRightInd w:val="0"/>
+        <w:rPr>
+          <w:rFonts w:ascii="Helvetica" w:hAnsi="Helvetica" w:cs="Helvetica"/>
+        </w:rPr>
+      </w:pPr>
     </w:p>
     <w:p>
       <w:pPr>
@@ -6188,6 +6994,7 @@
         </w:rPr>
         <w:tab/>
       </w:r>
+      <w:proofErr w:type="spellStart"/>
       <w:r>
         <w:rPr>
           <w:rFonts w:ascii="Helvetica" w:hAnsi="Helvetica" w:cs="Helvetica"/>
@@ -6196,6 +7003,7 @@
         </w:rPr>
         <w:t>studyRef</w:t>
       </w:r>
+      <w:proofErr w:type="spellEnd"/>
       <w:r>
         <w:rPr>
           <w:rFonts w:ascii="Helvetica" w:hAnsi="Helvetica" w:cs="Helvetica"/>
@@ -6401,6 +7209,7 @@
           <w:rFonts w:ascii="Helvetica" w:hAnsi="Helvetica" w:cs="Helvetica"/>
         </w:rPr>
       </w:pPr>
+      <w:proofErr w:type="spellStart"/>
       <w:r>
         <w:rPr>
           <w:rFonts w:ascii="Helvetica" w:hAnsi="Helvetica" w:cs="Helvetica"/>
@@ -6409,6 +7218,7 @@
         </w:rPr>
         <w:t>variantId</w:t>
       </w:r>
+      <w:proofErr w:type="spellEnd"/>
       <w:r>
         <w:rPr>
           <w:rFonts w:ascii="Helvetica" w:hAnsi="Helvetica" w:cs="Helvetica"/>
@@ -6460,6 +7270,7 @@
           <w:rFonts w:ascii="Helvetica" w:hAnsi="Helvetica" w:cs="Helvetica"/>
         </w:rPr>
       </w:pPr>
+      <w:proofErr w:type="spellStart"/>
       <w:r>
         <w:rPr>
           <w:rFonts w:ascii="Helvetica" w:hAnsi="Helvetica" w:cs="Helvetica"/>
@@ -6468,6 +7279,7 @@
         </w:rPr>
         <w:t>runId</w:t>
       </w:r>
+      <w:proofErr w:type="spellEnd"/>
       <w:r>
         <w:rPr>
           <w:rFonts w:ascii="Helvetica" w:hAnsi="Helvetica" w:cs="Helvetica"/>
@@ -6519,6 +7331,7 @@
           <w:rFonts w:ascii="Helvetica" w:hAnsi="Helvetica" w:cs="Helvetica"/>
         </w:rPr>
       </w:pPr>
+      <w:proofErr w:type="spellStart"/>
       <w:r>
         <w:rPr>
           <w:rFonts w:ascii="Helvetica" w:hAnsi="Helvetica" w:cs="Helvetica"/>
@@ -6527,6 +7340,7 @@
         </w:rPr>
         <w:t>variantCaller</w:t>
       </w:r>
+      <w:proofErr w:type="spellEnd"/>
       <w:r>
         <w:rPr>
           <w:rFonts w:ascii="Helvetica" w:hAnsi="Helvetica" w:cs="Helvetica"/>
@@ -6553,18 +7367,28 @@
         </w:rPr>
         <w:t xml:space="preserve">categorical value </w:t>
       </w:r>
-      <w:r>
-        <w:rPr>
-          <w:rFonts w:ascii="Helvetica" w:hAnsi="Helvetica" w:cs="Helvetica"/>
-        </w:rPr>
-        <w:t xml:space="preserve">e.g GATK </w:t>
-      </w:r>
+      <w:proofErr w:type="spellStart"/>
+      <w:r>
+        <w:rPr>
+          <w:rFonts w:ascii="Helvetica" w:hAnsi="Helvetica" w:cs="Helvetica"/>
+        </w:rPr>
+        <w:t>e.g</w:t>
+      </w:r>
+      <w:proofErr w:type="spellEnd"/>
+      <w:r>
+        <w:rPr>
+          <w:rFonts w:ascii="Helvetica" w:hAnsi="Helvetica" w:cs="Helvetica"/>
+        </w:rPr>
+        <w:t xml:space="preserve"> GATK </w:t>
+      </w:r>
+      <w:proofErr w:type="spellStart"/>
       <w:r>
         <w:rPr>
           <w:rFonts w:ascii="Helvetica" w:hAnsi="Helvetica" w:cs="Helvetica"/>
         </w:rPr>
         <w:t>vxx</w:t>
       </w:r>
+      <w:proofErr w:type="spellEnd"/>
     </w:p>
     <w:p>
       <w:pPr>
@@ -6591,6 +7415,7 @@
           <w:color w:val="800080"/>
         </w:rPr>
       </w:pPr>
+      <w:proofErr w:type="spellStart"/>
       <w:r>
         <w:rPr>
           <w:rFonts w:ascii="Helvetica" w:hAnsi="Helvetica" w:cs="Helvetica"/>
@@ -6598,6 +7423,7 @@
         </w:rPr>
         <w:t>biosampleId</w:t>
       </w:r>
+      <w:proofErr w:type="spellEnd"/>
       <w:r>
         <w:rPr>
           <w:rFonts w:ascii="Helvetica" w:hAnsi="Helvetica" w:cs="Helvetica"/>
@@ -6649,6 +7475,7 @@
           <w:rFonts w:ascii="Helvetica" w:hAnsi="Helvetica" w:cs="Helvetica"/>
         </w:rPr>
       </w:pPr>
+      <w:proofErr w:type="spellStart"/>
       <w:r>
         <w:rPr>
           <w:rFonts w:ascii="Helvetica" w:hAnsi="Helvetica" w:cs="Helvetica"/>
@@ -6656,6 +7483,7 @@
         </w:rPr>
         <w:t>individualId</w:t>
       </w:r>
+      <w:proofErr w:type="spellEnd"/>
       <w:r>
         <w:rPr>
           <w:rFonts w:ascii="Helvetica" w:hAnsi="Helvetica" w:cs="Helvetica"/>
@@ -6707,6 +7535,7 @@
           <w:rFonts w:ascii="Helvetica" w:hAnsi="Helvetica" w:cs="Helvetica"/>
         </w:rPr>
       </w:pPr>
+      <w:proofErr w:type="spellStart"/>
       <w:r>
         <w:rPr>
           <w:rFonts w:ascii="Helvetica" w:hAnsi="Helvetica" w:cs="Helvetica"/>
@@ -6715,6 +7544,7 @@
         </w:rPr>
         <w:t>variantFrequency</w:t>
       </w:r>
+      <w:proofErr w:type="spellEnd"/>
       <w:r>
         <w:rPr>
           <w:rFonts w:ascii="Helvetica" w:hAnsi="Helvetica" w:cs="Helvetica"/>
@@ -6798,6 +7628,7 @@
           <w:rFonts w:ascii="Helvetica" w:hAnsi="Helvetica" w:cs="Helvetica"/>
         </w:rPr>
       </w:pPr>
+      <w:proofErr w:type="spellStart"/>
       <w:r>
         <w:rPr>
           <w:rFonts w:ascii="Helvetica" w:hAnsi="Helvetica" w:cs="Helvetica"/>
@@ -6805,31 +7636,33 @@
         </w:rPr>
         <w:t>alleleOrigin</w:t>
       </w:r>
-    </w:p>
-    <w:p>
-      <w:pPr>
-        <w:widowControl w:val="0"/>
-        <w:tabs>
-          <w:tab w:val="left" w:pos="720"/>
-          <w:tab w:val="left" w:pos="1440"/>
-          <w:tab w:val="left" w:pos="2160"/>
-          <w:tab w:val="left" w:pos="2880"/>
-          <w:tab w:val="left" w:pos="3600"/>
-          <w:tab w:val="left" w:pos="4320"/>
-          <w:tab w:val="left" w:pos="5040"/>
-          <w:tab w:val="left" w:pos="5760"/>
-          <w:tab w:val="left" w:pos="6480"/>
-          <w:tab w:val="left" w:pos="7200"/>
-          <w:tab w:val="left" w:pos="7920"/>
-          <w:tab w:val="left" w:pos="8640"/>
-        </w:tabs>
-        <w:autoSpaceDE w:val="0"/>
-        <w:autoSpaceDN w:val="0"/>
-        <w:adjustRightInd w:val="0"/>
-        <w:rPr>
-          <w:rFonts w:ascii="Helvetica" w:hAnsi="Helvetica" w:cs="Helvetica"/>
-        </w:rPr>
-      </w:pPr>
+      <w:proofErr w:type="spellEnd"/>
+    </w:p>
+    <w:p>
+      <w:pPr>
+        <w:widowControl w:val="0"/>
+        <w:tabs>
+          <w:tab w:val="left" w:pos="720"/>
+          <w:tab w:val="left" w:pos="1440"/>
+          <w:tab w:val="left" w:pos="2160"/>
+          <w:tab w:val="left" w:pos="2880"/>
+          <w:tab w:val="left" w:pos="3600"/>
+          <w:tab w:val="left" w:pos="4320"/>
+          <w:tab w:val="left" w:pos="5040"/>
+          <w:tab w:val="left" w:pos="5760"/>
+          <w:tab w:val="left" w:pos="6480"/>
+          <w:tab w:val="left" w:pos="7200"/>
+          <w:tab w:val="left" w:pos="7920"/>
+          <w:tab w:val="left" w:pos="8640"/>
+        </w:tabs>
+        <w:autoSpaceDE w:val="0"/>
+        <w:autoSpaceDN w:val="0"/>
+        <w:adjustRightInd w:val="0"/>
+        <w:rPr>
+          <w:rFonts w:ascii="Helvetica" w:hAnsi="Helvetica" w:cs="Helvetica"/>
+        </w:rPr>
+      </w:pPr>
+      <w:proofErr w:type="spellStart"/>
       <w:r>
         <w:rPr>
           <w:rFonts w:ascii="Helvetica" w:hAnsi="Helvetica" w:cs="Helvetica"/>
@@ -6837,6 +7670,7 @@
         </w:rPr>
         <w:t>clinicalRelevance</w:t>
       </w:r>
+      <w:proofErr w:type="spellEnd"/>
       <w:r>
         <w:rPr>
           <w:rFonts w:ascii="Helvetica" w:hAnsi="Helvetica" w:cs="Helvetica"/>
@@ -6874,6 +7708,7 @@
         </w:rPr>
         <w:tab/>
       </w:r>
+      <w:proofErr w:type="spellStart"/>
       <w:r>
         <w:rPr>
           <w:rFonts w:ascii="Helvetica" w:hAnsi="Helvetica" w:cs="Helvetica"/>
@@ -6881,6 +7716,7 @@
         </w:rPr>
         <w:t>disieaseId</w:t>
       </w:r>
+      <w:proofErr w:type="spellEnd"/>
       <w:r>
         <w:rPr>
           <w:rFonts w:ascii="Helvetica" w:hAnsi="Helvetica" w:cs="Helvetica"/>
@@ -6918,6 +7754,7 @@
         </w:rPr>
         <w:tab/>
       </w:r>
+      <w:proofErr w:type="spellStart"/>
       <w:r>
         <w:rPr>
           <w:rFonts w:ascii="Helvetica" w:hAnsi="Helvetica" w:cs="Helvetica"/>
@@ -6926,6 +7763,7 @@
         </w:rPr>
         <w:t>clinicalEffect</w:t>
       </w:r>
+      <w:proofErr w:type="spellEnd"/>
       <w:r>
         <w:rPr>
           <w:rFonts w:ascii="Helvetica" w:hAnsi="Helvetica" w:cs="Helvetica"/>
@@ -7112,7 +7950,6 @@
           <w:bCs/>
           <w:color w:val="800080"/>
         </w:rPr>
-        <w:lastRenderedPageBreak/>
         <w:t xml:space="preserve">Encounter </w:t>
       </w:r>
     </w:p>
@@ -7140,6 +7977,7 @@
           <w:rFonts w:ascii="Helvetica" w:hAnsi="Helvetica" w:cs="Helvetica"/>
         </w:rPr>
       </w:pPr>
+      <w:proofErr w:type="spellStart"/>
       <w:r>
         <w:rPr>
           <w:rFonts w:ascii="Helvetica" w:hAnsi="Helvetica" w:cs="Helvetica"/>
@@ -7148,6 +7986,7 @@
         </w:rPr>
         <w:t>encounterID</w:t>
       </w:r>
+      <w:proofErr w:type="spellEnd"/>
       <w:r>
         <w:rPr>
           <w:rFonts w:ascii="Helvetica" w:hAnsi="Helvetica" w:cs="Helvetica"/>
@@ -7185,6 +8024,7 @@
           <w:rFonts w:ascii="Helvetica" w:hAnsi="Helvetica" w:cs="Helvetica"/>
         </w:rPr>
       </w:pPr>
+      <w:proofErr w:type="spellStart"/>
       <w:r>
         <w:rPr>
           <w:rFonts w:ascii="Helvetica" w:hAnsi="Helvetica" w:cs="Helvetica"/>
@@ -7193,6 +8033,7 @@
         </w:rPr>
         <w:t>encounterDate</w:t>
       </w:r>
+      <w:proofErr w:type="spellEnd"/>
       <w:r>
         <w:rPr>
           <w:rFonts w:ascii="Helvetica" w:hAnsi="Helvetica" w:cs="Helvetica"/>
@@ -7230,6 +8071,7 @@
           <w:rFonts w:ascii="Helvetica" w:hAnsi="Helvetica" w:cs="Helvetica"/>
         </w:rPr>
       </w:pPr>
+      <w:proofErr w:type="spellStart"/>
       <w:r>
         <w:rPr>
           <w:rFonts w:ascii="Helvetica" w:hAnsi="Helvetica" w:cs="Helvetica"/>
@@ -7238,6 +8080,7 @@
         </w:rPr>
         <w:t>ageAtEncounter</w:t>
       </w:r>
+      <w:proofErr w:type="spellEnd"/>
       <w:r>
         <w:rPr>
           <w:rFonts w:ascii="Helvetica" w:hAnsi="Helvetica" w:cs="Helvetica"/>
@@ -7312,35 +8155,49 @@
           <w:rFonts w:ascii="Helvetica" w:hAnsi="Helvetica" w:cs="Helvetica"/>
         </w:rPr>
         <w:tab/>
-        <w:t>ageGroup categorical value (ontology ID)</w:t>
-      </w:r>
-    </w:p>
-    <w:p>
-      <w:pPr>
-        <w:widowControl w:val="0"/>
-        <w:tabs>
-          <w:tab w:val="left" w:pos="720"/>
-          <w:tab w:val="left" w:pos="1440"/>
-          <w:tab w:val="left" w:pos="2160"/>
-          <w:tab w:val="left" w:pos="2880"/>
-          <w:tab w:val="left" w:pos="3600"/>
-          <w:tab w:val="left" w:pos="4320"/>
-          <w:tab w:val="left" w:pos="5040"/>
-          <w:tab w:val="left" w:pos="5760"/>
-          <w:tab w:val="left" w:pos="6480"/>
-          <w:tab w:val="left" w:pos="7200"/>
-          <w:tab w:val="left" w:pos="7920"/>
-          <w:tab w:val="left" w:pos="8640"/>
-        </w:tabs>
-        <w:autoSpaceDE w:val="0"/>
-        <w:autoSpaceDN w:val="0"/>
-        <w:adjustRightInd w:val="0"/>
-        <w:rPr>
-          <w:rFonts w:ascii="Helvetica" w:hAnsi="Helvetica" w:cs="Helvetica"/>
-          <w:color w:val="4472C4" w:themeColor="accent1"/>
-          <w:u w:val="single"/>
-        </w:rPr>
-      </w:pPr>
+      </w:r>
+      <w:proofErr w:type="spellStart"/>
+      <w:r>
+        <w:rPr>
+          <w:rFonts w:ascii="Helvetica" w:hAnsi="Helvetica" w:cs="Helvetica"/>
+        </w:rPr>
+        <w:t>ageGroup</w:t>
+      </w:r>
+      <w:proofErr w:type="spellEnd"/>
+      <w:r>
+        <w:rPr>
+          <w:rFonts w:ascii="Helvetica" w:hAnsi="Helvetica" w:cs="Helvetica"/>
+        </w:rPr>
+        <w:t xml:space="preserve"> categorical value (ontology ID)</w:t>
+      </w:r>
+    </w:p>
+    <w:p>
+      <w:pPr>
+        <w:widowControl w:val="0"/>
+        <w:tabs>
+          <w:tab w:val="left" w:pos="720"/>
+          <w:tab w:val="left" w:pos="1440"/>
+          <w:tab w:val="left" w:pos="2160"/>
+          <w:tab w:val="left" w:pos="2880"/>
+          <w:tab w:val="left" w:pos="3600"/>
+          <w:tab w:val="left" w:pos="4320"/>
+          <w:tab w:val="left" w:pos="5040"/>
+          <w:tab w:val="left" w:pos="5760"/>
+          <w:tab w:val="left" w:pos="6480"/>
+          <w:tab w:val="left" w:pos="7200"/>
+          <w:tab w:val="left" w:pos="7920"/>
+          <w:tab w:val="left" w:pos="8640"/>
+        </w:tabs>
+        <w:autoSpaceDE w:val="0"/>
+        <w:autoSpaceDN w:val="0"/>
+        <w:adjustRightInd w:val="0"/>
+        <w:rPr>
+          <w:rFonts w:ascii="Helvetica" w:hAnsi="Helvetica" w:cs="Helvetica"/>
+          <w:color w:val="4472C4" w:themeColor="accent1"/>
+          <w:u w:val="single"/>
+        </w:rPr>
+      </w:pPr>
+      <w:proofErr w:type="spellStart"/>
       <w:r>
         <w:rPr>
           <w:rFonts w:ascii="Helvetica" w:hAnsi="Helvetica" w:cs="Helvetica"/>
@@ -7349,19 +8206,29 @@
         </w:rPr>
         <w:t>clinicalFindings</w:t>
       </w:r>
-      <w:r>
-        <w:rPr>
-          <w:rFonts w:ascii="Helvetica" w:hAnsi="Helvetica" w:cs="Helvetica"/>
-          <w:color w:val="4472C4" w:themeColor="accent1"/>
-        </w:rPr>
-        <w:t xml:space="preserve"> </w:t>
-      </w:r>
+      <w:proofErr w:type="spellEnd"/>
+      <w:r>
+        <w:rPr>
+          <w:rFonts w:ascii="Helvetica" w:hAnsi="Helvetica" w:cs="Helvetica"/>
+          <w:color w:val="4472C4" w:themeColor="accent1"/>
+        </w:rPr>
+        <w:t xml:space="preserve"> </w:t>
+      </w:r>
+      <w:proofErr w:type="gramStart"/>
       <w:r>
         <w:rPr>
           <w:rFonts w:ascii="Helvetica" w:hAnsi="Helvetica" w:cs="Helvetica"/>
           <w:color w:val="000000" w:themeColor="text1"/>
         </w:rPr>
-        <w:t>Non quantifiable or not quantified clinical findings</w:t>
+        <w:t>Non quantifiable</w:t>
+      </w:r>
+      <w:proofErr w:type="gramEnd"/>
+      <w:r>
+        <w:rPr>
+          <w:rFonts w:ascii="Helvetica" w:hAnsi="Helvetica" w:cs="Helvetica"/>
+          <w:color w:val="000000" w:themeColor="text1"/>
+        </w:rPr>
+        <w:t xml:space="preserve"> or not quantified clinical findings</w:t>
       </w:r>
     </w:p>
     <w:p>
@@ -7412,7 +8279,21 @@
         <w:rPr>
           <w:rFonts w:ascii="Helvetica" w:hAnsi="Helvetica" w:cs="Helvetica"/>
         </w:rPr>
-        <w:t xml:space="preserve"> eg: </w:t>
+        <w:t xml:space="preserve"> </w:t>
+      </w:r>
+      <w:proofErr w:type="spellStart"/>
+      <w:r>
+        <w:rPr>
+          <w:rFonts w:ascii="Helvetica" w:hAnsi="Helvetica" w:cs="Helvetica"/>
+        </w:rPr>
+        <w:t>eg</w:t>
+      </w:r>
+      <w:proofErr w:type="spellEnd"/>
+      <w:r>
+        <w:rPr>
+          <w:rFonts w:ascii="Helvetica" w:hAnsi="Helvetica" w:cs="Helvetica"/>
+        </w:rPr>
+        <w:t xml:space="preserve">: </w:t>
       </w:r>
       <w:r>
         <w:rPr>
@@ -7477,7 +8358,21 @@
         <w:rPr>
           <w:rFonts w:ascii="Helvetica" w:hAnsi="Helvetica" w:cs="Helvetica"/>
         </w:rPr>
-        <w:t xml:space="preserve"> e.g </w:t>
+        <w:t xml:space="preserve"> </w:t>
+      </w:r>
+      <w:proofErr w:type="spellStart"/>
+      <w:r>
+        <w:rPr>
+          <w:rFonts w:ascii="Helvetica" w:hAnsi="Helvetica" w:cs="Helvetica"/>
+        </w:rPr>
+        <w:t>e.g</w:t>
+      </w:r>
+      <w:proofErr w:type="spellEnd"/>
+      <w:r>
+        <w:rPr>
+          <w:rFonts w:ascii="Helvetica" w:hAnsi="Helvetica" w:cs="Helvetica"/>
+        </w:rPr>
+        <w:t xml:space="preserve"> </w:t>
       </w:r>
       <w:r>
         <w:rPr>
@@ -7669,6 +8564,7 @@
         </w:rPr>
         <w:tab/>
       </w:r>
+      <w:proofErr w:type="gramStart"/>
       <w:r>
         <w:rPr>
           <w:rFonts w:ascii="Helvetica" w:hAnsi="Helvetica" w:cs="Helvetica"/>
@@ -7677,6 +8573,7 @@
         </w:rPr>
         <w:t>units</w:t>
       </w:r>
+      <w:proofErr w:type="gramEnd"/>
       <w:r>
         <w:rPr>
           <w:rFonts w:ascii="Helvetica" w:hAnsi="Helvetica" w:cs="Helvetica"/>

</xml_diff>

<commit_message>
added minor changes in names plus an annotation field that wasnt before but dietmar is provinding, updated in mapping doc
</commit_message>
<xml_diff>
--- a/Beaconv2_schema_updates_for_dev.docx
+++ b/Beaconv2_schema_updates_for_dev.docx
@@ -394,8 +394,6 @@
         </w:rPr>
         <w:tab/>
       </w:r>
-      <w:bookmarkStart w:id="0" w:name="_GoBack"/>
-      <w:bookmarkEnd w:id="0"/>
     </w:p>
     <w:p>
       <w:pPr>
@@ -4541,7 +4539,6 @@
         <w:adjustRightInd w:val="0"/>
         <w:rPr>
           <w:rFonts w:ascii="Helvetica" w:hAnsi="Helvetica" w:cs="Helvetica"/>
-          <w:color w:val="FF0000"/>
         </w:rPr>
       </w:pPr>
       <w:proofErr w:type="spellStart"/>
@@ -4612,32 +4609,31 @@
         <w:rPr>
           <w:rFonts w:ascii="Helvetica" w:hAnsi="Helvetica" w:cs="Helvetica"/>
         </w:rPr>
-        <w:t xml:space="preserve">list of </w:t>
-      </w:r>
-    </w:p>
-    <w:p>
-      <w:pPr>
-        <w:widowControl w:val="0"/>
-        <w:tabs>
-          <w:tab w:val="left" w:pos="720"/>
-          <w:tab w:val="left" w:pos="1440"/>
-          <w:tab w:val="left" w:pos="2160"/>
-          <w:tab w:val="left" w:pos="2880"/>
-          <w:tab w:val="left" w:pos="3600"/>
-          <w:tab w:val="left" w:pos="4320"/>
-          <w:tab w:val="left" w:pos="5040"/>
-          <w:tab w:val="left" w:pos="5760"/>
-          <w:tab w:val="left" w:pos="6480"/>
-          <w:tab w:val="left" w:pos="7200"/>
-          <w:tab w:val="left" w:pos="7920"/>
-          <w:tab w:val="left" w:pos="8640"/>
-        </w:tabs>
-        <w:autoSpaceDE w:val="0"/>
-        <w:autoSpaceDN w:val="0"/>
-        <w:adjustRightInd w:val="0"/>
-        <w:rPr>
-          <w:rFonts w:ascii="Helvetica" w:hAnsi="Helvetica" w:cs="Helvetica"/>
-          <w:color w:val="FF0000"/>
+        <w:t>list of:</w:t>
+      </w:r>
+    </w:p>
+    <w:p>
+      <w:pPr>
+        <w:widowControl w:val="0"/>
+        <w:tabs>
+          <w:tab w:val="left" w:pos="720"/>
+          <w:tab w:val="left" w:pos="1440"/>
+          <w:tab w:val="left" w:pos="2160"/>
+          <w:tab w:val="left" w:pos="2880"/>
+          <w:tab w:val="left" w:pos="3600"/>
+          <w:tab w:val="left" w:pos="4320"/>
+          <w:tab w:val="left" w:pos="5040"/>
+          <w:tab w:val="left" w:pos="5760"/>
+          <w:tab w:val="left" w:pos="6480"/>
+          <w:tab w:val="left" w:pos="7200"/>
+          <w:tab w:val="left" w:pos="7920"/>
+          <w:tab w:val="left" w:pos="8640"/>
+        </w:tabs>
+        <w:autoSpaceDE w:val="0"/>
+        <w:autoSpaceDN w:val="0"/>
+        <w:adjustRightInd w:val="0"/>
+        <w:rPr>
+          <w:rFonts w:ascii="Helvetica" w:hAnsi="Helvetica" w:cs="Helvetica"/>
         </w:rPr>
       </w:pPr>
       <w:r>
@@ -4647,13 +4643,14 @@
         </w:rPr>
         <w:tab/>
       </w:r>
+      <w:proofErr w:type="spellStart"/>
       <w:r>
         <w:rPr>
           <w:rFonts w:ascii="Helvetica" w:hAnsi="Helvetica" w:cs="Helvetica"/>
           <w:color w:val="4472C4" w:themeColor="accent1"/>
           <w:u w:val="single"/>
         </w:rPr>
-        <w:t>c</w:t>
+        <w:t>featureC</w:t>
       </w:r>
       <w:r>
         <w:rPr>
@@ -4663,42 +4660,43 @@
         </w:rPr>
         <w:t>lass</w:t>
       </w:r>
-      <w:r>
-        <w:rPr>
-          <w:rFonts w:ascii="Helvetica" w:hAnsi="Helvetica" w:cs="Helvetica"/>
-        </w:rPr>
-        <w:t xml:space="preserve"> </w:t>
-      </w:r>
-      <w:r>
-        <w:rPr>
-          <w:rFonts w:ascii="Helvetica" w:hAnsi="Helvetica" w:cs="Helvetica"/>
-        </w:rPr>
-        <w:t>categorical value</w:t>
-      </w:r>
-      <w:r>
-        <w:rPr>
-          <w:rFonts w:ascii="Helvetica" w:hAnsi="Helvetica" w:cs="Helvetica"/>
-        </w:rPr>
-        <w:t>(s)</w:t>
-      </w:r>
-      <w:r>
-        <w:rPr>
-          <w:rFonts w:ascii="Helvetica" w:hAnsi="Helvetica" w:cs="Helvetica"/>
-        </w:rPr>
-        <w:t xml:space="preserve"> (ontology ID) </w:t>
-      </w:r>
-      <w:r>
-        <w:rPr>
-          <w:rFonts w:ascii="Helvetica" w:hAnsi="Helvetica" w:cs="Helvetica"/>
-        </w:rPr>
-        <w:t xml:space="preserve">Class of genomic regions altered by the variant </w:t>
-      </w:r>
-      <w:proofErr w:type="spellStart"/>
-      <w:r>
-        <w:rPr>
-          <w:rFonts w:ascii="Helvetica" w:hAnsi="Helvetica" w:cs="Helvetica"/>
-        </w:rPr>
-        <w:t>eg</w:t>
+      <w:proofErr w:type="spellEnd"/>
+      <w:r>
+        <w:rPr>
+          <w:rFonts w:ascii="Helvetica" w:hAnsi="Helvetica" w:cs="Helvetica"/>
+        </w:rPr>
+        <w:t xml:space="preserve"> </w:t>
+      </w:r>
+      <w:r>
+        <w:rPr>
+          <w:rFonts w:ascii="Helvetica" w:hAnsi="Helvetica" w:cs="Helvetica"/>
+        </w:rPr>
+        <w:t xml:space="preserve">categorical value(s) </w:t>
+      </w:r>
+      <w:r>
+        <w:rPr>
+          <w:rFonts w:ascii="Helvetica" w:hAnsi="Helvetica" w:cs="Helvetica"/>
+        </w:rPr>
+        <w:t>ID</w:t>
+      </w:r>
+      <w:r>
+        <w:rPr>
+          <w:rFonts w:ascii="Helvetica" w:hAnsi="Helvetica" w:cs="Helvetica"/>
+        </w:rPr>
+        <w:t>s</w:t>
+      </w:r>
+      <w:r>
+        <w:rPr>
+          <w:rFonts w:ascii="Helvetica" w:hAnsi="Helvetica" w:cs="Helvetica"/>
+        </w:rPr>
+        <w:t xml:space="preserve"> </w:t>
+      </w:r>
+      <w:proofErr w:type="spellStart"/>
+      <w:r>
+        <w:rPr>
+          <w:rFonts w:ascii="Helvetica" w:hAnsi="Helvetica" w:cs="Helvetica"/>
+        </w:rPr>
+        <w:t>e.g</w:t>
       </w:r>
       <w:proofErr w:type="spellEnd"/>
       <w:r>
@@ -4717,7 +4715,7 @@
         <w:rPr>
           <w:rFonts w:ascii="Helvetica" w:hAnsi="Helvetica" w:cs="Helvetica"/>
         </w:rPr>
-        <w:t>protein coding</w:t>
+        <w:t>gene</w:t>
       </w:r>
       <w:r>
         <w:rPr>
@@ -4729,56 +4727,40 @@
         <w:rPr>
           <w:rFonts w:ascii="Helvetica" w:hAnsi="Helvetica" w:cs="Helvetica"/>
         </w:rPr>
-        <w:t xml:space="preserve">, </w:t>
-      </w:r>
-      <w:r>
-        <w:rPr>
-          <w:rFonts w:ascii="Helvetica" w:hAnsi="Helvetica" w:cs="Helvetica"/>
-        </w:rPr>
-        <w:t>“</w:t>
-      </w:r>
-      <w:r>
-        <w:rPr>
-          <w:rFonts w:ascii="Helvetica" w:hAnsi="Helvetica" w:cs="Helvetica"/>
-        </w:rPr>
-        <w:t>intergenic</w:t>
-      </w:r>
-      <w:r>
-        <w:rPr>
-          <w:rFonts w:ascii="Helvetica" w:hAnsi="Helvetica" w:cs="Helvetica"/>
-        </w:rPr>
-        <w:t>”</w:t>
-      </w:r>
-      <w:r>
-        <w:rPr>
-          <w:rFonts w:ascii="Helvetica" w:hAnsi="Helvetica" w:cs="Helvetica"/>
-        </w:rPr>
-        <w:t xml:space="preserve">, </w:t>
-      </w:r>
-      <w:r>
-        <w:rPr>
-          <w:rFonts w:ascii="Helvetica" w:hAnsi="Helvetica" w:cs="Helvetica"/>
-        </w:rPr>
-        <w:t>“</w:t>
-      </w:r>
-      <w:r>
-        <w:rPr>
-          <w:rFonts w:ascii="Helvetica" w:hAnsi="Helvetica" w:cs="Helvetica"/>
-        </w:rPr>
-        <w:t>untranslated region</w:t>
-      </w:r>
-      <w:r>
-        <w:rPr>
-          <w:rFonts w:ascii="Helvetica" w:hAnsi="Helvetica" w:cs="Helvetica"/>
-        </w:rPr>
-        <w:t>”</w:t>
-      </w:r>
-      <w:r>
-        <w:rPr>
-          <w:rFonts w:ascii="Helvetica" w:hAnsi="Helvetica" w:cs="Helvetica"/>
-        </w:rPr>
-        <w:t>, “transcript”</w:t>
-      </w:r>
+        <w:t>,</w:t>
+      </w:r>
+      <w:r>
+        <w:rPr>
+          <w:rFonts w:ascii="Helvetica" w:hAnsi="Helvetica" w:cs="Helvetica"/>
+        </w:rPr>
+        <w:t xml:space="preserve"> “protein coding transcript”,</w:t>
+      </w:r>
+      <w:r>
+        <w:rPr>
+          <w:rFonts w:ascii="Helvetica" w:hAnsi="Helvetica" w:cs="Helvetica"/>
+        </w:rPr>
+        <w:t xml:space="preserve"> </w:t>
+      </w:r>
+      <w:r>
+        <w:rPr>
+          <w:rFonts w:ascii="Helvetica" w:hAnsi="Helvetica" w:cs="Helvetica"/>
+        </w:rPr>
+        <w:t>“non</w:t>
+      </w:r>
+      <w:r>
+        <w:rPr>
+          <w:rFonts w:ascii="Helvetica" w:hAnsi="Helvetica" w:cs="Helvetica"/>
+        </w:rPr>
+        <w:t>-</w:t>
+      </w:r>
+      <w:r>
+        <w:rPr>
+          <w:rFonts w:ascii="Helvetica" w:hAnsi="Helvetica" w:cs="Helvetica"/>
+        </w:rPr>
+        <w:t>coding transcript”</w:t>
+      </w:r>
+      <w:bookmarkStart w:id="0" w:name="_GoBack"/>
+      <w:bookmarkEnd w:id="0"/>
     </w:p>
     <w:p>
       <w:pPr>
@@ -4856,21 +4838,7 @@
         <w:rPr>
           <w:rFonts w:ascii="Helvetica" w:hAnsi="Helvetica" w:cs="Helvetica"/>
         </w:rPr>
-        <w:t xml:space="preserve">genes, genomic regions, </w:t>
-      </w:r>
-      <w:proofErr w:type="spellStart"/>
-      <w:r>
-        <w:rPr>
-          <w:rFonts w:ascii="Helvetica" w:hAnsi="Helvetica" w:cs="Helvetica"/>
-        </w:rPr>
-        <w:t>subgenomic</w:t>
-      </w:r>
-      <w:proofErr w:type="spellEnd"/>
-      <w:r>
-        <w:rPr>
-          <w:rFonts w:ascii="Helvetica" w:hAnsi="Helvetica" w:cs="Helvetica"/>
-        </w:rPr>
-        <w:t xml:space="preserve"> regions, transcripts, </w:t>
+        <w:t xml:space="preserve">genes, transcripts, </w:t>
       </w:r>
       <w:r>
         <w:rPr>
@@ -5102,6 +5070,12 @@
         </w:rPr>
         <w:t xml:space="preserve">redicted effect at nucleotide level </w:t>
       </w:r>
+      <w:r>
+        <w:rPr>
+          <w:rFonts w:ascii="Helvetica" w:hAnsi="Helvetica" w:cs="Helvetica"/>
+        </w:rPr>
+        <w:t xml:space="preserve">but regarding the gene </w:t>
+      </w:r>
       <w:proofErr w:type="spellStart"/>
       <w:r>
         <w:rPr>
@@ -5114,7 +5088,31 @@
         <w:rPr>
           <w:rFonts w:ascii="Helvetica" w:hAnsi="Helvetica" w:cs="Helvetica"/>
         </w:rPr>
-        <w:t xml:space="preserve"> “STOP_GAINED” as opposed to the description at protein level for protein affecting variants </w:t>
+        <w:t xml:space="preserve"> </w:t>
+      </w:r>
+      <w:r>
+        <w:rPr>
+          <w:rFonts w:ascii="Helvetica" w:hAnsi="Helvetica" w:cs="Helvetica"/>
+        </w:rPr>
+        <w:t xml:space="preserve">“INTERGENIC” </w:t>
+      </w:r>
+      <w:r>
+        <w:rPr>
+          <w:rFonts w:ascii="Helvetica" w:hAnsi="Helvetica" w:cs="Helvetica"/>
+        </w:rPr>
+        <w:t>“STOP_GAINED”</w:t>
+      </w:r>
+      <w:r>
+        <w:rPr>
+          <w:rFonts w:ascii="Helvetica" w:hAnsi="Helvetica" w:cs="Helvetica"/>
+        </w:rPr>
+        <w:t xml:space="preserve">, “UPSTREAM”, “INTRON” </w:t>
+      </w:r>
+      <w:r>
+        <w:rPr>
+          <w:rFonts w:ascii="Helvetica" w:hAnsi="Helvetica" w:cs="Helvetica"/>
+        </w:rPr>
+        <w:t xml:space="preserve">as opposed to the description at protein level for protein affecting variants </w:t>
       </w:r>
       <w:proofErr w:type="spellStart"/>
       <w:r>
@@ -5746,6 +5744,7 @@
         <w:rPr>
           <w:rFonts w:ascii="Helvetica" w:hAnsi="Helvetica" w:cs="Helvetica"/>
         </w:rPr>
+        <w:lastRenderedPageBreak/>
         <w:tab/>
       </w:r>
       <w:r>
@@ -5792,7 +5791,6 @@
           <w:rFonts w:ascii="Helvetica" w:hAnsi="Helvetica" w:cs="Helvetica"/>
           <w:u w:val="single"/>
         </w:rPr>
-        <w:lastRenderedPageBreak/>
         <w:t>allelleOrigin</w:t>
       </w:r>
       <w:proofErr w:type="spellEnd"/>
@@ -7888,6 +7886,7 @@
         <w:rPr>
           <w:rFonts w:ascii="Helvetica" w:hAnsi="Helvetica" w:cs="Helvetica"/>
         </w:rPr>
+        <w:lastRenderedPageBreak/>
         <w:tab/>
       </w:r>
     </w:p>

</xml_diff>